<commit_message>
weitere aenderungen am code und protokoll
</commit_message>
<xml_diff>
--- a/Protokoll.docx
+++ b/Protokoll.docx
@@ -1,6 +1,6 @@
 
 <file path=word/document.xml><?xml version="1.0" encoding="utf-8"?>
-<w:document xmlns:wpc="http://schemas.microsoft.com/office/word/2010/wordprocessingCanvas" xmlns:mo="http://schemas.microsoft.com/office/mac/office/2008/main" xmlns:mc="http://schemas.openxmlformats.org/markup-compatibility/2006" xmlns:mv="urn:schemas-microsoft-com:mac:vml" xmlns:o="urn:schemas-microsoft-com:office:office" xmlns:r="http://schemas.openxmlformats.org/officeDocument/2006/relationships" xmlns:m="http://schemas.openxmlformats.org/officeDocument/2006/math" xmlns:v="urn:schemas-microsoft-com:vml" xmlns:wp14="http://schemas.microsoft.com/office/word/2010/wordprocessingDrawing" xmlns:wp="http://schemas.openxmlformats.org/drawingml/2006/wordprocessingDrawing" xmlns:w10="urn:schemas-microsoft-com:office:word" xmlns:w="http://schemas.openxmlformats.org/wordprocessingml/2006/main" xmlns:w14="http://schemas.microsoft.com/office/word/2010/wordml" xmlns:wpg="http://schemas.microsoft.com/office/word/2010/wordprocessingGroup" xmlns:wpi="http://schemas.microsoft.com/office/word/2010/wordprocessingInk" xmlns:wne="http://schemas.microsoft.com/office/word/2006/wordml" xmlns:wps="http://schemas.microsoft.com/office/word/2010/wordprocessingShape" mc:Ignorable="w14 wp14">
+<w:document xmlns:wpc="http://schemas.microsoft.com/office/word/2010/wordprocessingCanvas" xmlns:mc="http://schemas.openxmlformats.org/markup-compatibility/2006" xmlns:o="urn:schemas-microsoft-com:office:office" xmlns:r="http://schemas.openxmlformats.org/officeDocument/2006/relationships" xmlns:m="http://schemas.openxmlformats.org/officeDocument/2006/math" xmlns:v="urn:schemas-microsoft-com:vml" xmlns:wp14="http://schemas.microsoft.com/office/word/2010/wordprocessingDrawing" xmlns:wp="http://schemas.openxmlformats.org/drawingml/2006/wordprocessingDrawing" xmlns:w10="urn:schemas-microsoft-com:office:word" xmlns:w="http://schemas.openxmlformats.org/wordprocessingml/2006/main" xmlns:w14="http://schemas.microsoft.com/office/word/2010/wordml" xmlns:w15="http://schemas.microsoft.com/office/word/2012/wordml" xmlns:wpg="http://schemas.microsoft.com/office/word/2010/wordprocessingGroup" xmlns:wpi="http://schemas.microsoft.com/office/word/2010/wordprocessingInk" xmlns:wne="http://schemas.microsoft.com/office/word/2006/wordml" xmlns:wps="http://schemas.microsoft.com/office/word/2010/wordprocessingShape" mc:Ignorable="w14 w15 wp14">
   <w:body>
     <w:sdt>
       <w:sdtPr>
@@ -15,6 +15,7 @@
           <w:docPartUnique/>
         </w:docPartObj>
       </w:sdtPr>
+      <w:sdtEndPr/>
       <w:sdtContent>
         <w:p>
           <w:pPr>
@@ -23,7 +24,6 @@
           <w:r>
             <w:rPr>
               <w:noProof/>
-              <w:lang w:val="de-DE" w:eastAsia="de-DE"/>
             </w:rPr>
             <mc:AlternateContent>
               <mc:Choice Requires="wpg">
@@ -154,6 +154,7 @@
                                       <w:calendar w:val="gregorian"/>
                                     </w:date>
                                   </w:sdtPr>
+                                  <w:sdtEndPr/>
                                   <w:sdtContent>
                                     <w:p>
                                       <w:pPr>
@@ -3432,9 +3433,9 @@
               </mc:Choice>
               <mc:Fallback>
                 <w:pict>
-                  <v:group id="Gruppe 2" o:spid="_x0000_s1026" style="position:absolute;margin-left:0;margin-top:0;width:172.8pt;height:718.55pt;z-index:-251657216;mso-width-percent:330;mso-height-percent:950;mso-left-percent:40;mso-position-horizontal-relative:page;mso-position-vertical:center;mso-position-vertical-relative:page;mso-width-percent:330;mso-height-percent:950;mso-left-percent:40" coordsize="2194560,9125712" o:gfxdata="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">
-                    <v:rect id="Rechteck 3" o:spid="_x0000_s1027" style="position:absolute;width:194535;height:9125712;visibility:visible;mso-wrap-style:square;v-text-anchor:middle" o:gfxdata="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" fillcolor="#44546a [3215]" stroked="f" strokeweight="1pt"/>
-                    <v:shapetype id="_x0000_t15" coordsize="21600,21600" o:spt="15" adj="16200" path="m@0,0l0,,,21600@0,21600,21600,10800xe">
+                  <v:group w14:anchorId="7A4CCB6E" id="Gruppe 2" o:spid="_x0000_s1026" style="position:absolute;margin-left:0;margin-top:0;width:172.8pt;height:718.55pt;z-index:-251657216;mso-width-percent:330;mso-height-percent:950;mso-left-percent:40;mso-position-horizontal-relative:page;mso-position-vertical:center;mso-position-vertical-relative:page;mso-width-percent:330;mso-height-percent:950;mso-left-percent:40" coordsize="21945,91257" o:gfxdata="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">
+                    <v:rect id="Rechteck 3" o:spid="_x0000_s1027" style="position:absolute;width:1945;height:91257;visibility:visible;mso-wrap-style:square;v-text-anchor:middle" o:gfxdata="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" fillcolor="#44546a [3215]" stroked="f" strokeweight="1pt"/>
+                    <v:shapetype id="_x0000_t15" coordsize="21600,21600" o:spt="15" adj="16200" path="m@0,l,,,21600@0,21600,21600,10800xe">
                       <v:stroke joinstyle="miter"/>
                       <v:formulas>
                         <v:f eqn="val #0"/>
@@ -3445,7 +3446,7 @@
                         <v:h position="#0,topLeft" xrange="0,21600"/>
                       </v:handles>
                     </v:shapetype>
-                    <v:shape id="Fünfeck 4" o:spid="_x0000_s1028" type="#_x0000_t15" style="position:absolute;top:1466850;width:2194560;height:552055;visibility:visible;mso-wrap-style:square;v-text-anchor:middle" o:gfxdata="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" adj="18883" fillcolor="#5b9bd5 [3204]" stroked="f" strokeweight="1pt">
+                    <v:shape id="Fünfeck 4" o:spid="_x0000_s1028" type="#_x0000_t15" style="position:absolute;top:14668;width:21945;height:5521;visibility:visible;mso-wrap-style:square;v-text-anchor:middle" o:gfxdata="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" adj="18883" fillcolor="#5b9bd5 [3204]" stroked="f" strokeweight="1pt">
                       <v:textbox inset=",0,14.4pt,0">
                         <w:txbxContent>
                           <w:sdt>
@@ -3466,6 +3467,7 @@
                                 <w:calendar w:val="gregorian"/>
                               </w:date>
                             </w:sdtPr>
+                            <w:sdtEndPr/>
                             <w:sdtContent>
                               <w:p>
                                 <w:pPr>
@@ -3491,99 +3493,99 @@
                         </w:txbxContent>
                       </v:textbox>
                     </v:shape>
-                    <v:group id="Gruppe 5" o:spid="_x0000_s1029" style="position:absolute;left:76200;top:4210050;width:2057400;height:4910328" coordorigin="80645,4211812" coordsize="1306273,3121026" o:gfxdata="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">
-                      <v:group id="Gruppe 6" o:spid="_x0000_s1030" style="position:absolute;left:141062;top:4211812;width:1047750;height:3121026" coordorigin="141062,4211812" coordsize="1047750,3121026" o:gfxdata="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">
+                    <v:group id="Gruppe 5" o:spid="_x0000_s1029" style="position:absolute;left:762;top:42100;width:20574;height:49103" coordorigin="806,42118" coordsize="13062,31210" o:gfxdata="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">
+                      <v:group id="Gruppe 6" o:spid="_x0000_s1030" style="position:absolute;left:1410;top:42118;width:10478;height:31210" coordorigin="1410,42118" coordsize="10477,31210" o:gfxdata="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">
                         <o:lock v:ext="edit" aspectratio="t"/>
-                        <v:shape id="Freihandform 20" o:spid="_x0000_s1031" style="position:absolute;left:369662;top:6216825;width:193675;height:698500;visibility:visible;mso-wrap-style:square;v-text-anchor:top" coordsize="122,440" o:gfxdata="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" path="m0,0l39,152,84,304,122,417,122,440,76,306,39,180,6,53,,0xe" fillcolor="#44546a [3215]" strokecolor="#44546a [3215]" strokeweight="0">
+                        <v:shape id="Freihandform 20" o:spid="_x0000_s1031" style="position:absolute;left:3696;top:62168;width:1937;height:6985;visibility:visible;mso-wrap-style:square;v-text-anchor:top" coordsize="122,440" o:gfxdata="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" path="m,l39,152,84,304r38,113l122,440,76,306,39,180,6,53,,xe" fillcolor="#44546a [3215]" strokecolor="#44546a [3215]" strokeweight="0">
                           <v:path arrowok="t" o:connecttype="custom" o:connectlocs="0,0;61913,241300;133350,482600;193675,661988;193675,698500;120650,485775;61913,285750;9525,84138;0,0" o:connectangles="0,0,0,0,0,0,0,0,0"/>
                         </v:shape>
-                        <v:shape id="Freihandform 21" o:spid="_x0000_s1032" style="position:absolute;left:572862;top:6905800;width:184150;height:427038;visibility:visible;mso-wrap-style:square;v-text-anchor:top" coordsize="116,269" o:gfxdata="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" path="m0,0l8,19,37,93,67,167,116,269,108,269,60,169,30,98,1,25,,0xe" fillcolor="#44546a [3215]" strokecolor="#44546a [3215]" strokeweight="0">
+                        <v:shape id="Freihandform 21" o:spid="_x0000_s1032" style="position:absolute;left:5728;top:69058;width:1842;height:4270;visibility:visible;mso-wrap-style:square;v-text-anchor:top" coordsize="116,269" o:gfxdata="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" path="m,l8,19,37,93r30,74l116,269r-8,l60,169,30,98,1,25,,xe" fillcolor="#44546a [3215]" strokecolor="#44546a [3215]" strokeweight="0">
                           <v:path arrowok="t" o:connecttype="custom" o:connectlocs="0,0;12700,30163;58738,147638;106363,265113;184150,427038;171450,427038;95250,268288;47625,155575;1588,39688;0,0" o:connectangles="0,0,0,0,0,0,0,0,0,0"/>
                         </v:shape>
-                        <v:shape id="Freihandform 22" o:spid="_x0000_s1033" style="position:absolute;left:141062;top:4211812;width:222250;height:2019300;visibility:visible;mso-wrap-style:square;v-text-anchor:top" coordsize="140,1272" o:gfxdata="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" path="m0,0l0,,1,79,3,159,12,317,23,476,39,634,58,792,83,948,107,1086,135,1223,140,1272,138,1262,105,1106,77,949,53,792,35,634,20,476,9,317,2,159,,79,,0xe" fillcolor="#44546a [3215]" strokecolor="#44546a [3215]" strokeweight="0">
+                        <v:shape id="Freihandform 22" o:spid="_x0000_s1033" style="position:absolute;left:1410;top:42118;width:2223;height:20193;visibility:visible;mso-wrap-style:square;v-text-anchor:top" coordsize="140,1272" o:gfxdata="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" path="m,l,,1,79r2,80l12,317,23,476,39,634,58,792,83,948r24,138l135,1223r5,49l138,1262,105,1106,77,949,53,792,35,634,20,476,9,317,2,159,,79,,xe" fillcolor="#44546a [3215]" strokecolor="#44546a [3215]" strokeweight="0">
                           <v:path arrowok="t" o:connecttype="custom" o:connectlocs="0,0;0,0;1588,125413;4763,252413;19050,503238;36513,755650;61913,1006475;92075,1257300;131763,1504950;169863,1724025;214313,1941513;222250,2019300;219075,2003425;166688,1755775;122238,1506538;84138,1257300;55563,1006475;31750,755650;14288,503238;3175,252413;0,125413;0,0" o:connectangles="0,0,0,0,0,0,0,0,0,0,0,0,0,0,0,0,0,0,0,0,0,0"/>
                         </v:shape>
-                        <v:shape id="Freihandform 23" o:spid="_x0000_s1034" style="position:absolute;left:341087;top:4861100;width:71438;height:1355725;visibility:visible;mso-wrap-style:square;v-text-anchor:top" coordsize="45,854" o:gfxdata="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" path="m45,0l45,,35,66,26,133,14,267,6,401,3,534,6,669,14,803,18,854,18,851,9,814,8,803,1,669,,534,3,401,12,267,25,132,34,66,45,0xe" fillcolor="#44546a [3215]" strokecolor="#44546a [3215]" strokeweight="0">
+                        <v:shape id="Freihandform 23" o:spid="_x0000_s1034" style="position:absolute;left:3410;top:48611;width:715;height:13557;visibility:visible;mso-wrap-style:square;v-text-anchor:top" coordsize="45,854" o:gfxdata="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" path="m45,r,l35,66r-9,67l14,267,6,401,3,534,6,669r8,134l18,854r,-3l9,814,8,803,1,669,,534,3,401,12,267,25,132,34,66,45,xe" fillcolor="#44546a [3215]" strokecolor="#44546a [3215]" strokeweight="0">
                           <v:path arrowok="t" o:connecttype="custom" o:connectlocs="71438,0;71438,0;55563,104775;41275,211138;22225,423863;9525,636588;4763,847725;9525,1062038;22225,1274763;28575,1355725;28575,1350963;14288,1292225;12700,1274763;1588,1062038;0,847725;4763,636588;19050,423863;39688,209550;53975,104775;71438,0" o:connectangles="0,0,0,0,0,0,0,0,0,0,0,0,0,0,0,0,0,0,0,0"/>
                         </v:shape>
-                        <v:shape id="Freihandform 24" o:spid="_x0000_s1035" style="position:absolute;left:363312;top:6231112;width:244475;height:998538;visibility:visible;mso-wrap-style:square;v-text-anchor:top" coordsize="154,629" o:gfxdata="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" path="m0,0l10,44,21,126,34,207,53,293,75,380,100,466,120,521,141,576,152,618,154,629,140,595,115,532,93,468,67,383,47,295,28,207,12,104,,0xe" fillcolor="#44546a [3215]" strokecolor="#44546a [3215]" strokeweight="0">
+                        <v:shape id="Freihandform 24" o:spid="_x0000_s1035" style="position:absolute;left:3633;top:62311;width:2444;height:9985;visibility:visible;mso-wrap-style:square;v-text-anchor:top" coordsize="154,629" o:gfxdata="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" path="m,l10,44r11,82l34,207r19,86l75,380r25,86l120,521r21,55l152,618r2,11l140,595,115,532,93,468,67,383,47,295,28,207,12,104,,xe" fillcolor="#44546a [3215]" strokecolor="#44546a [3215]" strokeweight="0">
                           <v:path arrowok="t" o:connecttype="custom" o:connectlocs="0,0;15875,69850;33338,200025;53975,328613;84138,465138;119063,603250;158750,739775;190500,827088;223838,914400;241300,981075;244475,998538;222250,944563;182563,844550;147638,742950;106363,608013;74613,468313;44450,328613;19050,165100;0,0" o:connectangles="0,0,0,0,0,0,0,0,0,0,0,0,0,0,0,0,0,0,0"/>
                         </v:shape>
-                        <v:shape id="Freihandform 25" o:spid="_x0000_s1036" style="position:absolute;left:620487;top:7223300;width:52388;height:109538;visibility:visible;mso-wrap-style:square;v-text-anchor:top" coordsize="33,69" o:gfxdata="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" path="m0,0l33,69,24,69,12,35,,0xe" fillcolor="#44546a [3215]" strokecolor="#44546a [3215]" strokeweight="0">
+                        <v:shape id="Freihandform 25" o:spid="_x0000_s1036" style="position:absolute;left:6204;top:72233;width:524;height:1095;visibility:visible;mso-wrap-style:square;v-text-anchor:top" coordsize="33,69" o:gfxdata="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" path="m,l33,69r-9,l12,35,,xe" fillcolor="#44546a [3215]" strokecolor="#44546a [3215]" strokeweight="0">
                           <v:path arrowok="t" o:connecttype="custom" o:connectlocs="0,0;52388,109538;38100,109538;19050,55563;0,0" o:connectangles="0,0,0,0,0"/>
                         </v:shape>
-                        <v:shape id="Freihandform 26" o:spid="_x0000_s1037" style="position:absolute;left:355374;top:6153325;width:23813;height:147638;visibility:visible;mso-wrap-style:square;v-text-anchor:top" coordsize="15,93" o:gfxdata="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" path="m0,0l9,37,9,40,15,93,5,49,,0xe" fillcolor="#44546a [3215]" strokecolor="#44546a [3215]" strokeweight="0">
+                        <v:shape id="Freihandform 26" o:spid="_x0000_s1037" style="position:absolute;left:3553;top:61533;width:238;height:1476;visibility:visible;mso-wrap-style:square;v-text-anchor:top" coordsize="15,93" o:gfxdata="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" path="m,l9,37r,3l15,93,5,49,,xe" fillcolor="#44546a [3215]" strokecolor="#44546a [3215]" strokeweight="0">
                           <v:path arrowok="t" o:connecttype="custom" o:connectlocs="0,0;14288,58738;14288,63500;23813,147638;7938,77788;0,0" o:connectangles="0,0,0,0,0,0"/>
                         </v:shape>
-                        <v:shape id="Freihandform 27" o:spid="_x0000_s1038" style="position:absolute;left:563337;top:5689775;width:625475;height:1216025;visibility:visible;mso-wrap-style:square;v-text-anchor:top" coordsize="394,766" o:gfxdata="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" path="m394,0l394,,356,38,319,77,284,117,249,160,207,218,168,276,131,339,98,402,69,467,45,535,26,604,14,673,7,746,6,766,,749,1,744,7,673,21,603,40,533,65,466,94,400,127,336,164,275,204,215,248,158,282,116,318,76,354,37,394,0xe" fillcolor="#44546a [3215]" strokecolor="#44546a [3215]" strokeweight="0">
+                        <v:shape id="Freihandform 27" o:spid="_x0000_s1038" style="position:absolute;left:5633;top:56897;width:6255;height:12161;visibility:visible;mso-wrap-style:square;v-text-anchor:top" coordsize="394,766" o:gfxdata="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" path="m394,r,l356,38,319,77r-35,40l249,160r-42,58l168,276r-37,63l98,402,69,467,45,535,26,604,14,673,7,746,6,766,,749r1,-5l7,673,21,603,40,533,65,466,94,400r33,-64l164,275r40,-60l248,158r34,-42l318,76,354,37,394,xe" fillcolor="#44546a [3215]" strokecolor="#44546a [3215]" strokeweight="0">
                           <v:path arrowok="t" o:connecttype="custom" o:connectlocs="625475,0;625475,0;565150,60325;506413,122238;450850,185738;395288,254000;328613,346075;266700,438150;207963,538163;155575,638175;109538,741363;71438,849313;41275,958850;22225,1068388;11113,1184275;9525,1216025;0,1189038;1588,1181100;11113,1068388;33338,957263;63500,846138;103188,739775;149225,635000;201613,533400;260350,436563;323850,341313;393700,250825;447675,184150;504825,120650;561975,58738;625475,0" o:connectangles="0,0,0,0,0,0,0,0,0,0,0,0,0,0,0,0,0,0,0,0,0,0,0,0,0,0,0,0,0,0,0"/>
                         </v:shape>
-                        <v:shape id="Freihandform 28" o:spid="_x0000_s1039" style="position:absolute;left:563337;top:6915325;width:57150;height:307975;visibility:visible;mso-wrap-style:square;v-text-anchor:top" coordsize="36,194" o:gfxdata="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" path="m0,0l6,16,7,19,11,80,20,132,33,185,36,194,21,161,15,145,5,81,1,41,,0xe" fillcolor="#44546a [3215]" strokecolor="#44546a [3215]" strokeweight="0">
+                        <v:shape id="Freihandform 28" o:spid="_x0000_s1039" style="position:absolute;left:5633;top:69153;width:571;height:3080;visibility:visible;mso-wrap-style:square;v-text-anchor:top" coordsize="36,194" o:gfxdata="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" path="m,l6,16r1,3l11,80r9,52l33,185r3,9l21,161,15,145,5,81,1,41,,xe" fillcolor="#44546a [3215]" strokecolor="#44546a [3215]" strokeweight="0">
                           <v:path arrowok="t" o:connecttype="custom" o:connectlocs="0,0;9525,25400;11113,30163;17463,127000;31750,209550;52388,293688;57150,307975;33338,255588;23813,230188;7938,128588;1588,65088;0,0" o:connectangles="0,0,0,0,0,0,0,0,0,0,0,0"/>
                         </v:shape>
-                        <v:shape id="Freihandform 29" o:spid="_x0000_s1040" style="position:absolute;left:607787;top:7229650;width:49213;height:103188;visibility:visible;mso-wrap-style:square;v-text-anchor:top" coordsize="31,65" o:gfxdata="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" path="m0,0l31,65,23,65,,0xe" fillcolor="#44546a [3215]" strokecolor="#44546a [3215]" strokeweight="0">
+                        <v:shape id="Freihandform 29" o:spid="_x0000_s1040" style="position:absolute;left:6077;top:72296;width:493;height:1032;visibility:visible;mso-wrap-style:square;v-text-anchor:top" coordsize="31,65" o:gfxdata="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" path="m,l31,65r-8,l,xe" fillcolor="#44546a [3215]" strokecolor="#44546a [3215]" strokeweight="0">
                           <v:path arrowok="t" o:connecttype="custom" o:connectlocs="0,0;49213,103188;36513,103188;0,0" o:connectangles="0,0,0,0"/>
                         </v:shape>
-                        <v:shape id="Freihandform 30" o:spid="_x0000_s1041" style="position:absolute;left:563337;top:6878812;width:11113;height:66675;visibility:visible;mso-wrap-style:square;v-text-anchor:top" coordsize="7,42" o:gfxdata="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" path="m0,0l6,17,7,42,6,39,,23,,0xe" fillcolor="#44546a [3215]" strokecolor="#44546a [3215]" strokeweight="0">
+                        <v:shape id="Freihandform 30" o:spid="_x0000_s1041" style="position:absolute;left:5633;top:68788;width:111;height:666;visibility:visible;mso-wrap-style:square;v-text-anchor:top" coordsize="7,42" o:gfxdata="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" path="m,l6,17,7,42,6,39,,23,,xe" fillcolor="#44546a [3215]" strokecolor="#44546a [3215]" strokeweight="0">
                           <v:path arrowok="t" o:connecttype="custom" o:connectlocs="0,0;9525,26988;11113,66675;9525,61913;0,36513;0,0" o:connectangles="0,0,0,0,0,0"/>
                         </v:shape>
-                        <v:shape id="Freihandform 31" o:spid="_x0000_s1042" style="position:absolute;left:587149;top:7145512;width:71438;height:187325;visibility:visible;mso-wrap-style:square;v-text-anchor:top" coordsize="45,118" o:gfxdata="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" path="m0,0l6,16,21,49,33,84,45,118,44,118,13,53,11,42,,0xe" fillcolor="#44546a [3215]" strokecolor="#44546a [3215]" strokeweight="0">
+                        <v:shape id="Freihandform 31" o:spid="_x0000_s1042" style="position:absolute;left:5871;top:71455;width:714;height:1873;visibility:visible;mso-wrap-style:square;v-text-anchor:top" coordsize="45,118" o:gfxdata="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" path="m,l6,16,21,49,33,84r12,34l44,118,13,53,11,42,,xe" fillcolor="#44546a [3215]" strokecolor="#44546a [3215]" strokeweight="0">
                           <v:path arrowok="t" o:connecttype="custom" o:connectlocs="0,0;9525,25400;33338,77788;52388,133350;71438,187325;69850,187325;20638,84138;17463,66675;0,0" o:connectangles="0,0,0,0,0,0,0,0,0"/>
                         </v:shape>
                       </v:group>
-                      <v:group id="Gruppe 7" o:spid="_x0000_s1043" style="position:absolute;left:80645;top:4826972;width:1306273;height:2505863" coordorigin="80645,4649964" coordsize="874712,1677988" o:gfxdata="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">
+                      <v:group id="Gruppe 7" o:spid="_x0000_s1043" style="position:absolute;left:806;top:48269;width:13063;height:25059" coordorigin="806,46499" coordsize="8747,16779" o:gfxdata="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">
                         <o:lock v:ext="edit" aspectratio="t"/>
-                        <v:shape id="Freihandform 8" o:spid="_x0000_s1044" style="position:absolute;left:118745;top:5189714;width:198438;height:714375;visibility:visible;mso-wrap-style:square;v-text-anchor:top" coordsize="125,450" o:gfxdata="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" path="m0,0l41,155,86,309,125,425,125,450,79,311,41,183,7,54,,0xe" fillcolor="#44546a [3215]" strokecolor="#44546a [3215]" strokeweight="0">
+                        <v:shape id="Freihandform 8" o:spid="_x0000_s1044" style="position:absolute;left:1187;top:51897;width:1984;height:7143;visibility:visible;mso-wrap-style:square;v-text-anchor:top" coordsize="125,450" o:gfxdata="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" path="m,l41,155,86,309r39,116l125,450,79,311,41,183,7,54,,xe" fillcolor="#44546a [3215]" strokecolor="#44546a [3215]" strokeweight="0">
                           <v:fill opacity="13107f"/>
                           <v:stroke opacity="13107f"/>
                           <v:path arrowok="t" o:connecttype="custom" o:connectlocs="0,0;65088,246063;136525,490538;198438,674688;198438,714375;125413,493713;65088,290513;11113,85725;0,0" o:connectangles="0,0,0,0,0,0,0,0,0"/>
                         </v:shape>
-                        <v:shape id="Freihandform 9" o:spid="_x0000_s1045" style="position:absolute;left:328295;top:5891389;width:187325;height:436563;visibility:visible;mso-wrap-style:square;v-text-anchor:top" coordsize="118,275" o:gfxdata="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" path="m0,0l8,20,37,96,69,170,118,275,109,275,61,174,30,100,,26,,0xe" fillcolor="#44546a [3215]" strokecolor="#44546a [3215]" strokeweight="0">
+                        <v:shape id="Freihandform 9" o:spid="_x0000_s1045" style="position:absolute;left:3282;top:58913;width:1874;height:4366;visibility:visible;mso-wrap-style:square;v-text-anchor:top" coordsize="118,275" o:gfxdata="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" path="m,l8,20,37,96r32,74l118,275r-9,l61,174,30,100,,26,,xe" fillcolor="#44546a [3215]" strokecolor="#44546a [3215]" strokeweight="0">
                           <v:fill opacity="13107f"/>
                           <v:stroke opacity="13107f"/>
                           <v:path arrowok="t" o:connecttype="custom" o:connectlocs="0,0;12700,31750;58738,152400;109538,269875;187325,436563;173038,436563;96838,276225;47625,158750;0,41275;0,0" o:connectangles="0,0,0,0,0,0,0,0,0,0"/>
                         </v:shape>
-                        <v:shape id="Freihandform 10" o:spid="_x0000_s1046" style="position:absolute;left:80645;top:5010327;width:31750;height:192088;visibility:visible;mso-wrap-style:square;v-text-anchor:top" coordsize="20,121" o:gfxdata="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" path="m0,0l16,72,20,121,18,112,,31,,0xe" fillcolor="#44546a [3215]" strokecolor="#44546a [3215]" strokeweight="0">
+                        <v:shape id="Freihandform 10" o:spid="_x0000_s1046" style="position:absolute;left:806;top:50103;width:317;height:1921;visibility:visible;mso-wrap-style:square;v-text-anchor:top" coordsize="20,121" o:gfxdata="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" path="m,l16,72r4,49l18,112,,31,,xe" fillcolor="#44546a [3215]" strokecolor="#44546a [3215]" strokeweight="0">
                           <v:fill opacity="13107f"/>
                           <v:stroke opacity="13107f"/>
                           <v:path arrowok="t" o:connecttype="custom" o:connectlocs="0,0;25400,114300;31750,192088;28575,177800;0,49213;0,0" o:connectangles="0,0,0,0,0,0"/>
                         </v:shape>
-                        <v:shape id="Freihandform 12" o:spid="_x0000_s1047" style="position:absolute;left:112395;top:5202414;width:250825;height:1020763;visibility:visible;mso-wrap-style:square;v-text-anchor:top" coordsize="158,643" o:gfxdata="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" path="m0,0l11,46,22,129,36,211,55,301,76,389,103,476,123,533,144,588,155,632,158,643,142,608,118,544,95,478,69,391,47,302,29,212,13,107,,0xe" fillcolor="#44546a [3215]" strokecolor="#44546a [3215]" strokeweight="0">
+                        <v:shape id="Freihandform 12" o:spid="_x0000_s1047" style="position:absolute;left:1123;top:52024;width:2509;height:10207;visibility:visible;mso-wrap-style:square;v-text-anchor:top" coordsize="158,643" o:gfxdata="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" path="m,l11,46r11,83l36,211r19,90l76,389r27,87l123,533r21,55l155,632r3,11l142,608,118,544,95,478,69,391,47,302,29,212,13,107,,xe" fillcolor="#44546a [3215]" strokecolor="#44546a [3215]" strokeweight="0">
                           <v:fill opacity="13107f"/>
                           <v:stroke opacity="13107f"/>
                           <v:path arrowok="t" o:connecttype="custom" o:connectlocs="0,0;17463,73025;34925,204788;57150,334963;87313,477838;120650,617538;163513,755650;195263,846138;228600,933450;246063,1003300;250825,1020763;225425,965200;187325,863600;150813,758825;109538,620713;74613,479425;46038,336550;20638,169863;0,0" o:connectangles="0,0,0,0,0,0,0,0,0,0,0,0,0,0,0,0,0,0,0"/>
                         </v:shape>
-                        <v:shape id="Freihandform 13" o:spid="_x0000_s1048" style="position:absolute;left:375920;top:6215239;width:52388;height:112713;visibility:visible;mso-wrap-style:square;v-text-anchor:top" coordsize="33,71" o:gfxdata="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" path="m0,0l33,71,24,71,11,36,,0xe" fillcolor="#44546a [3215]" strokecolor="#44546a [3215]" strokeweight="0">
+                        <v:shape id="Freihandform 13" o:spid="_x0000_s1048" style="position:absolute;left:3759;top:62152;width:524;height:1127;visibility:visible;mso-wrap-style:square;v-text-anchor:top" coordsize="33,71" o:gfxdata="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" path="m,l33,71r-9,l11,36,,xe" fillcolor="#44546a [3215]" strokecolor="#44546a [3215]" strokeweight="0">
                           <v:fill opacity="13107f"/>
                           <v:stroke opacity="13107f"/>
                           <v:path arrowok="t" o:connecttype="custom" o:connectlocs="0,0;52388,112713;38100,112713;17463,57150;0,0" o:connectangles="0,0,0,0,0"/>
                         </v:shape>
-                        <v:shape id="Freihandform 14" o:spid="_x0000_s1049" style="position:absolute;left:106045;top:5124627;width:23813;height:150813;visibility:visible;mso-wrap-style:square;v-text-anchor:top" coordsize="15,95" o:gfxdata="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" path="m0,0l8,37,8,41,15,95,4,49,,0xe" fillcolor="#44546a [3215]" strokecolor="#44546a [3215]" strokeweight="0">
+                        <v:shape id="Freihandform 14" o:spid="_x0000_s1049" style="position:absolute;left:1060;top:51246;width:238;height:1508;visibility:visible;mso-wrap-style:square;v-text-anchor:top" coordsize="15,95" o:gfxdata="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" path="m,l8,37r,4l15,95,4,49,,xe" fillcolor="#44546a [3215]" strokecolor="#44546a [3215]" strokeweight="0">
                           <v:fill opacity="13107f"/>
                           <v:stroke opacity="13107f"/>
                           <v:path arrowok="t" o:connecttype="custom" o:connectlocs="0,0;12700,58738;12700,65088;23813,150813;6350,77788;0,0" o:connectangles="0,0,0,0,0,0"/>
                         </v:shape>
-                        <v:shape id="Freihandform 15" o:spid="_x0000_s1050" style="position:absolute;left:317182;top:4649964;width:638175;height:1241425;visibility:visible;mso-wrap-style:square;v-text-anchor:top" coordsize="402,782" o:gfxdata="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" path="m402,0l402,1,363,39,325,79,290,121,255,164,211,222,171,284,133,346,100,411,71,478,45,546,27,617,13,689,7,761,7,782,,765,1,761,7,688,21,616,40,545,66,475,95,409,130,343,167,281,209,220,253,163,287,120,324,78,362,38,402,0xe" fillcolor="#44546a [3215]" strokecolor="#44546a [3215]" strokeweight="0">
+                        <v:shape id="Freihandform 15" o:spid="_x0000_s1050" style="position:absolute;left:3171;top:46499;width:6382;height:12414;visibility:visible;mso-wrap-style:square;v-text-anchor:top" coordsize="402,782" o:gfxdata="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" path="m402,r,1l363,39,325,79r-35,42l255,164r-44,58l171,284r-38,62l100,411,71,478,45,546,27,617,13,689,7,761r,21l,765r1,-4l7,688,21,616,40,545,66,475,95,409r35,-66l167,281r42,-61l253,163r34,-43l324,78,362,38,402,xe" fillcolor="#44546a [3215]" strokecolor="#44546a [3215]" strokeweight="0">
                           <v:fill opacity="13107f"/>
                           <v:stroke opacity="13107f"/>
                           <v:path arrowok="t" o:connecttype="custom" o:connectlocs="638175,0;638175,1588;576263,61913;515938,125413;460375,192088;404813,260350;334963,352425;271463,450850;211138,549275;158750,652463;112713,758825;71438,866775;42863,979488;20638,1093788;11113,1208088;11113,1241425;0,1214438;1588,1208088;11113,1092200;33338,977900;63500,865188;104775,754063;150813,649288;206375,544513;265113,446088;331788,349250;401638,258763;455613,190500;514350,123825;574675,60325;638175,0" o:connectangles="0,0,0,0,0,0,0,0,0,0,0,0,0,0,0,0,0,0,0,0,0,0,0,0,0,0,0,0,0,0,0"/>
                         </v:shape>
-                        <v:shape id="Freihandform 16" o:spid="_x0000_s1051" style="position:absolute;left:317182;top:5904089;width:58738;height:311150;visibility:visible;mso-wrap-style:square;v-text-anchor:top" coordsize="37,196" o:gfxdata="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" path="m0,0l6,15,7,18,12,80,21,134,33,188,37,196,22,162,15,146,5,81,1,40,,0xe" fillcolor="#44546a [3215]" strokecolor="#44546a [3215]" strokeweight="0">
+                        <v:shape id="Freihandform 16" o:spid="_x0000_s1051" style="position:absolute;left:3171;top:59040;width:588;height:3112;visibility:visible;mso-wrap-style:square;v-text-anchor:top" coordsize="37,196" o:gfxdata="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" path="m,l6,15r1,3l12,80r9,54l33,188r4,8l22,162,15,146,5,81,1,40,,xe" fillcolor="#44546a [3215]" strokecolor="#44546a [3215]" strokeweight="0">
                           <v:fill opacity="13107f"/>
                           <v:stroke opacity="13107f"/>
                           <v:path arrowok="t" o:connecttype="custom" o:connectlocs="0,0;9525,23813;11113,28575;19050,127000;33338,212725;52388,298450;58738,311150;34925,257175;23813,231775;7938,128588;1588,63500;0,0" o:connectangles="0,0,0,0,0,0,0,0,0,0,0,0"/>
                         </v:shape>
-                        <v:shape id="Freihandform 17" o:spid="_x0000_s1052" style="position:absolute;left:363220;top:6223177;width:49213;height:104775;visibility:visible;mso-wrap-style:square;v-text-anchor:top" coordsize="31,66" o:gfxdata="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" path="m0,0l31,66,24,66,,0xe" fillcolor="#44546a [3215]" strokecolor="#44546a [3215]" strokeweight="0">
+                        <v:shape id="Freihandform 17" o:spid="_x0000_s1052" style="position:absolute;left:3632;top:62231;width:492;height:1048;visibility:visible;mso-wrap-style:square;v-text-anchor:top" coordsize="31,66" o:gfxdata="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" path="m,l31,66r-7,l,xe" fillcolor="#44546a [3215]" strokecolor="#44546a [3215]" strokeweight="0">
                           <v:fill opacity="13107f"/>
                           <v:stroke opacity="13107f"/>
                           <v:path arrowok="t" o:connecttype="custom" o:connectlocs="0,0;49213,104775;38100,104775;0,0" o:connectangles="0,0,0,0"/>
                         </v:shape>
-                        <v:shape id="Freihandform 18" o:spid="_x0000_s1053" style="position:absolute;left:317182;top:5864402;width:11113;height:68263;visibility:visible;mso-wrap-style:square;v-text-anchor:top" coordsize="7,43" o:gfxdata="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" path="m0,0l7,17,7,43,6,40,,25,,0xe" fillcolor="#44546a [3215]" strokecolor="#44546a [3215]" strokeweight="0">
+                        <v:shape id="Freihandform 18" o:spid="_x0000_s1053" style="position:absolute;left:3171;top:58644;width:111;height:682;visibility:visible;mso-wrap-style:square;v-text-anchor:top" coordsize="7,43" o:gfxdata="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" path="m,l7,17r,26l6,40,,25,,xe" fillcolor="#44546a [3215]" strokecolor="#44546a [3215]" strokeweight="0">
                           <v:fill opacity="13107f"/>
                           <v:stroke opacity="13107f"/>
                           <v:path arrowok="t" o:connecttype="custom" o:connectlocs="0,0;11113,26988;11113,68263;9525,63500;0,39688;0,0" o:connectangles="0,0,0,0,0,0"/>
                         </v:shape>
-                        <v:shape id="Freihandform 19" o:spid="_x0000_s1054" style="position:absolute;left:340995;top:6135864;width:73025;height:192088;visibility:visible;mso-wrap-style:square;v-text-anchor:top" coordsize="46,121" o:gfxdata="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" path="m0,0l7,16,22,50,33,86,46,121,45,121,14,55,11,44,,0xe" fillcolor="#44546a [3215]" strokecolor="#44546a [3215]" strokeweight="0">
+                        <v:shape id="Freihandform 19" o:spid="_x0000_s1054" style="position:absolute;left:3409;top:61358;width:731;height:1921;visibility:visible;mso-wrap-style:square;v-text-anchor:top" coordsize="46,121" o:gfxdata="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" path="m,l7,16,22,50,33,86r13,35l45,121,14,55,11,44,,xe" fillcolor="#44546a [3215]" strokecolor="#44546a [3215]" strokeweight="0">
                           <v:fill opacity="13107f"/>
                           <v:stroke opacity="13107f"/>
                           <v:path arrowok="t" o:connecttype="custom" o:connectlocs="0,0;11113,25400;34925,79375;52388,136525;73025,192088;71438,192088;22225,87313;17463,69850;0,0" o:connectangles="0,0,0,0,0,0,0,0,0"/>
@@ -3599,7 +3601,6 @@
           <w:r>
             <w:rPr>
               <w:noProof/>
-              <w:lang w:val="de-DE" w:eastAsia="de-DE"/>
             </w:rPr>
             <mc:AlternateContent>
               <mc:Choice Requires="wps">
@@ -3691,6 +3692,7 @@
                                     <w:dataBinding w:prefixMappings="xmlns:ns0='http://purl.org/dc/elements/1.1/' xmlns:ns1='http://schemas.openxmlformats.org/package/2006/metadata/core-properties' " w:xpath="/ns1:coreProperties[1]/ns0:creator[1]" w:storeItemID="{6C3C8BC8-F283-45AE-878A-BAB7291924A1}"/>
                                     <w:text/>
                                   </w:sdtPr>
+                                  <w:sdtEndPr/>
                                   <w:sdtContent>
                                     <w:r>
                                       <w:rPr>
@@ -3726,6 +3728,7 @@
                                     <w:dataBinding w:prefixMappings="xmlns:ns0='http://schemas.openxmlformats.org/officeDocument/2006/extended-properties' " w:xpath="/ns0:Properties[1]/ns0:Company[1]" w:storeItemID="{6668398D-A668-4E3E-A5EB-62B293D839F1}"/>
                                     <w:text/>
                                   </w:sdtPr>
+                                  <w:sdtEndPr/>
                                   <w:sdtContent>
                                     <w:r>
                                       <w:rPr>
@@ -3761,11 +3764,11 @@
               </mc:Choice>
               <mc:Fallback>
                 <w:pict>
-                  <v:shapetype id="_x0000_t202" coordsize="21600,21600" o:spt="202" path="m0,0l0,21600,21600,21600,21600,0xe">
+                  <v:shapetype w14:anchorId="0391FE0B" id="_x0000_t202" coordsize="21600,21600" o:spt="202" path="m,l,21600r21600,l21600,xe">
                     <v:stroke joinstyle="miter"/>
                     <v:path gradientshapeok="t" o:connecttype="rect"/>
                   </v:shapetype>
-                  <v:shape id="Textfeld 32" o:spid="_x0000_s1055" type="#_x0000_t202" style="position:absolute;margin-left:0;margin-top:0;width:267.9pt;height:28.6pt;z-index:251661312;visibility:visible;mso-wrap-style:square;mso-width-percent:450;mso-height-percent:0;mso-left-percent:420;mso-top-percent:880;mso-wrap-distance-left:9pt;mso-wrap-distance-top:0;mso-wrap-distance-right:9pt;mso-wrap-distance-bottom:0;mso-position-horizontal-relative:page;mso-position-vertical-relative:page;mso-width-percent:450;mso-height-percent:0;mso-left-percent:420;mso-top-percent:880;mso-width-relative:page;mso-height-relative:margin;v-text-anchor:bottom" o:gfxdata="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" filled="f" stroked="f" strokeweight=".5pt">
+                  <v:shape id="Textfeld 32" o:spid="_x0000_s1055" type="#_x0000_t202" style="position:absolute;margin-left:0;margin-top:0;width:267.9pt;height:28.6pt;z-index:251661312;visibility:visible;mso-wrap-style:square;mso-width-percent:450;mso-height-percent:0;mso-left-percent:420;mso-top-percent:880;mso-wrap-distance-left:9pt;mso-wrap-distance-top:0;mso-wrap-distance-right:9pt;mso-wrap-distance-bottom:0;mso-position-horizontal-relative:page;mso-position-vertical-relative:page;mso-width-percent:450;mso-height-percent:0;mso-left-percent:420;mso-top-percent:880;mso-width-relative:page;mso-height-relative:margin;v-text-anchor:bottom" o:gfxdata="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" filled="f" stroked="f" strokeweight=".5pt">
                     <v:textbox style="mso-fit-shape-to-text:t" inset="0,0,0,0">
                       <w:txbxContent>
                         <w:p>
@@ -3790,6 +3793,7 @@
                               <w:dataBinding w:prefixMappings="xmlns:ns0='http://purl.org/dc/elements/1.1/' xmlns:ns1='http://schemas.openxmlformats.org/package/2006/metadata/core-properties' " w:xpath="/ns1:coreProperties[1]/ns0:creator[1]" w:storeItemID="{6C3C8BC8-F283-45AE-878A-BAB7291924A1}"/>
                               <w:text/>
                             </w:sdtPr>
+                            <w:sdtEndPr/>
                             <w:sdtContent>
                               <w:r>
                                 <w:rPr>
@@ -3825,6 +3829,7 @@
                               <w:dataBinding w:prefixMappings="xmlns:ns0='http://schemas.openxmlformats.org/officeDocument/2006/extended-properties' " w:xpath="/ns0:Properties[1]/ns0:Company[1]" w:storeItemID="{6668398D-A668-4E3E-A5EB-62B293D839F1}"/>
                               <w:text/>
                             </w:sdtPr>
+                            <w:sdtEndPr/>
                             <w:sdtContent>
                               <w:r>
                                 <w:rPr>
@@ -3849,7 +3854,6 @@
           <w:r>
             <w:rPr>
               <w:noProof/>
-              <w:lang w:val="de-DE" w:eastAsia="de-DE"/>
             </w:rPr>
             <mc:AlternateContent>
               <mc:Choice Requires="wps">
@@ -3942,6 +3946,7 @@
                                     <w:dataBinding w:prefixMappings="xmlns:ns0='http://purl.org/dc/elements/1.1/' xmlns:ns1='http://schemas.openxmlformats.org/package/2006/metadata/core-properties' " w:xpath="/ns1:coreProperties[1]/ns0:title[1]" w:storeItemID="{6C3C8BC8-F283-45AE-878A-BAB7291924A1}"/>
                                     <w:text/>
                                   </w:sdtPr>
+                                  <w:sdtEndPr/>
                                   <w:sdtContent>
                                     <w:r>
                                       <w:rPr>
@@ -3977,6 +3982,7 @@
                                     <w:dataBinding w:prefixMappings="xmlns:ns0='http://purl.org/dc/elements/1.1/' xmlns:ns1='http://schemas.openxmlformats.org/package/2006/metadata/core-properties' " w:xpath="/ns1:coreProperties[1]/ns0:subject[1]" w:storeItemID="{6C3C8BC8-F283-45AE-878A-BAB7291924A1}"/>
                                     <w:text/>
                                   </w:sdtPr>
+                                  <w:sdtEndPr/>
                                   <w:sdtContent>
                                     <w:r>
                                       <w:rPr>
@@ -4011,7 +4017,7 @@
               </mc:Choice>
               <mc:Fallback>
                 <w:pict>
-                  <v:shape id="Textfeld 1" o:spid="_x0000_s1056" type="#_x0000_t202" style="position:absolute;margin-left:0;margin-top:0;width:267.9pt;height:82.15pt;z-index:251660288;visibility:visible;mso-wrap-style:square;mso-width-percent:450;mso-height-percent:0;mso-left-percent:420;mso-top-percent:175;mso-wrap-distance-left:9pt;mso-wrap-distance-top:0;mso-wrap-distance-right:9pt;mso-wrap-distance-bottom:0;mso-position-horizontal-relative:page;mso-position-vertical-relative:page;mso-width-percent:450;mso-height-percent:0;mso-left-percent:420;mso-top-percent:175;mso-width-relative:page;mso-height-relative:margin;v-text-anchor:top" o:gfxdata="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" filled="f" stroked="f" strokeweight=".5pt">
+                  <v:shape w14:anchorId="26395315" id="Textfeld 1" o:spid="_x0000_s1056" type="#_x0000_t202" style="position:absolute;margin-left:0;margin-top:0;width:267.9pt;height:82.15pt;z-index:251660288;visibility:visible;mso-wrap-style:square;mso-width-percent:450;mso-height-percent:0;mso-left-percent:420;mso-top-percent:175;mso-wrap-distance-left:9pt;mso-wrap-distance-top:0;mso-wrap-distance-right:9pt;mso-wrap-distance-bottom:0;mso-position-horizontal-relative:page;mso-position-vertical-relative:page;mso-width-percent:450;mso-height-percent:0;mso-left-percent:420;mso-top-percent:175;mso-width-relative:page;mso-height-relative:margin;v-text-anchor:top" o:gfxdata="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" filled="f" stroked="f" strokeweight=".5pt">
                     <v:textbox style="mso-fit-shape-to-text:t" inset="0,0,0,0">
                       <w:txbxContent>
                         <w:p>
@@ -4037,6 +4043,7 @@
                               <w:dataBinding w:prefixMappings="xmlns:ns0='http://purl.org/dc/elements/1.1/' xmlns:ns1='http://schemas.openxmlformats.org/package/2006/metadata/core-properties' " w:xpath="/ns1:coreProperties[1]/ns0:title[1]" w:storeItemID="{6C3C8BC8-F283-45AE-878A-BAB7291924A1}"/>
                               <w:text/>
                             </w:sdtPr>
+                            <w:sdtEndPr/>
                             <w:sdtContent>
                               <w:r>
                                 <w:rPr>
@@ -4072,6 +4079,7 @@
                               <w:dataBinding w:prefixMappings="xmlns:ns0='http://purl.org/dc/elements/1.1/' xmlns:ns1='http://schemas.openxmlformats.org/package/2006/metadata/core-properties' " w:xpath="/ns1:coreProperties[1]/ns0:subject[1]" w:storeItemID="{6C3C8BC8-F283-45AE-878A-BAB7291924A1}"/>
                               <w:text/>
                             </w:sdtPr>
+                            <w:sdtEndPr/>
                             <w:sdtContent>
                               <w:r>
                                 <w:rPr>
@@ -5328,35 +5336,18 @@
           <w:szCs w:val="20"/>
         </w:rPr>
       </w:pPr>
-      <w:r>
-        <w:fldChar w:fldCharType="begin"/>
-      </w:r>
-      <w:r>
-        <w:instrText xml:space="preserve"> HYPERLINK "http://www.nvidia.de/page/gpu_computing.html" \t "_blank" </w:instrText>
-      </w:r>
-      <w:r>
-        <w:fldChar w:fldCharType="separate"/>
-      </w:r>
-      <w:r>
-        <w:rPr>
-          <w:rStyle w:val="Link"/>
-          <w:rFonts w:ascii="Verdana" w:eastAsiaTheme="minorEastAsia" w:hAnsi="Verdana"/>
-          <w:color w:val="016EA9"/>
-          <w:sz w:val="20"/>
-          <w:szCs w:val="20"/>
-        </w:rPr>
-        <w:t>http://www.nvidia.de/page/gpu_computing.html</w:t>
-      </w:r>
-      <w:r>
-        <w:rPr>
-          <w:rStyle w:val="Link"/>
-          <w:rFonts w:ascii="Verdana" w:eastAsiaTheme="minorEastAsia" w:hAnsi="Verdana"/>
-          <w:color w:val="016EA9"/>
-          <w:sz w:val="20"/>
-          <w:szCs w:val="20"/>
-        </w:rPr>
-        <w:fldChar w:fldCharType="end"/>
-      </w:r>
+      <w:hyperlink r:id="rId8" w:tgtFrame="_blank" w:history="1">
+        <w:r>
+          <w:rPr>
+            <w:rStyle w:val="Hyperlink"/>
+            <w:rFonts w:ascii="Verdana" w:eastAsiaTheme="minorEastAsia" w:hAnsi="Verdana"/>
+            <w:color w:val="016EA9"/>
+            <w:sz w:val="20"/>
+            <w:szCs w:val="20"/>
+          </w:rPr>
+          <w:t>http://www.nvidia.de/page/gpu_computing.html</w:t>
+        </w:r>
+      </w:hyperlink>
       <w:r>
         <w:rPr>
           <w:rFonts w:ascii="Verdana" w:hAnsi="Verdana"/>
@@ -5366,35 +5357,18 @@
         </w:rPr>
         <w:br/>
       </w:r>
-      <w:r>
-        <w:fldChar w:fldCharType="begin"/>
-      </w:r>
-      <w:r>
-        <w:instrText xml:space="preserve"> HYPERLINK "http://developer.nvidia.com/cuda-gpus" \t "_blank" </w:instrText>
-      </w:r>
-      <w:r>
-        <w:fldChar w:fldCharType="separate"/>
-      </w:r>
-      <w:r>
-        <w:rPr>
-          <w:rStyle w:val="Link"/>
-          <w:rFonts w:ascii="Verdana" w:eastAsiaTheme="minorEastAsia" w:hAnsi="Verdana"/>
-          <w:color w:val="016EA9"/>
-          <w:sz w:val="20"/>
-          <w:szCs w:val="20"/>
-        </w:rPr>
-        <w:t>http://developer.nvidia.com/cuda-gpus</w:t>
-      </w:r>
-      <w:r>
-        <w:rPr>
-          <w:rStyle w:val="Link"/>
-          <w:rFonts w:ascii="Verdana" w:eastAsiaTheme="minorEastAsia" w:hAnsi="Verdana"/>
-          <w:color w:val="016EA9"/>
-          <w:sz w:val="20"/>
-          <w:szCs w:val="20"/>
-        </w:rPr>
-        <w:fldChar w:fldCharType="end"/>
-      </w:r>
+      <w:hyperlink r:id="rId9" w:tgtFrame="_blank" w:history="1">
+        <w:r>
+          <w:rPr>
+            <w:rStyle w:val="Hyperlink"/>
+            <w:rFonts w:ascii="Verdana" w:eastAsiaTheme="minorEastAsia" w:hAnsi="Verdana"/>
+            <w:color w:val="016EA9"/>
+            <w:sz w:val="20"/>
+            <w:szCs w:val="20"/>
+          </w:rPr>
+          <w:t>http://developer.nvidia.com/cuda-gpus</w:t>
+        </w:r>
+      </w:hyperlink>
       <w:r>
         <w:rPr>
           <w:rFonts w:ascii="Verdana" w:hAnsi="Verdana"/>
@@ -5404,35 +5378,18 @@
         </w:rPr>
         <w:br/>
       </w:r>
-      <w:r>
-        <w:fldChar w:fldCharType="begin"/>
-      </w:r>
-      <w:r>
-        <w:instrText xml:space="preserve"> HYPERLINK "http://people.maths.ox.ac.uk/gilesm/cuda/" \t "_blank" </w:instrText>
-      </w:r>
-      <w:r>
-        <w:fldChar w:fldCharType="separate"/>
-      </w:r>
-      <w:r>
-        <w:rPr>
-          <w:rStyle w:val="Link"/>
-          <w:rFonts w:ascii="Verdana" w:eastAsiaTheme="minorEastAsia" w:hAnsi="Verdana"/>
-          <w:color w:val="016EA9"/>
-          <w:sz w:val="20"/>
-          <w:szCs w:val="20"/>
-        </w:rPr>
-        <w:t>http://people.maths.ox.ac.uk/gilesm/cuda/</w:t>
-      </w:r>
-      <w:r>
-        <w:rPr>
-          <w:rStyle w:val="Link"/>
-          <w:rFonts w:ascii="Verdana" w:eastAsiaTheme="minorEastAsia" w:hAnsi="Verdana"/>
-          <w:color w:val="016EA9"/>
-          <w:sz w:val="20"/>
-          <w:szCs w:val="20"/>
-        </w:rPr>
-        <w:fldChar w:fldCharType="end"/>
-      </w:r>
+      <w:hyperlink r:id="rId10" w:tgtFrame="_blank" w:history="1">
+        <w:r>
+          <w:rPr>
+            <w:rStyle w:val="Hyperlink"/>
+            <w:rFonts w:ascii="Verdana" w:eastAsiaTheme="minorEastAsia" w:hAnsi="Verdana"/>
+            <w:color w:val="016EA9"/>
+            <w:sz w:val="20"/>
+            <w:szCs w:val="20"/>
+          </w:rPr>
+          <w:t>http://people.maths.ox.ac.uk/gilesm/cuda/</w:t>
+        </w:r>
+      </w:hyperlink>
       <w:r>
         <w:rPr>
           <w:rFonts w:ascii="Verdana" w:hAnsi="Verdana"/>
@@ -5442,35 +5399,18 @@
         </w:rPr>
         <w:br/>
       </w:r>
-      <w:r>
-        <w:fldChar w:fldCharType="begin"/>
-      </w:r>
-      <w:r>
-        <w:instrText xml:space="preserve"> HYPERLINK "http://www.khronos.org/opencl/" \t "_blank" </w:instrText>
-      </w:r>
-      <w:r>
-        <w:fldChar w:fldCharType="separate"/>
-      </w:r>
-      <w:r>
-        <w:rPr>
-          <w:rStyle w:val="Link"/>
-          <w:rFonts w:ascii="Verdana" w:eastAsiaTheme="minorEastAsia" w:hAnsi="Verdana"/>
-          <w:color w:val="016EA9"/>
-          <w:sz w:val="20"/>
-          <w:szCs w:val="20"/>
-        </w:rPr>
-        <w:t>http://www.khronos.org/opencl/</w:t>
-      </w:r>
-      <w:r>
-        <w:rPr>
-          <w:rStyle w:val="Link"/>
-          <w:rFonts w:ascii="Verdana" w:eastAsiaTheme="minorEastAsia" w:hAnsi="Verdana"/>
-          <w:color w:val="016EA9"/>
-          <w:sz w:val="20"/>
-          <w:szCs w:val="20"/>
-        </w:rPr>
-        <w:fldChar w:fldCharType="end"/>
-      </w:r>
+      <w:hyperlink r:id="rId11" w:tgtFrame="_blank" w:history="1">
+        <w:r>
+          <w:rPr>
+            <w:rStyle w:val="Hyperlink"/>
+            <w:rFonts w:ascii="Verdana" w:eastAsiaTheme="minorEastAsia" w:hAnsi="Verdana"/>
+            <w:color w:val="016EA9"/>
+            <w:sz w:val="20"/>
+            <w:szCs w:val="20"/>
+          </w:rPr>
+          <w:t>http://www.khronos.org/opencl/</w:t>
+        </w:r>
+      </w:hyperlink>
     </w:p>
     <w:p>
       <w:pPr>
@@ -5499,7 +5439,7 @@
     <w:p/>
     <w:tbl>
       <w:tblPr>
-        <w:tblStyle w:val="GridTable2"/>
+        <w:tblStyle w:val="Gitternetztabelle21"/>
         <w:tblW w:w="0" w:type="auto"/>
         <w:tblLook w:val="04A0" w:firstRow="1" w:lastRow="0" w:firstColumn="1" w:lastColumn="0" w:noHBand="0" w:noVBand="1"/>
       </w:tblPr>
@@ -5919,7 +5859,7 @@
     <w:p/>
     <w:tbl>
       <w:tblPr>
-        <w:tblStyle w:val="GridTable2"/>
+        <w:tblStyle w:val="Gitternetztabelle21"/>
         <w:tblW w:w="0" w:type="auto"/>
         <w:tblLook w:val="04A0" w:firstRow="1" w:lastRow="0" w:firstColumn="1" w:lastColumn="0" w:noHBand="0" w:noVBand="1"/>
       </w:tblPr>
@@ -6327,7 +6267,7 @@
     <w:p/>
     <w:tbl>
       <w:tblPr>
-        <w:tblStyle w:val="GridTable2"/>
+        <w:tblStyle w:val="Gitternetztabelle21"/>
         <w:tblW w:w="0" w:type="auto"/>
         <w:tblLook w:val="04A0" w:firstRow="1" w:lastRow="0" w:firstColumn="1" w:lastColumn="0" w:noHBand="0" w:noVBand="1"/>
       </w:tblPr>
@@ -6742,6 +6682,9 @@
       <w:r>
         <w:t>Das Design wurde aus den Beispielen von APARAPI übernommen. Diese hat gut funktioniert und die Implementierung stark erleichtert.</w:t>
       </w:r>
+      <w:r>
+        <w:t xml:space="preserve"> Anfangs war eine Implementierung mit C/C++ angedacht, doch durch die vielen Schwierigkeiten die damit einhergingen, stiegen wir auf Java und APARAPI um.</w:t>
+      </w:r>
     </w:p>
     <w:p>
       <w:r>
@@ -7149,15 +7092,560 @@
       <w:pPr>
         <w:pStyle w:val="berschrift1"/>
       </w:pPr>
-      <w:bookmarkStart w:id="13" w:name="_Toc252182450"/>
       <w:r>
         <w:lastRenderedPageBreak/>
-        <w:t>Quellen</w:t>
-      </w:r>
+        <w:t>Benchmarks</w:t>
+      </w:r>
+    </w:p>
+    <w:p/>
+    <w:p>
+      <w:pPr>
+        <w:pStyle w:val="berschrift2"/>
+      </w:pPr>
+      <w:proofErr w:type="spellStart"/>
+      <w:r>
+        <w:t>Avg</w:t>
+      </w:r>
+      <w:proofErr w:type="spellEnd"/>
+      <w:r>
+        <w:t xml:space="preserve">. / min / </w:t>
+      </w:r>
+      <w:proofErr w:type="spellStart"/>
+      <w:r>
+        <w:t>max</w:t>
+      </w:r>
+      <w:proofErr w:type="spellEnd"/>
+    </w:p>
+    <w:p>
+      <w:pPr>
+        <w:pStyle w:val="berschrift3"/>
+      </w:pPr>
+      <w:proofErr w:type="spellStart"/>
+      <w:r>
+        <w:t>Vector</w:t>
+      </w:r>
+      <w:proofErr w:type="spellEnd"/>
+      <w:r>
+        <w:t xml:space="preserve"> Multi</w:t>
+      </w:r>
+    </w:p>
+    <w:p>
+      <w:pPr>
+        <w:autoSpaceDE w:val="0"/>
+        <w:autoSpaceDN w:val="0"/>
+        <w:adjustRightInd w:val="0"/>
+        <w:spacing w:after="0" w:line="240" w:lineRule="auto"/>
+        <w:rPr>
+          <w:rFonts w:ascii="Consolas" w:hAnsi="Consolas" w:cs="Consolas"/>
+          <w:sz w:val="20"/>
+          <w:szCs w:val="20"/>
+        </w:rPr>
+      </w:pPr>
+      <w:r>
+        <w:rPr>
+          <w:rFonts w:ascii="Consolas" w:hAnsi="Consolas" w:cs="Consolas"/>
+          <w:color w:val="000000"/>
+          <w:sz w:val="20"/>
+          <w:szCs w:val="20"/>
+        </w:rPr>
+        <w:t xml:space="preserve">Durchschnittliche Rechendauer: 390 </w:t>
+      </w:r>
+      <w:proofErr w:type="spellStart"/>
+      <w:r>
+        <w:rPr>
+          <w:rFonts w:ascii="Consolas" w:hAnsi="Consolas" w:cs="Consolas"/>
+          <w:color w:val="000000"/>
+          <w:sz w:val="20"/>
+          <w:szCs w:val="20"/>
+        </w:rPr>
+        <w:t>ms</w:t>
+      </w:r>
+      <w:proofErr w:type="spellEnd"/>
+    </w:p>
+    <w:p>
+      <w:pPr>
+        <w:autoSpaceDE w:val="0"/>
+        <w:autoSpaceDN w:val="0"/>
+        <w:adjustRightInd w:val="0"/>
+        <w:spacing w:after="0" w:line="240" w:lineRule="auto"/>
+        <w:rPr>
+          <w:rFonts w:ascii="Consolas" w:hAnsi="Consolas" w:cs="Consolas"/>
+          <w:sz w:val="20"/>
+          <w:szCs w:val="20"/>
+        </w:rPr>
+      </w:pPr>
+      <w:r>
+        <w:rPr>
+          <w:rFonts w:ascii="Consolas" w:hAnsi="Consolas" w:cs="Consolas"/>
+          <w:color w:val="000000"/>
+          <w:sz w:val="20"/>
+          <w:szCs w:val="20"/>
+        </w:rPr>
+        <w:t xml:space="preserve">Rechendauer Minimum: 360 </w:t>
+      </w:r>
+      <w:proofErr w:type="spellStart"/>
+      <w:r>
+        <w:rPr>
+          <w:rFonts w:ascii="Consolas" w:hAnsi="Consolas" w:cs="Consolas"/>
+          <w:color w:val="000000"/>
+          <w:sz w:val="20"/>
+          <w:szCs w:val="20"/>
+        </w:rPr>
+        <w:t>ms</w:t>
+      </w:r>
+      <w:proofErr w:type="spellEnd"/>
+    </w:p>
+    <w:p>
+      <w:pPr>
+        <w:rPr>
+          <w:rFonts w:ascii="Consolas" w:hAnsi="Consolas" w:cs="Consolas"/>
+          <w:color w:val="000000"/>
+          <w:sz w:val="20"/>
+          <w:szCs w:val="20"/>
+        </w:rPr>
+      </w:pPr>
+      <w:r>
+        <w:rPr>
+          <w:rFonts w:ascii="Consolas" w:hAnsi="Consolas" w:cs="Consolas"/>
+          <w:color w:val="000000"/>
+          <w:sz w:val="20"/>
+          <w:szCs w:val="20"/>
+        </w:rPr>
+        <w:t xml:space="preserve">Rechendauer Maximum: 836 </w:t>
+      </w:r>
+      <w:proofErr w:type="spellStart"/>
+      <w:r>
+        <w:rPr>
+          <w:rFonts w:ascii="Consolas" w:hAnsi="Consolas" w:cs="Consolas"/>
+          <w:color w:val="000000"/>
+          <w:sz w:val="20"/>
+          <w:szCs w:val="20"/>
+        </w:rPr>
+        <w:t>ms</w:t>
+      </w:r>
+      <w:proofErr w:type="spellEnd"/>
+    </w:p>
+    <w:p>
+      <w:pPr>
+        <w:pStyle w:val="berschrift2"/>
+      </w:pPr>
+      <w:r>
+        <w:t>Mandel</w:t>
+      </w:r>
+    </w:p>
+    <w:p>
+      <w:bookmarkStart w:id="13" w:name="_GoBack"/>
       <w:bookmarkEnd w:id="13"/>
     </w:p>
     <w:p>
-      <w:bookmarkStart w:id="14" w:name="_Toc252182451"/>
+      <w:pPr>
+        <w:pStyle w:val="berschrift2"/>
+      </w:pPr>
+      <w:r>
+        <w:t>CPU Leerlauf</w:t>
+      </w:r>
+    </w:p>
+    <w:p>
+      <w:r>
+        <w:rPr>
+          <w:noProof/>
+          <w:lang w:eastAsia="de-AT"/>
+        </w:rPr>
+        <w:drawing>
+          <wp:inline distT="0" distB="0" distL="0" distR="0" wp14:anchorId="1907C699" wp14:editId="5A5A8AA3">
+            <wp:extent cx="5760720" cy="3240405"/>
+            <wp:effectExtent l="0" t="0" r="0" b="0"/>
+            <wp:docPr id="11" name="Grafik 11"/>
+            <wp:cNvGraphicFramePr>
+              <a:graphicFrameLocks xmlns:a="http://schemas.openxmlformats.org/drawingml/2006/main" noChangeAspect="1"/>
+            </wp:cNvGraphicFramePr>
+            <a:graphic xmlns:a="http://schemas.openxmlformats.org/drawingml/2006/main">
+              <a:graphicData uri="http://schemas.openxmlformats.org/drawingml/2006/picture">
+                <pic:pic xmlns:pic="http://schemas.openxmlformats.org/drawingml/2006/picture">
+                  <pic:nvPicPr>
+                    <pic:cNvPr id="1" name=""/>
+                    <pic:cNvPicPr/>
+                  </pic:nvPicPr>
+                  <pic:blipFill>
+                    <a:blip r:embed="rId12"/>
+                    <a:stretch>
+                      <a:fillRect/>
+                    </a:stretch>
+                  </pic:blipFill>
+                  <pic:spPr>
+                    <a:xfrm>
+                      <a:off x="0" y="0"/>
+                      <a:ext cx="5760720" cy="3240405"/>
+                    </a:xfrm>
+                    <a:prstGeom prst="rect">
+                      <a:avLst/>
+                    </a:prstGeom>
+                  </pic:spPr>
+                </pic:pic>
+              </a:graphicData>
+            </a:graphic>
+          </wp:inline>
+        </w:drawing>
+      </w:r>
+    </w:p>
+    <w:p>
+      <w:pPr>
+        <w:pStyle w:val="berschrift2"/>
+      </w:pPr>
+      <w:r>
+        <w:t>RAM Leerlauf</w:t>
+      </w:r>
+    </w:p>
+    <w:p>
+      <w:r>
+        <w:rPr>
+          <w:noProof/>
+          <w:lang w:eastAsia="de-AT"/>
+        </w:rPr>
+        <w:drawing>
+          <wp:inline distT="0" distB="0" distL="0" distR="0" wp14:anchorId="5E856BC0" wp14:editId="3F838B1A">
+            <wp:extent cx="5760720" cy="1076960"/>
+            <wp:effectExtent l="0" t="0" r="0" b="8890"/>
+            <wp:docPr id="33" name="Grafik 33"/>
+            <wp:cNvGraphicFramePr>
+              <a:graphicFrameLocks xmlns:a="http://schemas.openxmlformats.org/drawingml/2006/main" noChangeAspect="1"/>
+            </wp:cNvGraphicFramePr>
+            <a:graphic xmlns:a="http://schemas.openxmlformats.org/drawingml/2006/main">
+              <a:graphicData uri="http://schemas.openxmlformats.org/drawingml/2006/picture">
+                <pic:pic xmlns:pic="http://schemas.openxmlformats.org/drawingml/2006/picture">
+                  <pic:nvPicPr>
+                    <pic:cNvPr id="1" name=""/>
+                    <pic:cNvPicPr/>
+                  </pic:nvPicPr>
+                  <pic:blipFill>
+                    <a:blip r:embed="rId13"/>
+                    <a:stretch>
+                      <a:fillRect/>
+                    </a:stretch>
+                  </pic:blipFill>
+                  <pic:spPr>
+                    <a:xfrm>
+                      <a:off x="0" y="0"/>
+                      <a:ext cx="5760720" cy="1076960"/>
+                    </a:xfrm>
+                    <a:prstGeom prst="rect">
+                      <a:avLst/>
+                    </a:prstGeom>
+                  </pic:spPr>
+                </pic:pic>
+              </a:graphicData>
+            </a:graphic>
+          </wp:inline>
+        </w:drawing>
+      </w:r>
+    </w:p>
+    <w:p>
+      <w:pPr>
+        <w:pStyle w:val="berschrift2"/>
+      </w:pPr>
+      <w:r>
+        <w:lastRenderedPageBreak/>
+        <w:t>CPU mit Mandelbrot</w:t>
+      </w:r>
+    </w:p>
+    <w:p>
+      <w:r>
+        <w:rPr>
+          <w:noProof/>
+          <w:lang w:eastAsia="de-AT"/>
+        </w:rPr>
+        <w:drawing>
+          <wp:inline distT="0" distB="0" distL="0" distR="0" wp14:anchorId="347C42EE" wp14:editId="1E20802D">
+            <wp:extent cx="5760720" cy="3240405"/>
+            <wp:effectExtent l="0" t="0" r="0" b="0"/>
+            <wp:docPr id="34" name="Grafik 34"/>
+            <wp:cNvGraphicFramePr>
+              <a:graphicFrameLocks xmlns:a="http://schemas.openxmlformats.org/drawingml/2006/main" noChangeAspect="1"/>
+            </wp:cNvGraphicFramePr>
+            <a:graphic xmlns:a="http://schemas.openxmlformats.org/drawingml/2006/main">
+              <a:graphicData uri="http://schemas.openxmlformats.org/drawingml/2006/picture">
+                <pic:pic xmlns:pic="http://schemas.openxmlformats.org/drawingml/2006/picture">
+                  <pic:nvPicPr>
+                    <pic:cNvPr id="1" name=""/>
+                    <pic:cNvPicPr/>
+                  </pic:nvPicPr>
+                  <pic:blipFill>
+                    <a:blip r:embed="rId14"/>
+                    <a:stretch>
+                      <a:fillRect/>
+                    </a:stretch>
+                  </pic:blipFill>
+                  <pic:spPr>
+                    <a:xfrm>
+                      <a:off x="0" y="0"/>
+                      <a:ext cx="5760720" cy="3240405"/>
+                    </a:xfrm>
+                    <a:prstGeom prst="rect">
+                      <a:avLst/>
+                    </a:prstGeom>
+                  </pic:spPr>
+                </pic:pic>
+              </a:graphicData>
+            </a:graphic>
+          </wp:inline>
+        </w:drawing>
+      </w:r>
+    </w:p>
+    <w:p/>
+    <w:p>
+      <w:pPr>
+        <w:pStyle w:val="berschrift2"/>
+      </w:pPr>
+      <w:r>
+        <w:t>RAM mit Mandelbrot</w:t>
+      </w:r>
+    </w:p>
+    <w:p>
+      <w:r>
+        <w:rPr>
+          <w:noProof/>
+          <w:lang w:eastAsia="de-AT"/>
+        </w:rPr>
+        <w:drawing>
+          <wp:inline distT="0" distB="0" distL="0" distR="0" wp14:anchorId="5FE1FE69" wp14:editId="7BE9E798">
+            <wp:extent cx="5760720" cy="1093470"/>
+            <wp:effectExtent l="0" t="0" r="0" b="0"/>
+            <wp:docPr id="35" name="Grafik 35"/>
+            <wp:cNvGraphicFramePr>
+              <a:graphicFrameLocks xmlns:a="http://schemas.openxmlformats.org/drawingml/2006/main" noChangeAspect="1"/>
+            </wp:cNvGraphicFramePr>
+            <a:graphic xmlns:a="http://schemas.openxmlformats.org/drawingml/2006/main">
+              <a:graphicData uri="http://schemas.openxmlformats.org/drawingml/2006/picture">
+                <pic:pic xmlns:pic="http://schemas.openxmlformats.org/drawingml/2006/picture">
+                  <pic:nvPicPr>
+                    <pic:cNvPr id="1" name=""/>
+                    <pic:cNvPicPr/>
+                  </pic:nvPicPr>
+                  <pic:blipFill>
+                    <a:blip r:embed="rId15"/>
+                    <a:stretch>
+                      <a:fillRect/>
+                    </a:stretch>
+                  </pic:blipFill>
+                  <pic:spPr>
+                    <a:xfrm>
+                      <a:off x="0" y="0"/>
+                      <a:ext cx="5760720" cy="1093470"/>
+                    </a:xfrm>
+                    <a:prstGeom prst="rect">
+                      <a:avLst/>
+                    </a:prstGeom>
+                  </pic:spPr>
+                </pic:pic>
+              </a:graphicData>
+            </a:graphic>
+          </wp:inline>
+        </w:drawing>
+      </w:r>
+    </w:p>
+    <w:p/>
+    <w:p>
+      <w:pPr>
+        <w:pStyle w:val="berschrift2"/>
+      </w:pPr>
+      <w:r>
+        <w:t>GPU Leerlauf</w:t>
+      </w:r>
+    </w:p>
+    <w:p>
+      <w:r>
+        <w:rPr>
+          <w:noProof/>
+          <w:lang w:eastAsia="de-AT"/>
+        </w:rPr>
+        <w:drawing>
+          <wp:inline distT="0" distB="0" distL="0" distR="0" wp14:anchorId="5766B02C" wp14:editId="19816EDD">
+            <wp:extent cx="4448175" cy="2324100"/>
+            <wp:effectExtent l="0" t="0" r="9525" b="0"/>
+            <wp:docPr id="36" name="Grafik 36"/>
+            <wp:cNvGraphicFramePr>
+              <a:graphicFrameLocks xmlns:a="http://schemas.openxmlformats.org/drawingml/2006/main" noChangeAspect="1"/>
+            </wp:cNvGraphicFramePr>
+            <a:graphic xmlns:a="http://schemas.openxmlformats.org/drawingml/2006/main">
+              <a:graphicData uri="http://schemas.openxmlformats.org/drawingml/2006/picture">
+                <pic:pic xmlns:pic="http://schemas.openxmlformats.org/drawingml/2006/picture">
+                  <pic:nvPicPr>
+                    <pic:cNvPr id="1" name=""/>
+                    <pic:cNvPicPr/>
+                  </pic:nvPicPr>
+                  <pic:blipFill>
+                    <a:blip r:embed="rId16"/>
+                    <a:stretch>
+                      <a:fillRect/>
+                    </a:stretch>
+                  </pic:blipFill>
+                  <pic:spPr>
+                    <a:xfrm>
+                      <a:off x="0" y="0"/>
+                      <a:ext cx="4448175" cy="2324100"/>
+                    </a:xfrm>
+                    <a:prstGeom prst="rect">
+                      <a:avLst/>
+                    </a:prstGeom>
+                  </pic:spPr>
+                </pic:pic>
+              </a:graphicData>
+            </a:graphic>
+          </wp:inline>
+        </w:drawing>
+      </w:r>
+    </w:p>
+    <w:p/>
+    <w:p/>
+    <w:p>
+      <w:pPr>
+        <w:pStyle w:val="berschrift2"/>
+      </w:pPr>
+      <w:r>
+        <w:lastRenderedPageBreak/>
+        <w:t>GPU Mandelbrot incl. Speicher</w:t>
+      </w:r>
+    </w:p>
+    <w:p>
+      <w:pPr>
+        <w:rPr>
+          <w:noProof/>
+          <w:lang w:eastAsia="de-AT"/>
+        </w:rPr>
+      </w:pPr>
+      <w:r>
+        <w:rPr>
+          <w:noProof/>
+          <w:lang w:eastAsia="de-AT"/>
+        </w:rPr>
+        <w:t>Werte in „GPU_Mandel.txt“</w:t>
+      </w:r>
+    </w:p>
+    <w:p>
+      <w:pPr>
+        <w:rPr>
+          <w:noProof/>
+          <w:lang w:eastAsia="de-AT"/>
+        </w:rPr>
+      </w:pPr>
+    </w:p>
+    <w:p>
+      <w:pPr>
+        <w:pStyle w:val="berschrift2"/>
+        <w:rPr>
+          <w:noProof/>
+          <w:lang w:eastAsia="de-AT"/>
+        </w:rPr>
+      </w:pPr>
+      <w:r>
+        <w:rPr>
+          <w:noProof/>
+          <w:lang w:eastAsia="de-AT"/>
+        </w:rPr>
+        <w:t>GPU Vector Multi incl Speicher</w:t>
+      </w:r>
+    </w:p>
+    <w:p>
+      <w:pPr>
+        <w:rPr>
+          <w:noProof/>
+          <w:lang w:eastAsia="de-AT"/>
+        </w:rPr>
+      </w:pPr>
+      <w:r>
+        <w:rPr>
+          <w:noProof/>
+          <w:lang w:eastAsia="de-AT"/>
+        </w:rPr>
+        <w:t>Werte in „GPU_Vector_Multi.txt“</w:t>
+      </w:r>
+    </w:p>
+    <w:p>
+      <w:pPr>
+        <w:rPr>
+          <w:noProof/>
+          <w:lang w:eastAsia="de-AT"/>
+        </w:rPr>
+      </w:pPr>
+    </w:p>
+    <w:p>
+      <w:pPr>
+        <w:pStyle w:val="berschrift2"/>
+        <w:rPr>
+          <w:noProof/>
+          <w:lang w:eastAsia="de-AT"/>
+        </w:rPr>
+      </w:pPr>
+      <w:r>
+        <w:rPr>
+          <w:noProof/>
+          <w:lang w:eastAsia="de-AT"/>
+        </w:rPr>
+        <w:t>CPU Vector Multi</w:t>
+      </w:r>
+    </w:p>
+    <w:p>
+      <w:r>
+        <w:rPr>
+          <w:noProof/>
+          <w:lang w:eastAsia="de-AT"/>
+        </w:rPr>
+        <w:drawing>
+          <wp:inline distT="0" distB="0" distL="0" distR="0" wp14:anchorId="1586D6D3" wp14:editId="70EC1B84">
+            <wp:extent cx="5760720" cy="3240405"/>
+            <wp:effectExtent l="0" t="0" r="0" b="0"/>
+            <wp:docPr id="37" name="Grafik 37"/>
+            <wp:cNvGraphicFramePr>
+              <a:graphicFrameLocks xmlns:a="http://schemas.openxmlformats.org/drawingml/2006/main" noChangeAspect="1"/>
+            </wp:cNvGraphicFramePr>
+            <a:graphic xmlns:a="http://schemas.openxmlformats.org/drawingml/2006/main">
+              <a:graphicData uri="http://schemas.openxmlformats.org/drawingml/2006/picture">
+                <pic:pic xmlns:pic="http://schemas.openxmlformats.org/drawingml/2006/picture">
+                  <pic:nvPicPr>
+                    <pic:cNvPr id="1" name=""/>
+                    <pic:cNvPicPr/>
+                  </pic:nvPicPr>
+                  <pic:blipFill>
+                    <a:blip r:embed="rId17"/>
+                    <a:stretch>
+                      <a:fillRect/>
+                    </a:stretch>
+                  </pic:blipFill>
+                  <pic:spPr>
+                    <a:xfrm>
+                      <a:off x="0" y="0"/>
+                      <a:ext cx="5760720" cy="3240405"/>
+                    </a:xfrm>
+                    <a:prstGeom prst="rect">
+                      <a:avLst/>
+                    </a:prstGeom>
+                  </pic:spPr>
+                </pic:pic>
+              </a:graphicData>
+            </a:graphic>
+          </wp:inline>
+        </w:drawing>
+      </w:r>
+    </w:p>
+    <w:p/>
+    <w:p>
+      <w:r>
+        <w:br w:type="page"/>
+      </w:r>
+    </w:p>
+    <w:p>
+      <w:pPr>
+        <w:pStyle w:val="berschrift1"/>
+      </w:pPr>
+      <w:bookmarkStart w:id="14" w:name="_Toc252182450"/>
+      <w:r>
+        <w:lastRenderedPageBreak/>
+        <w:t>Quellen</w:t>
+      </w:r>
+      <w:bookmarkEnd w:id="14"/>
+    </w:p>
+    <w:p>
+      <w:bookmarkStart w:id="15" w:name="_Toc252182451"/>
       <w:r>
         <w:t>[1]</w:t>
       </w:r>
@@ -7167,10 +7655,10 @@
       <w:r>
         <w:t xml:space="preserve">Definition GPGPU, </w:t>
       </w:r>
-      <w:hyperlink r:id="rId9" w:history="1">
+      <w:hyperlink r:id="rId18" w:history="1">
         <w:r>
           <w:rPr>
-            <w:rStyle w:val="Link"/>
+            <w:rStyle w:val="Hyperlink"/>
           </w:rPr>
           <w:t>www.itwissen.info/definition/lexikon/GPGPU-general-purpose-</w:t>
         </w:r>
@@ -7178,22 +7666,20 @@
       <w:r>
         <w:tab/>
       </w:r>
-      <w:bookmarkStart w:id="15" w:name="_GoBack"/>
+      <w:r>
+        <w:t>graphics-</w:t>
+      </w:r>
+      <w:r>
+        <w:tab/>
+      </w:r>
+      <w:r>
+        <w:t>processing-unit.html, zuletzt Aufgerufen 28.11.2013</w:t>
+      </w:r>
       <w:bookmarkEnd w:id="15"/>
-      <w:r>
-        <w:t>graphics-</w:t>
-      </w:r>
-      <w:r>
-        <w:tab/>
-      </w:r>
-      <w:r>
-        <w:t>processing-unit.html, zuletzt Aufgerufen 28.11.2013</w:t>
-      </w:r>
-      <w:bookmarkEnd w:id="14"/>
     </w:p>
     <w:sectPr>
-      <w:headerReference w:type="default" r:id="rId10"/>
-      <w:footerReference w:type="default" r:id="rId11"/>
+      <w:headerReference w:type="default" r:id="rId19"/>
+      <w:footerReference w:type="default" r:id="rId20"/>
       <w:pgSz w:w="11906" w:h="16838"/>
       <w:pgMar w:top="1417" w:right="1417" w:bottom="1134" w:left="1417" w:header="708" w:footer="708" w:gutter="0"/>
       <w:pgNumType w:start="0"/>
@@ -7206,7 +7692,7 @@
 </file>
 
 <file path=word/endnotes.xml><?xml version="1.0" encoding="utf-8"?>
-<w:endnotes xmlns:wpc="http://schemas.microsoft.com/office/word/2010/wordprocessingCanvas" xmlns:mo="http://schemas.microsoft.com/office/mac/office/2008/main" xmlns:mc="http://schemas.openxmlformats.org/markup-compatibility/2006" xmlns:mv="urn:schemas-microsoft-com:mac:vml" xmlns:o="urn:schemas-microsoft-com:office:office" xmlns:r="http://schemas.openxmlformats.org/officeDocument/2006/relationships" xmlns:m="http://schemas.openxmlformats.org/officeDocument/2006/math" xmlns:v="urn:schemas-microsoft-com:vml" xmlns:wp14="http://schemas.microsoft.com/office/word/2010/wordprocessingDrawing" xmlns:wp="http://schemas.openxmlformats.org/drawingml/2006/wordprocessingDrawing" xmlns:w10="urn:schemas-microsoft-com:office:word" xmlns:w="http://schemas.openxmlformats.org/wordprocessingml/2006/main" xmlns:w14="http://schemas.microsoft.com/office/word/2010/wordml" xmlns:wpg="http://schemas.microsoft.com/office/word/2010/wordprocessingGroup" xmlns:wpi="http://schemas.microsoft.com/office/word/2010/wordprocessingInk" xmlns:wne="http://schemas.microsoft.com/office/word/2006/wordml" xmlns:wps="http://schemas.microsoft.com/office/word/2010/wordprocessingShape" mc:Ignorable="w14 wp14">
+<w:endnotes xmlns:wpc="http://schemas.microsoft.com/office/word/2010/wordprocessingCanvas" xmlns:mc="http://schemas.openxmlformats.org/markup-compatibility/2006" xmlns:o="urn:schemas-microsoft-com:office:office" xmlns:r="http://schemas.openxmlformats.org/officeDocument/2006/relationships" xmlns:m="http://schemas.openxmlformats.org/officeDocument/2006/math" xmlns:v="urn:schemas-microsoft-com:vml" xmlns:wp14="http://schemas.microsoft.com/office/word/2010/wordprocessingDrawing" xmlns:wp="http://schemas.openxmlformats.org/drawingml/2006/wordprocessingDrawing" xmlns:w10="urn:schemas-microsoft-com:office:word" xmlns:w="http://schemas.openxmlformats.org/wordprocessingml/2006/main" xmlns:w14="http://schemas.microsoft.com/office/word/2010/wordml" xmlns:w15="http://schemas.microsoft.com/office/word/2012/wordml" xmlns:wpg="http://schemas.microsoft.com/office/word/2010/wordprocessingGroup" xmlns:wpi="http://schemas.microsoft.com/office/word/2010/wordprocessingInk" xmlns:wne="http://schemas.microsoft.com/office/word/2006/wordml" xmlns:wps="http://schemas.microsoft.com/office/word/2010/wordprocessingShape" mc:Ignorable="w14 w15 wp14">
   <w:endnote w:type="separator" w:id="-1">
     <w:p>
       <w:pPr>
@@ -7231,7 +7717,7 @@
 </file>
 
 <file path=word/footer1.xml><?xml version="1.0" encoding="utf-8"?>
-<w:ftr xmlns:wpc="http://schemas.microsoft.com/office/word/2010/wordprocessingCanvas" xmlns:mo="http://schemas.microsoft.com/office/mac/office/2008/main" xmlns:mc="http://schemas.openxmlformats.org/markup-compatibility/2006" xmlns:mv="urn:schemas-microsoft-com:mac:vml" xmlns:o="urn:schemas-microsoft-com:office:office" xmlns:r="http://schemas.openxmlformats.org/officeDocument/2006/relationships" xmlns:m="http://schemas.openxmlformats.org/officeDocument/2006/math" xmlns:v="urn:schemas-microsoft-com:vml" xmlns:wp14="http://schemas.microsoft.com/office/word/2010/wordprocessingDrawing" xmlns:wp="http://schemas.openxmlformats.org/drawingml/2006/wordprocessingDrawing" xmlns:w10="urn:schemas-microsoft-com:office:word" xmlns:w="http://schemas.openxmlformats.org/wordprocessingml/2006/main" xmlns:w14="http://schemas.microsoft.com/office/word/2010/wordml" xmlns:wpg="http://schemas.microsoft.com/office/word/2010/wordprocessingGroup" xmlns:wpi="http://schemas.microsoft.com/office/word/2010/wordprocessingInk" xmlns:wne="http://schemas.microsoft.com/office/word/2006/wordml" xmlns:wps="http://schemas.microsoft.com/office/word/2010/wordprocessingShape" mc:Ignorable="w14 wp14">
+<w:ftr xmlns:wpc="http://schemas.microsoft.com/office/word/2010/wordprocessingCanvas" xmlns:mc="http://schemas.openxmlformats.org/markup-compatibility/2006" xmlns:o="urn:schemas-microsoft-com:office:office" xmlns:r="http://schemas.openxmlformats.org/officeDocument/2006/relationships" xmlns:m="http://schemas.openxmlformats.org/officeDocument/2006/math" xmlns:v="urn:schemas-microsoft-com:vml" xmlns:wp14="http://schemas.microsoft.com/office/word/2010/wordprocessingDrawing" xmlns:wp="http://schemas.openxmlformats.org/drawingml/2006/wordprocessingDrawing" xmlns:w10="urn:schemas-microsoft-com:office:word" xmlns:w="http://schemas.openxmlformats.org/wordprocessingml/2006/main" xmlns:w14="http://schemas.microsoft.com/office/word/2010/wordml" xmlns:w15="http://schemas.microsoft.com/office/word/2012/wordml" xmlns:wpg="http://schemas.microsoft.com/office/word/2010/wordprocessingGroup" xmlns:wpi="http://schemas.microsoft.com/office/word/2010/wordprocessingInk" xmlns:wne="http://schemas.microsoft.com/office/word/2006/wordml" xmlns:wps="http://schemas.microsoft.com/office/word/2010/wordprocessingShape" mc:Ignorable="w14 w15 wp14">
   <w:sdt>
     <w:sdtPr>
       <w:id w:val="451599456"/>
@@ -7240,6 +7726,7 @@
         <w:docPartUnique/>
       </w:docPartObj>
     </w:sdtPr>
+    <w:sdtEndPr/>
     <w:sdtContent>
       <w:sdt>
         <w:sdtPr>
@@ -7249,6 +7736,7 @@
             <w:docPartUnique/>
           </w:docPartObj>
         </w:sdtPr>
+        <w:sdtEndPr/>
         <w:sdtContent>
           <w:p>
             <w:pPr>
@@ -7335,7 +7823,7 @@
                 <w:bCs/>
                 <w:noProof/>
               </w:rPr>
-              <w:t>7</w:t>
+              <w:t>10</w:t>
             </w:r>
             <w:r>
               <w:rPr>
@@ -7362,7 +7850,7 @@
 </file>
 
 <file path=word/footnotes.xml><?xml version="1.0" encoding="utf-8"?>
-<w:footnotes xmlns:wpc="http://schemas.microsoft.com/office/word/2010/wordprocessingCanvas" xmlns:mo="http://schemas.microsoft.com/office/mac/office/2008/main" xmlns:mc="http://schemas.openxmlformats.org/markup-compatibility/2006" xmlns:mv="urn:schemas-microsoft-com:mac:vml" xmlns:o="urn:schemas-microsoft-com:office:office" xmlns:r="http://schemas.openxmlformats.org/officeDocument/2006/relationships" xmlns:m="http://schemas.openxmlformats.org/officeDocument/2006/math" xmlns:v="urn:schemas-microsoft-com:vml" xmlns:wp14="http://schemas.microsoft.com/office/word/2010/wordprocessingDrawing" xmlns:wp="http://schemas.openxmlformats.org/drawingml/2006/wordprocessingDrawing" xmlns:w10="urn:schemas-microsoft-com:office:word" xmlns:w="http://schemas.openxmlformats.org/wordprocessingml/2006/main" xmlns:w14="http://schemas.microsoft.com/office/word/2010/wordml" xmlns:wpg="http://schemas.microsoft.com/office/word/2010/wordprocessingGroup" xmlns:wpi="http://schemas.microsoft.com/office/word/2010/wordprocessingInk" xmlns:wne="http://schemas.microsoft.com/office/word/2006/wordml" xmlns:wps="http://schemas.microsoft.com/office/word/2010/wordprocessingShape" mc:Ignorable="w14 wp14">
+<w:footnotes xmlns:wpc="http://schemas.microsoft.com/office/word/2010/wordprocessingCanvas" xmlns:mc="http://schemas.openxmlformats.org/markup-compatibility/2006" xmlns:o="urn:schemas-microsoft-com:office:office" xmlns:r="http://schemas.openxmlformats.org/officeDocument/2006/relationships" xmlns:m="http://schemas.openxmlformats.org/officeDocument/2006/math" xmlns:v="urn:schemas-microsoft-com:vml" xmlns:wp14="http://schemas.microsoft.com/office/word/2010/wordprocessingDrawing" xmlns:wp="http://schemas.openxmlformats.org/drawingml/2006/wordprocessingDrawing" xmlns:w10="urn:schemas-microsoft-com:office:word" xmlns:w="http://schemas.openxmlformats.org/wordprocessingml/2006/main" xmlns:w14="http://schemas.microsoft.com/office/word/2010/wordml" xmlns:w15="http://schemas.microsoft.com/office/word/2012/wordml" xmlns:wpg="http://schemas.microsoft.com/office/word/2010/wordprocessingGroup" xmlns:wpi="http://schemas.microsoft.com/office/word/2010/wordprocessingInk" xmlns:wne="http://schemas.microsoft.com/office/word/2006/wordml" xmlns:wps="http://schemas.microsoft.com/office/word/2010/wordprocessingShape" mc:Ignorable="w14 w15 wp14">
   <w:footnote w:type="separator" w:id="-1">
     <w:p>
       <w:pPr>
@@ -7387,7 +7875,7 @@
 </file>
 
 <file path=word/header1.xml><?xml version="1.0" encoding="utf-8"?>
-<w:hdr xmlns:wpc="http://schemas.microsoft.com/office/word/2010/wordprocessingCanvas" xmlns:mo="http://schemas.microsoft.com/office/mac/office/2008/main" xmlns:mc="http://schemas.openxmlformats.org/markup-compatibility/2006" xmlns:mv="urn:schemas-microsoft-com:mac:vml" xmlns:o="urn:schemas-microsoft-com:office:office" xmlns:r="http://schemas.openxmlformats.org/officeDocument/2006/relationships" xmlns:m="http://schemas.openxmlformats.org/officeDocument/2006/math" xmlns:v="urn:schemas-microsoft-com:vml" xmlns:wp14="http://schemas.microsoft.com/office/word/2010/wordprocessingDrawing" xmlns:wp="http://schemas.openxmlformats.org/drawingml/2006/wordprocessingDrawing" xmlns:w10="urn:schemas-microsoft-com:office:word" xmlns:w="http://schemas.openxmlformats.org/wordprocessingml/2006/main" xmlns:w14="http://schemas.microsoft.com/office/word/2010/wordml" xmlns:wpg="http://schemas.microsoft.com/office/word/2010/wordprocessingGroup" xmlns:wpi="http://schemas.microsoft.com/office/word/2010/wordprocessingInk" xmlns:wne="http://schemas.microsoft.com/office/word/2006/wordml" xmlns:wps="http://schemas.microsoft.com/office/word/2010/wordprocessingShape" mc:Ignorable="w14 wp14">
+<w:hdr xmlns:wpc="http://schemas.microsoft.com/office/word/2010/wordprocessingCanvas" xmlns:mc="http://schemas.openxmlformats.org/markup-compatibility/2006" xmlns:o="urn:schemas-microsoft-com:office:office" xmlns:r="http://schemas.openxmlformats.org/officeDocument/2006/relationships" xmlns:m="http://schemas.openxmlformats.org/officeDocument/2006/math" xmlns:v="urn:schemas-microsoft-com:vml" xmlns:wp14="http://schemas.microsoft.com/office/word/2010/wordprocessingDrawing" xmlns:wp="http://schemas.openxmlformats.org/drawingml/2006/wordprocessingDrawing" xmlns:w10="urn:schemas-microsoft-com:office:word" xmlns:w="http://schemas.openxmlformats.org/wordprocessingml/2006/main" xmlns:w14="http://schemas.microsoft.com/office/word/2010/wordml" xmlns:w15="http://schemas.microsoft.com/office/word/2012/wordml" xmlns:wpg="http://schemas.microsoft.com/office/word/2010/wordprocessingGroup" xmlns:wpi="http://schemas.microsoft.com/office/word/2010/wordprocessingInk" xmlns:wne="http://schemas.microsoft.com/office/word/2006/wordml" xmlns:wps="http://schemas.microsoft.com/office/word/2010/wordprocessingShape" mc:Ignorable="w14 w15 wp14">
   <w:p>
     <w:pPr>
       <w:pStyle w:val="Kopfzeile"/>
@@ -7407,7 +7895,7 @@
 </file>
 
 <file path=word/styles.xml><?xml version="1.0" encoding="utf-8"?>
-<w:styles xmlns:mc="http://schemas.openxmlformats.org/markup-compatibility/2006" xmlns:r="http://schemas.openxmlformats.org/officeDocument/2006/relationships" xmlns:w="http://schemas.openxmlformats.org/wordprocessingml/2006/main" xmlns:w14="http://schemas.microsoft.com/office/word/2010/wordml" mc:Ignorable="w14">
+<w:styles xmlns:mc="http://schemas.openxmlformats.org/markup-compatibility/2006" xmlns:r="http://schemas.openxmlformats.org/officeDocument/2006/relationships" xmlns:w="http://schemas.openxmlformats.org/wordprocessingml/2006/main" xmlns:w14="http://schemas.microsoft.com/office/word/2010/wordml" xmlns:w15="http://schemas.microsoft.com/office/word/2012/wordml" mc:Ignorable="w14 w15">
   <w:docDefaults>
     <w:rPrDefault>
       <w:rPr>
@@ -7423,153 +7911,369 @@
       </w:pPr>
     </w:pPrDefault>
   </w:docDefaults>
-  <w:latentStyles w:defLockedState="0" w:defUIPriority="99" w:defSemiHidden="1" w:defUnhideWhenUsed="1" w:defQFormat="0" w:count="276">
-    <w:lsdException w:name="Normal" w:semiHidden="0" w:uiPriority="0" w:unhideWhenUsed="0" w:qFormat="1"/>
-    <w:lsdException w:name="heading 1" w:semiHidden="0" w:uiPriority="9" w:unhideWhenUsed="0" w:qFormat="1"/>
-    <w:lsdException w:name="heading 2" w:uiPriority="9" w:qFormat="1"/>
-    <w:lsdException w:name="heading 3" w:uiPriority="9" w:qFormat="1"/>
-    <w:lsdException w:name="heading 4" w:uiPriority="9" w:qFormat="1"/>
-    <w:lsdException w:name="heading 5" w:uiPriority="9" w:qFormat="1"/>
-    <w:lsdException w:name="heading 6" w:uiPriority="9" w:qFormat="1"/>
-    <w:lsdException w:name="heading 7" w:uiPriority="9" w:qFormat="1"/>
-    <w:lsdException w:name="heading 8" w:uiPriority="9" w:qFormat="1"/>
-    <w:lsdException w:name="heading 9" w:uiPriority="9" w:qFormat="1"/>
-    <w:lsdException w:name="toc 1" w:uiPriority="39"/>
-    <w:lsdException w:name="toc 2" w:uiPriority="39"/>
-    <w:lsdException w:name="toc 3" w:uiPriority="39"/>
-    <w:lsdException w:name="toc 4" w:uiPriority="39"/>
-    <w:lsdException w:name="toc 5" w:uiPriority="39"/>
-    <w:lsdException w:name="toc 6" w:uiPriority="39"/>
-    <w:lsdException w:name="toc 7" w:uiPriority="39"/>
-    <w:lsdException w:name="toc 8" w:uiPriority="39"/>
-    <w:lsdException w:name="toc 9" w:uiPriority="39"/>
-    <w:lsdException w:name="caption" w:uiPriority="35" w:qFormat="1"/>
-    <w:lsdException w:name="Title" w:semiHidden="0" w:uiPriority="10" w:unhideWhenUsed="0" w:qFormat="1"/>
-    <w:lsdException w:name="Default Paragraph Font" w:uiPriority="1"/>
-    <w:lsdException w:name="Subtitle" w:semiHidden="0" w:uiPriority="11" w:unhideWhenUsed="0" w:qFormat="1"/>
-    <w:lsdException w:name="Strong" w:semiHidden="0" w:uiPriority="22" w:unhideWhenUsed="0" w:qFormat="1"/>
-    <w:lsdException w:name="Emphasis" w:semiHidden="0" w:uiPriority="20" w:unhideWhenUsed="0" w:qFormat="1"/>
-    <w:lsdException w:name="Table Grid" w:semiHidden="0" w:uiPriority="39" w:unhideWhenUsed="0"/>
-    <w:lsdException w:name="Note Level 1" w:semiHidden="0" w:unhideWhenUsed="0"/>
-    <w:lsdException w:name="Note Level 2" w:semiHidden="0" w:unhideWhenUsed="0"/>
-    <w:lsdException w:name="Note Level 3" w:semiHidden="0" w:unhideWhenUsed="0"/>
-    <w:lsdException w:name="Note Level 4" w:semiHidden="0" w:unhideWhenUsed="0"/>
-    <w:lsdException w:name="Note Level 5" w:semiHidden="0" w:unhideWhenUsed="0"/>
-    <w:lsdException w:name="Note Level 6" w:semiHidden="0" w:unhideWhenUsed="0"/>
-    <w:lsdException w:name="Note Level 7" w:semiHidden="0" w:unhideWhenUsed="0"/>
-    <w:lsdException w:name="Note Level 8" w:semiHidden="0" w:unhideWhenUsed="0"/>
-    <w:lsdException w:name="Note Level 9" w:semiHidden="0" w:unhideWhenUsed="0"/>
-    <w:lsdException w:name="Placeholder Text" w:unhideWhenUsed="0"/>
-    <w:lsdException w:name="No Spacing" w:semiHidden="0" w:uiPriority="1" w:unhideWhenUsed="0" w:qFormat="1"/>
-    <w:lsdException w:name="Light Shading" w:semiHidden="0" w:uiPriority="60" w:unhideWhenUsed="0"/>
-    <w:lsdException w:name="Light List" w:semiHidden="0" w:uiPriority="61" w:unhideWhenUsed="0"/>
-    <w:lsdException w:name="Light Grid" w:semiHidden="0" w:uiPriority="62" w:unhideWhenUsed="0"/>
-    <w:lsdException w:name="Medium Shading 1" w:semiHidden="0" w:uiPriority="63" w:unhideWhenUsed="0"/>
-    <w:lsdException w:name="Medium Shading 2" w:semiHidden="0" w:uiPriority="64" w:unhideWhenUsed="0"/>
-    <w:lsdException w:name="Medium List 1" w:semiHidden="0" w:uiPriority="65" w:unhideWhenUsed="0"/>
-    <w:lsdException w:name="Medium List 2" w:semiHidden="0" w:uiPriority="66" w:unhideWhenUsed="0"/>
-    <w:lsdException w:name="Medium Grid 1" w:semiHidden="0" w:uiPriority="67" w:unhideWhenUsed="0"/>
-    <w:lsdException w:name="Medium Grid 2" w:semiHidden="0" w:uiPriority="68" w:unhideWhenUsed="0"/>
-    <w:lsdException w:name="Medium Grid 3" w:semiHidden="0" w:uiPriority="69" w:unhideWhenUsed="0"/>
-    <w:lsdException w:name="Dark List" w:semiHidden="0" w:uiPriority="70" w:unhideWhenUsed="0"/>
-    <w:lsdException w:name="Colorful Shading" w:semiHidden="0" w:uiPriority="71" w:unhideWhenUsed="0"/>
-    <w:lsdException w:name="Colorful List" w:semiHidden="0" w:uiPriority="72" w:unhideWhenUsed="0"/>
-    <w:lsdException w:name="Colorful Grid" w:semiHidden="0" w:uiPriority="73" w:unhideWhenUsed="0"/>
-    <w:lsdException w:name="Light Shading Accent 1" w:semiHidden="0" w:uiPriority="60" w:unhideWhenUsed="0"/>
-    <w:lsdException w:name="Light List Accent 1" w:semiHidden="0" w:uiPriority="61" w:unhideWhenUsed="0"/>
-    <w:lsdException w:name="Light Grid Accent 1" w:semiHidden="0" w:uiPriority="62" w:unhideWhenUsed="0"/>
-    <w:lsdException w:name="Medium Shading 1 Accent 1" w:semiHidden="0" w:uiPriority="63" w:unhideWhenUsed="0"/>
-    <w:lsdException w:name="Medium Shading 2 Accent 1" w:semiHidden="0" w:uiPriority="64" w:unhideWhenUsed="0"/>
-    <w:lsdException w:name="Medium List 1 Accent 1" w:semiHidden="0" w:uiPriority="65" w:unhideWhenUsed="0"/>
-    <w:lsdException w:name="Revision" w:unhideWhenUsed="0"/>
-    <w:lsdException w:name="List Paragraph" w:semiHidden="0" w:uiPriority="34" w:unhideWhenUsed="0" w:qFormat="1"/>
-    <w:lsdException w:name="Quote" w:semiHidden="0" w:uiPriority="29" w:unhideWhenUsed="0" w:qFormat="1"/>
-    <w:lsdException w:name="Intense Quote" w:semiHidden="0" w:uiPriority="30" w:unhideWhenUsed="0" w:qFormat="1"/>
-    <w:lsdException w:name="Medium List 2 Accent 1" w:semiHidden="0" w:uiPriority="66" w:unhideWhenUsed="0"/>
-    <w:lsdException w:name="Medium Grid 1 Accent 1" w:semiHidden="0" w:uiPriority="67" w:unhideWhenUsed="0"/>
-    <w:lsdException w:name="Medium Grid 2 Accent 1" w:semiHidden="0" w:uiPriority="68" w:unhideWhenUsed="0"/>
-    <w:lsdException w:name="Medium Grid 3 Accent 1" w:semiHidden="0" w:uiPriority="69" w:unhideWhenUsed="0"/>
-    <w:lsdException w:name="Dark List Accent 1" w:semiHidden="0" w:uiPriority="70" w:unhideWhenUsed="0"/>
-    <w:lsdException w:name="Colorful Shading Accent 1" w:semiHidden="0" w:uiPriority="71" w:unhideWhenUsed="0"/>
-    <w:lsdException w:name="Colorful List Accent 1" w:semiHidden="0" w:uiPriority="72" w:unhideWhenUsed="0"/>
-    <w:lsdException w:name="Colorful Grid Accent 1" w:semiHidden="0" w:uiPriority="73" w:unhideWhenUsed="0"/>
-    <w:lsdException w:name="Light Shading Accent 2" w:semiHidden="0" w:uiPriority="60" w:unhideWhenUsed="0"/>
-    <w:lsdException w:name="Light List Accent 2" w:semiHidden="0" w:uiPriority="61" w:unhideWhenUsed="0"/>
-    <w:lsdException w:name="Light Grid Accent 2" w:semiHidden="0" w:uiPriority="62" w:unhideWhenUsed="0"/>
-    <w:lsdException w:name="Medium Shading 1 Accent 2" w:semiHidden="0" w:uiPriority="63" w:unhideWhenUsed="0"/>
-    <w:lsdException w:name="Medium Shading 2 Accent 2" w:semiHidden="0" w:uiPriority="64" w:unhideWhenUsed="0"/>
-    <w:lsdException w:name="Medium List 1 Accent 2" w:semiHidden="0" w:uiPriority="65" w:unhideWhenUsed="0"/>
-    <w:lsdException w:name="Medium List 2 Accent 2" w:semiHidden="0" w:uiPriority="66" w:unhideWhenUsed="0"/>
-    <w:lsdException w:name="Medium Grid 1 Accent 2" w:semiHidden="0" w:uiPriority="67" w:unhideWhenUsed="0"/>
-    <w:lsdException w:name="Medium Grid 2 Accent 2" w:semiHidden="0" w:uiPriority="68" w:unhideWhenUsed="0"/>
-    <w:lsdException w:name="Medium Grid 3 Accent 2" w:semiHidden="0" w:uiPriority="69" w:unhideWhenUsed="0"/>
-    <w:lsdException w:name="Dark List Accent 2" w:semiHidden="0" w:uiPriority="70" w:unhideWhenUsed="0"/>
-    <w:lsdException w:name="Colorful Shading Accent 2" w:semiHidden="0" w:uiPriority="71" w:unhideWhenUsed="0"/>
-    <w:lsdException w:name="Colorful List Accent 2" w:semiHidden="0" w:uiPriority="72" w:unhideWhenUsed="0"/>
-    <w:lsdException w:name="Colorful Grid Accent 2" w:semiHidden="0" w:uiPriority="73" w:unhideWhenUsed="0"/>
-    <w:lsdException w:name="Light Shading Accent 3" w:semiHidden="0" w:uiPriority="60" w:unhideWhenUsed="0"/>
-    <w:lsdException w:name="Light List Accent 3" w:semiHidden="0" w:uiPriority="61" w:unhideWhenUsed="0"/>
-    <w:lsdException w:name="Light Grid Accent 3" w:semiHidden="0" w:uiPriority="62" w:unhideWhenUsed="0"/>
-    <w:lsdException w:name="Medium Shading 1 Accent 3" w:semiHidden="0" w:uiPriority="63" w:unhideWhenUsed="0"/>
-    <w:lsdException w:name="Medium Shading 2 Accent 3" w:semiHidden="0" w:uiPriority="64" w:unhideWhenUsed="0"/>
-    <w:lsdException w:name="Medium List 1 Accent 3" w:semiHidden="0" w:uiPriority="65" w:unhideWhenUsed="0"/>
-    <w:lsdException w:name="Medium List 2 Accent 3" w:semiHidden="0" w:uiPriority="66" w:unhideWhenUsed="0"/>
-    <w:lsdException w:name="Medium Grid 1 Accent 3" w:semiHidden="0" w:uiPriority="67" w:unhideWhenUsed="0"/>
-    <w:lsdException w:name="Medium Grid 2 Accent 3" w:semiHidden="0" w:uiPriority="68" w:unhideWhenUsed="0"/>
-    <w:lsdException w:name="Medium Grid 3 Accent 3" w:semiHidden="0" w:uiPriority="69" w:unhideWhenUsed="0"/>
-    <w:lsdException w:name="Dark List Accent 3" w:semiHidden="0" w:uiPriority="70" w:unhideWhenUsed="0"/>
-    <w:lsdException w:name="Colorful Shading Accent 3" w:semiHidden="0" w:uiPriority="71" w:unhideWhenUsed="0"/>
-    <w:lsdException w:name="Colorful List Accent 3" w:semiHidden="0" w:uiPriority="72" w:unhideWhenUsed="0"/>
-    <w:lsdException w:name="Colorful Grid Accent 3" w:semiHidden="0" w:uiPriority="73" w:unhideWhenUsed="0"/>
-    <w:lsdException w:name="Light Shading Accent 4" w:semiHidden="0" w:uiPriority="60" w:unhideWhenUsed="0"/>
-    <w:lsdException w:name="Light List Accent 4" w:semiHidden="0" w:uiPriority="61" w:unhideWhenUsed="0"/>
-    <w:lsdException w:name="Light Grid Accent 4" w:semiHidden="0" w:uiPriority="62" w:unhideWhenUsed="0"/>
-    <w:lsdException w:name="Medium Shading 1 Accent 4" w:semiHidden="0" w:uiPriority="63" w:unhideWhenUsed="0"/>
-    <w:lsdException w:name="Medium Shading 2 Accent 4" w:semiHidden="0" w:uiPriority="64" w:unhideWhenUsed="0"/>
-    <w:lsdException w:name="Medium List 1 Accent 4" w:semiHidden="0" w:uiPriority="65" w:unhideWhenUsed="0"/>
-    <w:lsdException w:name="Medium List 2 Accent 4" w:semiHidden="0" w:uiPriority="66" w:unhideWhenUsed="0"/>
-    <w:lsdException w:name="Medium Grid 1 Accent 4" w:semiHidden="0" w:uiPriority="67" w:unhideWhenUsed="0"/>
-    <w:lsdException w:name="Medium Grid 2 Accent 4" w:semiHidden="0" w:uiPriority="68" w:unhideWhenUsed="0"/>
-    <w:lsdException w:name="Medium Grid 3 Accent 4" w:semiHidden="0" w:uiPriority="69" w:unhideWhenUsed="0"/>
-    <w:lsdException w:name="Dark List Accent 4" w:semiHidden="0" w:uiPriority="70" w:unhideWhenUsed="0"/>
-    <w:lsdException w:name="Colorful Shading Accent 4" w:semiHidden="0" w:uiPriority="71" w:unhideWhenUsed="0"/>
-    <w:lsdException w:name="Colorful List Accent 4" w:semiHidden="0" w:uiPriority="72" w:unhideWhenUsed="0"/>
-    <w:lsdException w:name="Colorful Grid Accent 4" w:semiHidden="0" w:uiPriority="73" w:unhideWhenUsed="0"/>
-    <w:lsdException w:name="Light Shading Accent 5" w:semiHidden="0" w:uiPriority="60" w:unhideWhenUsed="0"/>
-    <w:lsdException w:name="Light List Accent 5" w:semiHidden="0" w:uiPriority="61" w:unhideWhenUsed="0"/>
-    <w:lsdException w:name="Light Grid Accent 5" w:semiHidden="0" w:uiPriority="62" w:unhideWhenUsed="0"/>
-    <w:lsdException w:name="Medium Shading 1 Accent 5" w:semiHidden="0" w:uiPriority="63" w:unhideWhenUsed="0"/>
-    <w:lsdException w:name="Medium Shading 2 Accent 5" w:semiHidden="0" w:uiPriority="64" w:unhideWhenUsed="0"/>
-    <w:lsdException w:name="Medium List 1 Accent 5" w:semiHidden="0" w:uiPriority="65" w:unhideWhenUsed="0"/>
-    <w:lsdException w:name="Medium List 2 Accent 5" w:semiHidden="0" w:uiPriority="66" w:unhideWhenUsed="0"/>
-    <w:lsdException w:name="Medium Grid 1 Accent 5" w:semiHidden="0" w:uiPriority="67" w:unhideWhenUsed="0"/>
-    <w:lsdException w:name="Medium Grid 2 Accent 5" w:semiHidden="0" w:uiPriority="68" w:unhideWhenUsed="0"/>
-    <w:lsdException w:name="Medium Grid 3 Accent 5" w:semiHidden="0" w:uiPriority="69" w:unhideWhenUsed="0"/>
-    <w:lsdException w:name="Dark List Accent 5" w:semiHidden="0" w:uiPriority="70" w:unhideWhenUsed="0"/>
-    <w:lsdException w:name="Colorful Shading Accent 5" w:semiHidden="0" w:uiPriority="71" w:unhideWhenUsed="0"/>
-    <w:lsdException w:name="Colorful List Accent 5" w:semiHidden="0" w:uiPriority="72" w:unhideWhenUsed="0"/>
-    <w:lsdException w:name="Colorful Grid Accent 5" w:semiHidden="0" w:uiPriority="73" w:unhideWhenUsed="0"/>
-    <w:lsdException w:name="Light Shading Accent 6" w:semiHidden="0" w:uiPriority="60" w:unhideWhenUsed="0"/>
-    <w:lsdException w:name="Light List Accent 6" w:semiHidden="0" w:uiPriority="61" w:unhideWhenUsed="0"/>
-    <w:lsdException w:name="Light Grid Accent 6" w:semiHidden="0" w:uiPriority="62" w:unhideWhenUsed="0"/>
-    <w:lsdException w:name="Medium Shading 1 Accent 6" w:semiHidden="0" w:uiPriority="63" w:unhideWhenUsed="0"/>
-    <w:lsdException w:name="Medium Shading 2 Accent 6" w:semiHidden="0" w:uiPriority="64" w:unhideWhenUsed="0"/>
-    <w:lsdException w:name="Medium List 1 Accent 6" w:semiHidden="0" w:uiPriority="65" w:unhideWhenUsed="0"/>
-    <w:lsdException w:name="Medium List 2 Accent 6" w:semiHidden="0" w:uiPriority="66" w:unhideWhenUsed="0"/>
-    <w:lsdException w:name="Medium Grid 1 Accent 6" w:semiHidden="0" w:uiPriority="67" w:unhideWhenUsed="0"/>
-    <w:lsdException w:name="Medium Grid 2 Accent 6" w:semiHidden="0" w:uiPriority="68" w:unhideWhenUsed="0"/>
-    <w:lsdException w:name="Medium Grid 3 Accent 6" w:semiHidden="0" w:uiPriority="69" w:unhideWhenUsed="0"/>
-    <w:lsdException w:name="Dark List Accent 6" w:semiHidden="0" w:uiPriority="70" w:unhideWhenUsed="0"/>
-    <w:lsdException w:name="Colorful Shading Accent 6" w:semiHidden="0" w:uiPriority="71" w:unhideWhenUsed="0"/>
-    <w:lsdException w:name="Colorful List Accent 6" w:semiHidden="0" w:uiPriority="72" w:unhideWhenUsed="0"/>
-    <w:lsdException w:name="Colorful Grid Accent 6" w:semiHidden="0" w:uiPriority="73" w:unhideWhenUsed="0"/>
-    <w:lsdException w:name="Subtle Emphasis" w:semiHidden="0" w:uiPriority="19" w:unhideWhenUsed="0" w:qFormat="1"/>
-    <w:lsdException w:name="Intense Emphasis" w:semiHidden="0" w:uiPriority="21" w:unhideWhenUsed="0" w:qFormat="1"/>
-    <w:lsdException w:name="Subtle Reference" w:semiHidden="0" w:uiPriority="31" w:unhideWhenUsed="0" w:qFormat="1"/>
-    <w:lsdException w:name="Intense Reference" w:semiHidden="0" w:uiPriority="32" w:unhideWhenUsed="0" w:qFormat="1"/>
-    <w:lsdException w:name="Book Title" w:semiHidden="0" w:uiPriority="33" w:unhideWhenUsed="0" w:qFormat="1"/>
-    <w:lsdException w:name="Bibliography" w:uiPriority="37"/>
-    <w:lsdException w:name="TOC Heading" w:uiPriority="39" w:qFormat="1"/>
+  <w:latentStyles w:defLockedState="0" w:defUIPriority="99" w:defSemiHidden="0" w:defUnhideWhenUsed="0" w:defQFormat="0" w:count="371">
+    <w:lsdException w:name="Normal" w:uiPriority="0" w:qFormat="1"/>
+    <w:lsdException w:name="heading 1" w:uiPriority="9" w:qFormat="1"/>
+    <w:lsdException w:name="heading 2" w:semiHidden="1" w:uiPriority="9" w:unhideWhenUsed="1" w:qFormat="1"/>
+    <w:lsdException w:name="heading 3" w:semiHidden="1" w:uiPriority="9" w:unhideWhenUsed="1" w:qFormat="1"/>
+    <w:lsdException w:name="heading 4" w:semiHidden="1" w:uiPriority="9" w:unhideWhenUsed="1" w:qFormat="1"/>
+    <w:lsdException w:name="heading 5" w:semiHidden="1" w:uiPriority="9" w:unhideWhenUsed="1" w:qFormat="1"/>
+    <w:lsdException w:name="heading 6" w:semiHidden="1" w:uiPriority="9" w:unhideWhenUsed="1" w:qFormat="1"/>
+    <w:lsdException w:name="heading 7" w:semiHidden="1" w:uiPriority="9" w:unhideWhenUsed="1" w:qFormat="1"/>
+    <w:lsdException w:name="heading 8" w:semiHidden="1" w:uiPriority="9" w:unhideWhenUsed="1" w:qFormat="1"/>
+    <w:lsdException w:name="heading 9" w:semiHidden="1" w:uiPriority="9" w:unhideWhenUsed="1" w:qFormat="1"/>
+    <w:lsdException w:name="index 1" w:semiHidden="1" w:unhideWhenUsed="1"/>
+    <w:lsdException w:name="index 2" w:semiHidden="1" w:unhideWhenUsed="1"/>
+    <w:lsdException w:name="index 3" w:semiHidden="1" w:unhideWhenUsed="1"/>
+    <w:lsdException w:name="index 4" w:semiHidden="1" w:unhideWhenUsed="1"/>
+    <w:lsdException w:name="index 5" w:semiHidden="1" w:unhideWhenUsed="1"/>
+    <w:lsdException w:name="index 6" w:semiHidden="1" w:unhideWhenUsed="1"/>
+    <w:lsdException w:name="index 7" w:semiHidden="1" w:unhideWhenUsed="1"/>
+    <w:lsdException w:name="index 8" w:semiHidden="1" w:unhideWhenUsed="1"/>
+    <w:lsdException w:name="index 9" w:semiHidden="1" w:unhideWhenUsed="1"/>
+    <w:lsdException w:name="toc 1" w:semiHidden="1" w:uiPriority="39" w:unhideWhenUsed="1"/>
+    <w:lsdException w:name="toc 2" w:semiHidden="1" w:uiPriority="39" w:unhideWhenUsed="1"/>
+    <w:lsdException w:name="toc 3" w:semiHidden="1" w:uiPriority="39" w:unhideWhenUsed="1"/>
+    <w:lsdException w:name="toc 4" w:semiHidden="1" w:uiPriority="39" w:unhideWhenUsed="1"/>
+    <w:lsdException w:name="toc 5" w:semiHidden="1" w:uiPriority="39" w:unhideWhenUsed="1"/>
+    <w:lsdException w:name="toc 6" w:semiHidden="1" w:uiPriority="39" w:unhideWhenUsed="1"/>
+    <w:lsdException w:name="toc 7" w:semiHidden="1" w:uiPriority="39" w:unhideWhenUsed="1"/>
+    <w:lsdException w:name="toc 8" w:semiHidden="1" w:uiPriority="39" w:unhideWhenUsed="1"/>
+    <w:lsdException w:name="toc 9" w:semiHidden="1" w:uiPriority="39" w:unhideWhenUsed="1"/>
+    <w:lsdException w:name="Normal Indent" w:semiHidden="1" w:unhideWhenUsed="1"/>
+    <w:lsdException w:name="footnote text" w:semiHidden="1" w:unhideWhenUsed="1"/>
+    <w:lsdException w:name="annotation text" w:semiHidden="1" w:unhideWhenUsed="1"/>
+    <w:lsdException w:name="header" w:semiHidden="1" w:unhideWhenUsed="1"/>
+    <w:lsdException w:name="footer" w:semiHidden="1" w:unhideWhenUsed="1"/>
+    <w:lsdException w:name="index heading" w:semiHidden="1" w:unhideWhenUsed="1"/>
+    <w:lsdException w:name="caption" w:semiHidden="1" w:uiPriority="35" w:unhideWhenUsed="1" w:qFormat="1"/>
+    <w:lsdException w:name="table of figures" w:semiHidden="1" w:unhideWhenUsed="1"/>
+    <w:lsdException w:name="envelope address" w:semiHidden="1" w:unhideWhenUsed="1"/>
+    <w:lsdException w:name="envelope return" w:semiHidden="1" w:unhideWhenUsed="1"/>
+    <w:lsdException w:name="footnote reference" w:semiHidden="1" w:unhideWhenUsed="1"/>
+    <w:lsdException w:name="annotation reference" w:semiHidden="1" w:unhideWhenUsed="1"/>
+    <w:lsdException w:name="line number" w:semiHidden="1" w:unhideWhenUsed="1"/>
+    <w:lsdException w:name="page number" w:semiHidden="1" w:unhideWhenUsed="1"/>
+    <w:lsdException w:name="endnote reference" w:semiHidden="1" w:unhideWhenUsed="1"/>
+    <w:lsdException w:name="endnote text" w:semiHidden="1" w:unhideWhenUsed="1"/>
+    <w:lsdException w:name="table of authorities" w:semiHidden="1" w:unhideWhenUsed="1"/>
+    <w:lsdException w:name="macro" w:semiHidden="1" w:unhideWhenUsed="1"/>
+    <w:lsdException w:name="toa heading" w:semiHidden="1" w:unhideWhenUsed="1"/>
+    <w:lsdException w:name="List" w:semiHidden="1" w:unhideWhenUsed="1"/>
+    <w:lsdException w:name="List Bullet" w:semiHidden="1" w:unhideWhenUsed="1"/>
+    <w:lsdException w:name="List Number" w:semiHidden="1" w:unhideWhenUsed="1"/>
+    <w:lsdException w:name="List 2" w:semiHidden="1" w:unhideWhenUsed="1"/>
+    <w:lsdException w:name="List 3" w:semiHidden="1" w:unhideWhenUsed="1"/>
+    <w:lsdException w:name="List 4" w:semiHidden="1" w:unhideWhenUsed="1"/>
+    <w:lsdException w:name="List 5" w:semiHidden="1" w:unhideWhenUsed="1"/>
+    <w:lsdException w:name="List Bullet 2" w:semiHidden="1" w:unhideWhenUsed="1"/>
+    <w:lsdException w:name="List Bullet 3" w:semiHidden="1" w:unhideWhenUsed="1"/>
+    <w:lsdException w:name="List Bullet 4" w:semiHidden="1" w:unhideWhenUsed="1"/>
+    <w:lsdException w:name="List Bullet 5" w:semiHidden="1" w:unhideWhenUsed="1"/>
+    <w:lsdException w:name="List Number 2" w:semiHidden="1" w:unhideWhenUsed="1"/>
+    <w:lsdException w:name="List Number 3" w:semiHidden="1" w:unhideWhenUsed="1"/>
+    <w:lsdException w:name="List Number 4" w:semiHidden="1" w:unhideWhenUsed="1"/>
+    <w:lsdException w:name="List Number 5" w:semiHidden="1" w:unhideWhenUsed="1"/>
+    <w:lsdException w:name="Title" w:uiPriority="10" w:qFormat="1"/>
+    <w:lsdException w:name="Closing" w:semiHidden="1" w:unhideWhenUsed="1"/>
+    <w:lsdException w:name="Signature" w:semiHidden="1" w:unhideWhenUsed="1"/>
+    <w:lsdException w:name="Default Paragraph Font" w:semiHidden="1" w:uiPriority="1" w:unhideWhenUsed="1"/>
+    <w:lsdException w:name="Body Text" w:semiHidden="1" w:unhideWhenUsed="1"/>
+    <w:lsdException w:name="Body Text Indent" w:semiHidden="1" w:unhideWhenUsed="1"/>
+    <w:lsdException w:name="List Continue" w:semiHidden="1" w:unhideWhenUsed="1"/>
+    <w:lsdException w:name="List Continue 2" w:semiHidden="1" w:unhideWhenUsed="1"/>
+    <w:lsdException w:name="List Continue 3" w:semiHidden="1" w:unhideWhenUsed="1"/>
+    <w:lsdException w:name="List Continue 4" w:semiHidden="1" w:unhideWhenUsed="1"/>
+    <w:lsdException w:name="List Continue 5" w:semiHidden="1" w:unhideWhenUsed="1"/>
+    <w:lsdException w:name="Message Header" w:semiHidden="1" w:unhideWhenUsed="1"/>
+    <w:lsdException w:name="Subtitle" w:uiPriority="11" w:qFormat="1"/>
+    <w:lsdException w:name="Salutation" w:semiHidden="1" w:unhideWhenUsed="1"/>
+    <w:lsdException w:name="Date" w:semiHidden="1" w:unhideWhenUsed="1"/>
+    <w:lsdException w:name="Body Text First Indent" w:semiHidden="1" w:unhideWhenUsed="1"/>
+    <w:lsdException w:name="Body Text First Indent 2" w:semiHidden="1" w:unhideWhenUsed="1"/>
+    <w:lsdException w:name="Note Heading" w:semiHidden="1" w:unhideWhenUsed="1"/>
+    <w:lsdException w:name="Body Text 2" w:semiHidden="1" w:unhideWhenUsed="1"/>
+    <w:lsdException w:name="Body Text 3" w:semiHidden="1" w:unhideWhenUsed="1"/>
+    <w:lsdException w:name="Body Text Indent 2" w:semiHidden="1" w:unhideWhenUsed="1"/>
+    <w:lsdException w:name="Body Text Indent 3" w:semiHidden="1" w:unhideWhenUsed="1"/>
+    <w:lsdException w:name="Block Text" w:semiHidden="1" w:unhideWhenUsed="1"/>
+    <w:lsdException w:name="Hyperlink" w:semiHidden="1" w:unhideWhenUsed="1"/>
+    <w:lsdException w:name="FollowedHyperlink" w:semiHidden="1" w:unhideWhenUsed="1"/>
+    <w:lsdException w:name="Strong" w:uiPriority="22" w:qFormat="1"/>
+    <w:lsdException w:name="Emphasis" w:uiPriority="20" w:qFormat="1"/>
+    <w:lsdException w:name="Document Map" w:semiHidden="1" w:unhideWhenUsed="1"/>
+    <w:lsdException w:name="Plain Text" w:semiHidden="1" w:unhideWhenUsed="1"/>
+    <w:lsdException w:name="E-mail Signature" w:semiHidden="1" w:unhideWhenUsed="1"/>
+    <w:lsdException w:name="HTML Top of Form" w:semiHidden="1" w:unhideWhenUsed="1"/>
+    <w:lsdException w:name="HTML Bottom of Form" w:semiHidden="1" w:unhideWhenUsed="1"/>
+    <w:lsdException w:name="Normal (Web)" w:semiHidden="1" w:unhideWhenUsed="1"/>
+    <w:lsdException w:name="HTML Acronym" w:semiHidden="1" w:unhideWhenUsed="1"/>
+    <w:lsdException w:name="HTML Address" w:semiHidden="1" w:unhideWhenUsed="1"/>
+    <w:lsdException w:name="HTML Cite" w:semiHidden="1" w:unhideWhenUsed="1"/>
+    <w:lsdException w:name="HTML Code" w:semiHidden="1" w:unhideWhenUsed="1"/>
+    <w:lsdException w:name="HTML Definition" w:semiHidden="1" w:unhideWhenUsed="1"/>
+    <w:lsdException w:name="HTML Keyboard" w:semiHidden="1" w:unhideWhenUsed="1"/>
+    <w:lsdException w:name="HTML Preformatted" w:semiHidden="1" w:unhideWhenUsed="1"/>
+    <w:lsdException w:name="HTML Sample" w:semiHidden="1" w:unhideWhenUsed="1"/>
+    <w:lsdException w:name="HTML Typewriter" w:semiHidden="1" w:unhideWhenUsed="1"/>
+    <w:lsdException w:name="HTML Variable" w:semiHidden="1" w:unhideWhenUsed="1"/>
+    <w:lsdException w:name="Normal Table" w:semiHidden="1" w:unhideWhenUsed="1"/>
+    <w:lsdException w:name="annotation subject" w:semiHidden="1" w:unhideWhenUsed="1"/>
+    <w:lsdException w:name="No List" w:semiHidden="1" w:unhideWhenUsed="1"/>
+    <w:lsdException w:name="Outline List 1" w:semiHidden="1" w:unhideWhenUsed="1"/>
+    <w:lsdException w:name="Outline List 2" w:semiHidden="1" w:unhideWhenUsed="1"/>
+    <w:lsdException w:name="Outline List 3" w:semiHidden="1" w:unhideWhenUsed="1"/>
+    <w:lsdException w:name="Table Simple 1" w:semiHidden="1" w:unhideWhenUsed="1"/>
+    <w:lsdException w:name="Table Simple 2" w:semiHidden="1" w:unhideWhenUsed="1"/>
+    <w:lsdException w:name="Table Simple 3" w:semiHidden="1" w:unhideWhenUsed="1"/>
+    <w:lsdException w:name="Table Classic 1" w:semiHidden="1" w:unhideWhenUsed="1"/>
+    <w:lsdException w:name="Table Classic 2" w:semiHidden="1" w:unhideWhenUsed="1"/>
+    <w:lsdException w:name="Table Classic 3" w:semiHidden="1" w:unhideWhenUsed="1"/>
+    <w:lsdException w:name="Table Classic 4" w:semiHidden="1" w:unhideWhenUsed="1"/>
+    <w:lsdException w:name="Table Colorful 1" w:semiHidden="1" w:unhideWhenUsed="1"/>
+    <w:lsdException w:name="Table Colorful 2" w:semiHidden="1" w:unhideWhenUsed="1"/>
+    <w:lsdException w:name="Table Colorful 3" w:semiHidden="1" w:unhideWhenUsed="1"/>
+    <w:lsdException w:name="Table Columns 1" w:semiHidden="1" w:unhideWhenUsed="1"/>
+    <w:lsdException w:name="Table Columns 2" w:semiHidden="1" w:unhideWhenUsed="1"/>
+    <w:lsdException w:name="Table Columns 3" w:semiHidden="1" w:unhideWhenUsed="1"/>
+    <w:lsdException w:name="Table Columns 4" w:semiHidden="1" w:unhideWhenUsed="1"/>
+    <w:lsdException w:name="Table Columns 5" w:semiHidden="1" w:unhideWhenUsed="1"/>
+    <w:lsdException w:name="Table Grid 1" w:semiHidden="1" w:unhideWhenUsed="1"/>
+    <w:lsdException w:name="Table Grid 2" w:semiHidden="1" w:unhideWhenUsed="1"/>
+    <w:lsdException w:name="Table Grid 3" w:semiHidden="1" w:unhideWhenUsed="1"/>
+    <w:lsdException w:name="Table Grid 4" w:semiHidden="1" w:unhideWhenUsed="1"/>
+    <w:lsdException w:name="Table Grid 5" w:semiHidden="1" w:unhideWhenUsed="1"/>
+    <w:lsdException w:name="Table Grid 6" w:semiHidden="1" w:unhideWhenUsed="1"/>
+    <w:lsdException w:name="Table Grid 7" w:semiHidden="1" w:unhideWhenUsed="1"/>
+    <w:lsdException w:name="Table Grid 8" w:semiHidden="1" w:unhideWhenUsed="1"/>
+    <w:lsdException w:name="Table List 1" w:semiHidden="1" w:unhideWhenUsed="1"/>
+    <w:lsdException w:name="Table List 2" w:semiHidden="1" w:unhideWhenUsed="1"/>
+    <w:lsdException w:name="Table List 3" w:semiHidden="1" w:unhideWhenUsed="1"/>
+    <w:lsdException w:name="Table List 4" w:semiHidden="1" w:unhideWhenUsed="1"/>
+    <w:lsdException w:name="Table List 5" w:semiHidden="1" w:unhideWhenUsed="1"/>
+    <w:lsdException w:name="Table List 6" w:semiHidden="1" w:unhideWhenUsed="1"/>
+    <w:lsdException w:name="Table List 7" w:semiHidden="1" w:unhideWhenUsed="1"/>
+    <w:lsdException w:name="Table List 8" w:semiHidden="1" w:unhideWhenUsed="1"/>
+    <w:lsdException w:name="Table 3D effects 1" w:semiHidden="1" w:unhideWhenUsed="1"/>
+    <w:lsdException w:name="Table 3D effects 2" w:semiHidden="1" w:unhideWhenUsed="1"/>
+    <w:lsdException w:name="Table 3D effects 3" w:semiHidden="1" w:unhideWhenUsed="1"/>
+    <w:lsdException w:name="Table Contemporary" w:semiHidden="1" w:unhideWhenUsed="1"/>
+    <w:lsdException w:name="Table Elegant" w:semiHidden="1" w:unhideWhenUsed="1"/>
+    <w:lsdException w:name="Table Professional" w:semiHidden="1" w:unhideWhenUsed="1"/>
+    <w:lsdException w:name="Table Subtle 1" w:semiHidden="1" w:unhideWhenUsed="1"/>
+    <w:lsdException w:name="Table Subtle 2" w:semiHidden="1" w:unhideWhenUsed="1"/>
+    <w:lsdException w:name="Table Web 1" w:semiHidden="1" w:unhideWhenUsed="1"/>
+    <w:lsdException w:name="Table Web 2" w:semiHidden="1" w:unhideWhenUsed="1"/>
+    <w:lsdException w:name="Table Web 3" w:semiHidden="1" w:unhideWhenUsed="1"/>
+    <w:lsdException w:name="Balloon Text" w:semiHidden="1" w:unhideWhenUsed="1"/>
+    <w:lsdException w:name="Table Grid" w:uiPriority="39"/>
+    <w:lsdException w:name="Table Theme" w:semiHidden="1" w:unhideWhenUsed="1"/>
+    <w:lsdException w:name="Placeholder Text" w:semiHidden="1"/>
+    <w:lsdException w:name="No Spacing" w:uiPriority="1" w:qFormat="1"/>
+    <w:lsdException w:name="Light Shading" w:uiPriority="60"/>
+    <w:lsdException w:name="Light List" w:uiPriority="61"/>
+    <w:lsdException w:name="Light Grid" w:uiPriority="62"/>
+    <w:lsdException w:name="Medium Shading 1" w:uiPriority="63"/>
+    <w:lsdException w:name="Medium Shading 2" w:uiPriority="64"/>
+    <w:lsdException w:name="Medium List 1" w:uiPriority="65"/>
+    <w:lsdException w:name="Medium List 2" w:uiPriority="66"/>
+    <w:lsdException w:name="Medium Grid 1" w:uiPriority="67"/>
+    <w:lsdException w:name="Medium Grid 2" w:uiPriority="68"/>
+    <w:lsdException w:name="Medium Grid 3" w:uiPriority="69"/>
+    <w:lsdException w:name="Dark List" w:uiPriority="70"/>
+    <w:lsdException w:name="Colorful Shading" w:uiPriority="71"/>
+    <w:lsdException w:name="Colorful List" w:uiPriority="72"/>
+    <w:lsdException w:name="Colorful Grid" w:uiPriority="73"/>
+    <w:lsdException w:name="Light Shading Accent 1" w:uiPriority="60"/>
+    <w:lsdException w:name="Light List Accent 1" w:uiPriority="61"/>
+    <w:lsdException w:name="Light Grid Accent 1" w:uiPriority="62"/>
+    <w:lsdException w:name="Medium Shading 1 Accent 1" w:uiPriority="63"/>
+    <w:lsdException w:name="Medium Shading 2 Accent 1" w:uiPriority="64"/>
+    <w:lsdException w:name="Medium List 1 Accent 1" w:uiPriority="65"/>
+    <w:lsdException w:name="Revision" w:semiHidden="1"/>
+    <w:lsdException w:name="List Paragraph" w:uiPriority="34" w:qFormat="1"/>
+    <w:lsdException w:name="Quote" w:uiPriority="29" w:qFormat="1"/>
+    <w:lsdException w:name="Intense Quote" w:uiPriority="30" w:qFormat="1"/>
+    <w:lsdException w:name="Medium List 2 Accent 1" w:uiPriority="66"/>
+    <w:lsdException w:name="Medium Grid 1 Accent 1" w:uiPriority="67"/>
+    <w:lsdException w:name="Medium Grid 2 Accent 1" w:uiPriority="68"/>
+    <w:lsdException w:name="Medium Grid 3 Accent 1" w:uiPriority="69"/>
+    <w:lsdException w:name="Dark List Accent 1" w:uiPriority="70"/>
+    <w:lsdException w:name="Colorful Shading Accent 1" w:uiPriority="71"/>
+    <w:lsdException w:name="Colorful List Accent 1" w:uiPriority="72"/>
+    <w:lsdException w:name="Colorful Grid Accent 1" w:uiPriority="73"/>
+    <w:lsdException w:name="Light Shading Accent 2" w:uiPriority="60"/>
+    <w:lsdException w:name="Light List Accent 2" w:uiPriority="61"/>
+    <w:lsdException w:name="Light Grid Accent 2" w:uiPriority="62"/>
+    <w:lsdException w:name="Medium Shading 1 Accent 2" w:uiPriority="63"/>
+    <w:lsdException w:name="Medium Shading 2 Accent 2" w:uiPriority="64"/>
+    <w:lsdException w:name="Medium List 1 Accent 2" w:uiPriority="65"/>
+    <w:lsdException w:name="Medium List 2 Accent 2" w:uiPriority="66"/>
+    <w:lsdException w:name="Medium Grid 1 Accent 2" w:uiPriority="67"/>
+    <w:lsdException w:name="Medium Grid 2 Accent 2" w:uiPriority="68"/>
+    <w:lsdException w:name="Medium Grid 3 Accent 2" w:uiPriority="69"/>
+    <w:lsdException w:name="Dark List Accent 2" w:uiPriority="70"/>
+    <w:lsdException w:name="Colorful Shading Accent 2" w:uiPriority="71"/>
+    <w:lsdException w:name="Colorful List Accent 2" w:uiPriority="72"/>
+    <w:lsdException w:name="Colorful Grid Accent 2" w:uiPriority="73"/>
+    <w:lsdException w:name="Light Shading Accent 3" w:uiPriority="60"/>
+    <w:lsdException w:name="Light List Accent 3" w:uiPriority="61"/>
+    <w:lsdException w:name="Light Grid Accent 3" w:uiPriority="62"/>
+    <w:lsdException w:name="Medium Shading 1 Accent 3" w:uiPriority="63"/>
+    <w:lsdException w:name="Medium Shading 2 Accent 3" w:uiPriority="64"/>
+    <w:lsdException w:name="Medium List 1 Accent 3" w:uiPriority="65"/>
+    <w:lsdException w:name="Medium List 2 Accent 3" w:uiPriority="66"/>
+    <w:lsdException w:name="Medium Grid 1 Accent 3" w:uiPriority="67"/>
+    <w:lsdException w:name="Medium Grid 2 Accent 3" w:uiPriority="68"/>
+    <w:lsdException w:name="Medium Grid 3 Accent 3" w:uiPriority="69"/>
+    <w:lsdException w:name="Dark List Accent 3" w:uiPriority="70"/>
+    <w:lsdException w:name="Colorful Shading Accent 3" w:uiPriority="71"/>
+    <w:lsdException w:name="Colorful List Accent 3" w:uiPriority="72"/>
+    <w:lsdException w:name="Colorful Grid Accent 3" w:uiPriority="73"/>
+    <w:lsdException w:name="Light Shading Accent 4" w:uiPriority="60"/>
+    <w:lsdException w:name="Light List Accent 4" w:uiPriority="61"/>
+    <w:lsdException w:name="Light Grid Accent 4" w:uiPriority="62"/>
+    <w:lsdException w:name="Medium Shading 1 Accent 4" w:uiPriority="63"/>
+    <w:lsdException w:name="Medium Shading 2 Accent 4" w:uiPriority="64"/>
+    <w:lsdException w:name="Medium List 1 Accent 4" w:uiPriority="65"/>
+    <w:lsdException w:name="Medium List 2 Accent 4" w:uiPriority="66"/>
+    <w:lsdException w:name="Medium Grid 1 Accent 4" w:uiPriority="67"/>
+    <w:lsdException w:name="Medium Grid 2 Accent 4" w:uiPriority="68"/>
+    <w:lsdException w:name="Medium Grid 3 Accent 4" w:uiPriority="69"/>
+    <w:lsdException w:name="Dark List Accent 4" w:uiPriority="70"/>
+    <w:lsdException w:name="Colorful Shading Accent 4" w:uiPriority="71"/>
+    <w:lsdException w:name="Colorful List Accent 4" w:uiPriority="72"/>
+    <w:lsdException w:name="Colorful Grid Accent 4" w:uiPriority="73"/>
+    <w:lsdException w:name="Light Shading Accent 5" w:uiPriority="60"/>
+    <w:lsdException w:name="Light List Accent 5" w:uiPriority="61"/>
+    <w:lsdException w:name="Light Grid Accent 5" w:uiPriority="62"/>
+    <w:lsdException w:name="Medium Shading 1 Accent 5" w:uiPriority="63"/>
+    <w:lsdException w:name="Medium Shading 2 Accent 5" w:uiPriority="64"/>
+    <w:lsdException w:name="Medium List 1 Accent 5" w:uiPriority="65"/>
+    <w:lsdException w:name="Medium List 2 Accent 5" w:uiPriority="66"/>
+    <w:lsdException w:name="Medium Grid 1 Accent 5" w:uiPriority="67"/>
+    <w:lsdException w:name="Medium Grid 2 Accent 5" w:uiPriority="68"/>
+    <w:lsdException w:name="Medium Grid 3 Accent 5" w:uiPriority="69"/>
+    <w:lsdException w:name="Dark List Accent 5" w:uiPriority="70"/>
+    <w:lsdException w:name="Colorful Shading Accent 5" w:uiPriority="71"/>
+    <w:lsdException w:name="Colorful List Accent 5" w:uiPriority="72"/>
+    <w:lsdException w:name="Colorful Grid Accent 5" w:uiPriority="73"/>
+    <w:lsdException w:name="Light Shading Accent 6" w:uiPriority="60"/>
+    <w:lsdException w:name="Light List Accent 6" w:uiPriority="61"/>
+    <w:lsdException w:name="Light Grid Accent 6" w:uiPriority="62"/>
+    <w:lsdException w:name="Medium Shading 1 Accent 6" w:uiPriority="63"/>
+    <w:lsdException w:name="Medium Shading 2 Accent 6" w:uiPriority="64"/>
+    <w:lsdException w:name="Medium List 1 Accent 6" w:uiPriority="65"/>
+    <w:lsdException w:name="Medium List 2 Accent 6" w:uiPriority="66"/>
+    <w:lsdException w:name="Medium Grid 1 Accent 6" w:uiPriority="67"/>
+    <w:lsdException w:name="Medium Grid 2 Accent 6" w:uiPriority="68"/>
+    <w:lsdException w:name="Medium Grid 3 Accent 6" w:uiPriority="69"/>
+    <w:lsdException w:name="Dark List Accent 6" w:uiPriority="70"/>
+    <w:lsdException w:name="Colorful Shading Accent 6" w:uiPriority="71"/>
+    <w:lsdException w:name="Colorful List Accent 6" w:uiPriority="72"/>
+    <w:lsdException w:name="Colorful Grid Accent 6" w:uiPriority="73"/>
+    <w:lsdException w:name="Subtle Emphasis" w:uiPriority="19" w:qFormat="1"/>
+    <w:lsdException w:name="Intense Emphasis" w:uiPriority="21" w:qFormat="1"/>
+    <w:lsdException w:name="Subtle Reference" w:uiPriority="31" w:qFormat="1"/>
+    <w:lsdException w:name="Intense Reference" w:uiPriority="32" w:qFormat="1"/>
+    <w:lsdException w:name="Book Title" w:uiPriority="33" w:qFormat="1"/>
+    <w:lsdException w:name="Bibliography" w:semiHidden="1" w:uiPriority="37" w:unhideWhenUsed="1"/>
+    <w:lsdException w:name="TOC Heading" w:semiHidden="1" w:uiPriority="39" w:unhideWhenUsed="1" w:qFormat="1"/>
+    <w:lsdException w:name="Grid Table 4" w:uiPriority="49"/>
+    <w:lsdException w:name="Grid Table 5 Dark" w:uiPriority="50"/>
+    <w:lsdException w:name="Grid Table 6 Colorful" w:uiPriority="51"/>
+    <w:lsdException w:name="Grid Table 7 Colorful" w:uiPriority="52"/>
+    <w:lsdException w:name="Grid Table 1 Light Accent 1" w:uiPriority="46"/>
+    <w:lsdException w:name="Grid Table 2 Accent 1" w:uiPriority="47"/>
+    <w:lsdException w:name="Grid Table 3 Accent 1" w:uiPriority="48"/>
+    <w:lsdException w:name="Grid Table 4 Accent 1" w:uiPriority="49"/>
+    <w:lsdException w:name="Grid Table 5 Dark Accent 1" w:uiPriority="50"/>
+    <w:lsdException w:name="Grid Table 6 Colorful Accent 1" w:uiPriority="51"/>
+    <w:lsdException w:name="Grid Table 7 Colorful Accent 1" w:uiPriority="52"/>
+    <w:lsdException w:name="Grid Table 1 Light Accent 2" w:uiPriority="46"/>
+    <w:lsdException w:name="Grid Table 2 Accent 2" w:uiPriority="47"/>
+    <w:lsdException w:name="Grid Table 3 Accent 2" w:uiPriority="48"/>
+    <w:lsdException w:name="Grid Table 4 Accent 2" w:uiPriority="49"/>
+    <w:lsdException w:name="Grid Table 5 Dark Accent 2" w:uiPriority="50"/>
+    <w:lsdException w:name="Grid Table 6 Colorful Accent 2" w:uiPriority="51"/>
+    <w:lsdException w:name="Grid Table 7 Colorful Accent 2" w:uiPriority="52"/>
+    <w:lsdException w:name="Grid Table 1 Light Accent 3" w:uiPriority="46"/>
+    <w:lsdException w:name="Grid Table 2 Accent 3" w:uiPriority="47"/>
+    <w:lsdException w:name="Grid Table 3 Accent 3" w:uiPriority="48"/>
+    <w:lsdException w:name="Grid Table 4 Accent 3" w:uiPriority="49"/>
+    <w:lsdException w:name="Grid Table 5 Dark Accent 3" w:uiPriority="50"/>
+    <w:lsdException w:name="Grid Table 6 Colorful Accent 3" w:uiPriority="51"/>
+    <w:lsdException w:name="Grid Table 7 Colorful Accent 3" w:uiPriority="52"/>
+    <w:lsdException w:name="Grid Table 1 Light Accent 4" w:uiPriority="46"/>
+    <w:lsdException w:name="Grid Table 2 Accent 4" w:uiPriority="47"/>
+    <w:lsdException w:name="Grid Table 3 Accent 4" w:uiPriority="48"/>
+    <w:lsdException w:name="Grid Table 4 Accent 4" w:uiPriority="49"/>
+    <w:lsdException w:name="Grid Table 5 Dark Accent 4" w:uiPriority="50"/>
+    <w:lsdException w:name="Grid Table 6 Colorful Accent 4" w:uiPriority="51"/>
+    <w:lsdException w:name="Grid Table 7 Colorful Accent 4" w:uiPriority="52"/>
+    <w:lsdException w:name="Grid Table 1 Light Accent 5" w:uiPriority="46"/>
+    <w:lsdException w:name="Grid Table 2 Accent 5" w:uiPriority="47"/>
+    <w:lsdException w:name="Grid Table 3 Accent 5" w:uiPriority="48"/>
+    <w:lsdException w:name="Grid Table 4 Accent 5" w:uiPriority="49"/>
+    <w:lsdException w:name="Grid Table 5 Dark Accent 5" w:uiPriority="50"/>
+    <w:lsdException w:name="Grid Table 6 Colorful Accent 5" w:uiPriority="51"/>
+    <w:lsdException w:name="Grid Table 7 Colorful Accent 5" w:uiPriority="52"/>
+    <w:lsdException w:name="Grid Table 1 Light Accent 6" w:uiPriority="46"/>
+    <w:lsdException w:name="Grid Table 2 Accent 6" w:uiPriority="47"/>
+    <w:lsdException w:name="Grid Table 3 Accent 6" w:uiPriority="48"/>
+    <w:lsdException w:name="Grid Table 4 Accent 6" w:uiPriority="49"/>
+    <w:lsdException w:name="Grid Table 5 Dark Accent 6" w:uiPriority="50"/>
+    <w:lsdException w:name="Grid Table 6 Colorful Accent 6" w:uiPriority="51"/>
+    <w:lsdException w:name="Grid Table 7 Colorful Accent 6" w:uiPriority="52"/>
+    <w:lsdException w:name="List Table 1 Light" w:uiPriority="46"/>
+    <w:lsdException w:name="List Table 2" w:uiPriority="47"/>
+    <w:lsdException w:name="List Table 3" w:uiPriority="48"/>
+    <w:lsdException w:name="List Table 4" w:uiPriority="49"/>
+    <w:lsdException w:name="List Table 5 Dark" w:uiPriority="50"/>
+    <w:lsdException w:name="List Table 6 Colorful" w:uiPriority="51"/>
+    <w:lsdException w:name="List Table 7 Colorful" w:uiPriority="52"/>
+    <w:lsdException w:name="List Table 1 Light Accent 1" w:uiPriority="46"/>
+    <w:lsdException w:name="List Table 2 Accent 1" w:uiPriority="47"/>
+    <w:lsdException w:name="List Table 3 Accent 1" w:uiPriority="48"/>
+    <w:lsdException w:name="List Table 4 Accent 1" w:uiPriority="49"/>
+    <w:lsdException w:name="List Table 5 Dark Accent 1" w:uiPriority="50"/>
+    <w:lsdException w:name="List Table 6 Colorful Accent 1" w:uiPriority="51"/>
+    <w:lsdException w:name="List Table 7 Colorful Accent 1" w:uiPriority="52"/>
+    <w:lsdException w:name="List Table 1 Light Accent 2" w:uiPriority="46"/>
+    <w:lsdException w:name="List Table 2 Accent 2" w:uiPriority="47"/>
+    <w:lsdException w:name="List Table 3 Accent 2" w:uiPriority="48"/>
+    <w:lsdException w:name="List Table 4 Accent 2" w:uiPriority="49"/>
+    <w:lsdException w:name="List Table 5 Dark Accent 2" w:uiPriority="50"/>
+    <w:lsdException w:name="List Table 6 Colorful Accent 2" w:uiPriority="51"/>
+    <w:lsdException w:name="List Table 7 Colorful Accent 2" w:uiPriority="52"/>
+    <w:lsdException w:name="List Table 1 Light Accent 3" w:uiPriority="46"/>
+    <w:lsdException w:name="List Table 2 Accent 3" w:uiPriority="47"/>
+    <w:lsdException w:name="List Table 3 Accent 3" w:uiPriority="48"/>
+    <w:lsdException w:name="List Table 4 Accent 3" w:uiPriority="49"/>
+    <w:lsdException w:name="List Table 5 Dark Accent 3" w:uiPriority="50"/>
+    <w:lsdException w:name="List Table 6 Colorful Accent 3" w:uiPriority="51"/>
+    <w:lsdException w:name="List Table 7 Colorful Accent 3" w:uiPriority="52"/>
+    <w:lsdException w:name="List Table 1 Light Accent 4" w:uiPriority="46"/>
+    <w:lsdException w:name="List Table 2 Accent 4" w:uiPriority="47"/>
+    <w:lsdException w:name="List Table 3 Accent 4" w:uiPriority="48"/>
+    <w:lsdException w:name="List Table 4 Accent 4" w:uiPriority="49"/>
+    <w:lsdException w:name="List Table 5 Dark Accent 4" w:uiPriority="50"/>
+    <w:lsdException w:name="List Table 6 Colorful Accent 4" w:uiPriority="51"/>
+    <w:lsdException w:name="List Table 7 Colorful Accent 4" w:uiPriority="52"/>
+    <w:lsdException w:name="List Table 1 Light Accent 5" w:uiPriority="46"/>
+    <w:lsdException w:name="List Table 2 Accent 5" w:uiPriority="47"/>
+    <w:lsdException w:name="List Table 3 Accent 5" w:uiPriority="48"/>
+    <w:lsdException w:name="List Table 4 Accent 5" w:uiPriority="49"/>
+    <w:lsdException w:name="List Table 5 Dark Accent 5" w:uiPriority="50"/>
+    <w:lsdException w:name="List Table 6 Colorful Accent 5" w:uiPriority="51"/>
+    <w:lsdException w:name="List Table 7 Colorful Accent 5" w:uiPriority="52"/>
+    <w:lsdException w:name="List Table 1 Light Accent 6" w:uiPriority="46"/>
+    <w:lsdException w:name="List Table 2 Accent 6" w:uiPriority="47"/>
+    <w:lsdException w:name="List Table 3 Accent 6" w:uiPriority="48"/>
+    <w:lsdException w:name="List Table 4 Accent 6" w:uiPriority="49"/>
+    <w:lsdException w:name="List Table 5 Dark Accent 6" w:uiPriority="50"/>
+    <w:lsdException w:name="List Table 6 Colorful Accent 6" w:uiPriority="51"/>
+    <w:lsdException w:name="List Table 7 Colorful Accent 6" w:uiPriority="52"/>
   </w:latentStyles>
   <w:style w:type="paragraph" w:default="1" w:styleId="Standard">
     <w:name w:val="Normal"/>
@@ -7583,7 +8287,7 @@
     <w:name w:val="heading 1"/>
     <w:basedOn w:val="Standard"/>
     <w:next w:val="Standard"/>
-    <w:link w:val="berschrift1Zeichen"/>
+    <w:link w:val="berschrift1Zchn"/>
     <w:uiPriority w:val="9"/>
     <w:qFormat/>
     <w:rsid w:val="00486A88"/>
@@ -7604,7 +8308,7 @@
     <w:name w:val="heading 2"/>
     <w:basedOn w:val="Standard"/>
     <w:next w:val="Standard"/>
-    <w:link w:val="berschrift2Zeichen"/>
+    <w:link w:val="berschrift2Zchn"/>
     <w:uiPriority w:val="9"/>
     <w:unhideWhenUsed/>
     <w:qFormat/>
@@ -7626,7 +8330,7 @@
     <w:name w:val="heading 3"/>
     <w:basedOn w:val="Standard"/>
     <w:next w:val="Standard"/>
-    <w:link w:val="berschrift3Zeichen"/>
+    <w:link w:val="berschrift3Zchn"/>
     <w:uiPriority w:val="9"/>
     <w:unhideWhenUsed/>
     <w:qFormat/>
@@ -7643,7 +8347,7 @@
       <w:szCs w:val="24"/>
     </w:rPr>
   </w:style>
-  <w:style w:type="character" w:default="1" w:styleId="Absatzstandardschriftart">
+  <w:style w:type="character" w:default="1" w:styleId="Absatz-Standardschriftart">
     <w:name w:val="Default Paragraph Font"/>
     <w:uiPriority w:val="1"/>
     <w:semiHidden/>
@@ -7670,9 +8374,9 @@
     <w:semiHidden/>
     <w:unhideWhenUsed/>
   </w:style>
-  <w:style w:type="character" w:customStyle="1" w:styleId="berschrift1Zeichen">
-    <w:name w:val="Überschrift 1 Zeichen"/>
-    <w:basedOn w:val="Absatzstandardschriftart"/>
+  <w:style w:type="character" w:customStyle="1" w:styleId="berschrift1Zchn">
+    <w:name w:val="Überschrift 1 Zchn"/>
+    <w:basedOn w:val="Absatz-Standardschriftart"/>
     <w:link w:val="berschrift1"/>
     <w:uiPriority w:val="9"/>
     <w:rsid w:val="00486A88"/>
@@ -7685,7 +8389,7 @@
   </w:style>
   <w:style w:type="paragraph" w:styleId="KeinLeerraum">
     <w:name w:val="No Spacing"/>
-    <w:link w:val="KeinLeerraumZeichen"/>
+    <w:link w:val="KeinLeerraumZchn"/>
     <w:uiPriority w:val="1"/>
     <w:qFormat/>
     <w:rsid w:val="007373F9"/>
@@ -7697,9 +8401,9 @@
       <w:lang w:eastAsia="de-AT"/>
     </w:rPr>
   </w:style>
-  <w:style w:type="character" w:customStyle="1" w:styleId="KeinLeerraumZeichen">
-    <w:name w:val="Kein Leerraum Zeichen"/>
-    <w:basedOn w:val="Absatzstandardschriftart"/>
+  <w:style w:type="character" w:customStyle="1" w:styleId="KeinLeerraumZchn">
+    <w:name w:val="Kein Leerraum Zchn"/>
+    <w:basedOn w:val="Absatz-Standardschriftart"/>
     <w:link w:val="KeinLeerraum"/>
     <w:uiPriority w:val="1"/>
     <w:rsid w:val="007373F9"/>
@@ -7711,7 +8415,7 @@
   <w:style w:type="paragraph" w:styleId="Kopfzeile">
     <w:name w:val="header"/>
     <w:basedOn w:val="Standard"/>
-    <w:link w:val="KopfzeileZeichen"/>
+    <w:link w:val="KopfzeileZchn"/>
     <w:uiPriority w:val="99"/>
     <w:unhideWhenUsed/>
     <w:rsid w:val="007373F9"/>
@@ -7723,9 +8427,9 @@
       <w:spacing w:after="0" w:line="240" w:lineRule="auto"/>
     </w:pPr>
   </w:style>
-  <w:style w:type="character" w:customStyle="1" w:styleId="KopfzeileZeichen">
-    <w:name w:val="Kopfzeile Zeichen"/>
-    <w:basedOn w:val="Absatzstandardschriftart"/>
+  <w:style w:type="character" w:customStyle="1" w:styleId="KopfzeileZchn">
+    <w:name w:val="Kopfzeile Zchn"/>
+    <w:basedOn w:val="Absatz-Standardschriftart"/>
     <w:link w:val="Kopfzeile"/>
     <w:uiPriority w:val="99"/>
     <w:rsid w:val="007373F9"/>
@@ -7736,7 +8440,7 @@
   <w:style w:type="paragraph" w:styleId="Fuzeile">
     <w:name w:val="footer"/>
     <w:basedOn w:val="Standard"/>
-    <w:link w:val="FuzeileZeichen"/>
+    <w:link w:val="FuzeileZchn"/>
     <w:uiPriority w:val="99"/>
     <w:unhideWhenUsed/>
     <w:rsid w:val="007373F9"/>
@@ -7748,9 +8452,9 @@
       <w:spacing w:after="0" w:line="240" w:lineRule="auto"/>
     </w:pPr>
   </w:style>
-  <w:style w:type="character" w:customStyle="1" w:styleId="FuzeileZeichen">
-    <w:name w:val="Fußzeile Zeichen"/>
-    <w:basedOn w:val="Absatzstandardschriftart"/>
+  <w:style w:type="character" w:customStyle="1" w:styleId="FuzeileZchn">
+    <w:name w:val="Fußzeile Zchn"/>
+    <w:basedOn w:val="Absatz-Standardschriftart"/>
     <w:link w:val="Fuzeile"/>
     <w:uiPriority w:val="99"/>
     <w:rsid w:val="007373F9"/>
@@ -7786,9 +8490,9 @@
       <w:spacing w:after="100"/>
     </w:pPr>
   </w:style>
-  <w:style w:type="character" w:styleId="Link">
+  <w:style w:type="character" w:styleId="Hyperlink">
     <w:name w:val="Hyperlink"/>
-    <w:basedOn w:val="Absatzstandardschriftart"/>
+    <w:basedOn w:val="Absatz-Standardschriftart"/>
     <w:uiPriority w:val="99"/>
     <w:unhideWhenUsed/>
     <w:rsid w:val="00D15B8E"/>
@@ -7797,9 +8501,9 @@
       <w:u w:val="single"/>
     </w:rPr>
   </w:style>
-  <w:style w:type="character" w:customStyle="1" w:styleId="berschrift2Zeichen">
-    <w:name w:val="Überschrift 2 Zeichen"/>
-    <w:basedOn w:val="Absatzstandardschriftart"/>
+  <w:style w:type="character" w:customStyle="1" w:styleId="berschrift2Zchn">
+    <w:name w:val="Überschrift 2 Zchn"/>
+    <w:basedOn w:val="Absatz-Standardschriftart"/>
     <w:link w:val="berschrift2"/>
     <w:uiPriority w:val="9"/>
     <w:rsid w:val="00D15B8E"/>
@@ -7810,8 +8514,8 @@
       <w:szCs w:val="26"/>
     </w:rPr>
   </w:style>
-  <w:style w:type="table" w:customStyle="1" w:styleId="GridTable2">
-    <w:name w:val="Grid Table 2"/>
+  <w:style w:type="table" w:customStyle="1" w:styleId="Gitternetztabelle21">
+    <w:name w:val="Gitternetztabelle 21"/>
     <w:basedOn w:val="NormaleTabelle"/>
     <w:uiPriority w:val="47"/>
     <w:rsid w:val="00D15B8E"/>
@@ -7905,9 +8609,9 @@
       <w:ind w:left="240"/>
     </w:pPr>
   </w:style>
-  <w:style w:type="character" w:customStyle="1" w:styleId="berschrift3Zeichen">
-    <w:name w:val="Überschrift 3 Zeichen"/>
-    <w:basedOn w:val="Absatzstandardschriftart"/>
+  <w:style w:type="character" w:customStyle="1" w:styleId="berschrift3Zchn">
+    <w:name w:val="Überschrift 3 Zchn"/>
+    <w:basedOn w:val="Absatz-Standardschriftart"/>
     <w:link w:val="berschrift3"/>
     <w:uiPriority w:val="9"/>
     <w:rsid w:val="00CB53CB"/>
@@ -7938,7 +8642,7 @@
     <w:name w:val="Title"/>
     <w:basedOn w:val="Standard"/>
     <w:next w:val="Standard"/>
-    <w:link w:val="TitelZeichen"/>
+    <w:link w:val="TitelZchn"/>
     <w:uiPriority w:val="10"/>
     <w:qFormat/>
     <w:rsid w:val="005E69CA"/>
@@ -7954,9 +8658,9 @@
       <w:szCs w:val="56"/>
     </w:rPr>
   </w:style>
-  <w:style w:type="character" w:customStyle="1" w:styleId="TitelZeichen">
-    <w:name w:val="Titel Zeichen"/>
-    <w:basedOn w:val="Absatzstandardschriftart"/>
+  <w:style w:type="character" w:customStyle="1" w:styleId="TitelZchn">
+    <w:name w:val="Titel Zchn"/>
+    <w:basedOn w:val="Absatz-Standardschriftart"/>
     <w:link w:val="Titel"/>
     <w:uiPriority w:val="10"/>
     <w:rsid w:val="005E69CA"/>
@@ -7971,7 +8675,7 @@
   <w:style w:type="paragraph" w:styleId="Sprechblasentext">
     <w:name w:val="Balloon Text"/>
     <w:basedOn w:val="Standard"/>
-    <w:link w:val="SprechblasentextZeichen"/>
+    <w:link w:val="SprechblasentextZchn"/>
     <w:uiPriority w:val="99"/>
     <w:semiHidden/>
     <w:unhideWhenUsed/>
@@ -7985,617 +8689,9 @@
       <w:szCs w:val="18"/>
     </w:rPr>
   </w:style>
-  <w:style w:type="character" w:customStyle="1" w:styleId="SprechblasentextZeichen">
-    <w:name w:val="Sprechblasentext Zeichen"/>
-    <w:basedOn w:val="Absatzstandardschriftart"/>
-    <w:link w:val="Sprechblasentext"/>
-    <w:uiPriority w:val="99"/>
-    <w:semiHidden/>
-    <w:rsid w:val="004675B3"/>
-    <w:rPr>
-      <w:rFonts w:ascii="Lucida Grande" w:hAnsi="Lucida Grande"/>
-      <w:sz w:val="18"/>
-      <w:szCs w:val="18"/>
-    </w:rPr>
-  </w:style>
-  <w:style w:type="paragraph" w:styleId="Verzeichnis3">
-    <w:name w:val="toc 3"/>
-    <w:basedOn w:val="Standard"/>
-    <w:next w:val="Standard"/>
-    <w:autoRedefine/>
-    <w:uiPriority w:val="39"/>
-    <w:unhideWhenUsed/>
-    <w:rsid w:val="00855008"/>
-    <w:pPr>
-      <w:spacing w:after="100"/>
-      <w:ind w:left="480"/>
-    </w:pPr>
-  </w:style>
-</w:styles>
-</file>
-
-<file path=word/stylesWithEffects.xml><?xml version="1.0" encoding="utf-8"?>
-<w:styles xmlns:wpc="http://schemas.microsoft.com/office/word/2010/wordprocessingCanvas" xmlns:mo="http://schemas.microsoft.com/office/mac/office/2008/main" xmlns:mc="http://schemas.openxmlformats.org/markup-compatibility/2006" xmlns:mv="urn:schemas-microsoft-com:mac:vml" xmlns:o="urn:schemas-microsoft-com:office:office" xmlns:r="http://schemas.openxmlformats.org/officeDocument/2006/relationships" xmlns:m="http://schemas.openxmlformats.org/officeDocument/2006/math" xmlns:v="urn:schemas-microsoft-com:vml" xmlns:wp14="http://schemas.microsoft.com/office/word/2010/wordprocessingDrawing" xmlns:wp="http://schemas.openxmlformats.org/drawingml/2006/wordprocessingDrawing" xmlns:w10="urn:schemas-microsoft-com:office:word" xmlns:w="http://schemas.openxmlformats.org/wordprocessingml/2006/main" xmlns:w14="http://schemas.microsoft.com/office/word/2010/wordml" xmlns:wpg="http://schemas.microsoft.com/office/word/2010/wordprocessingGroup" xmlns:wpi="http://schemas.microsoft.com/office/word/2010/wordprocessingInk" xmlns:wne="http://schemas.microsoft.com/office/word/2006/wordml" xmlns:wps="http://schemas.microsoft.com/office/word/2010/wordprocessingShape" mc:Ignorable="w14 wp14">
-  <w:docDefaults>
-    <w:rPrDefault>
-      <w:rPr>
-        <w:rFonts w:asciiTheme="minorHAnsi" w:eastAsiaTheme="minorHAnsi" w:hAnsiTheme="minorHAnsi" w:cstheme="minorBidi"/>
-        <w:sz w:val="22"/>
-        <w:szCs w:val="22"/>
-        <w:lang w:val="de-AT" w:eastAsia="en-US" w:bidi="ar-SA"/>
-      </w:rPr>
-    </w:rPrDefault>
-    <w:pPrDefault>
-      <w:pPr>
-        <w:spacing w:after="160" w:line="259" w:lineRule="auto"/>
-      </w:pPr>
-    </w:pPrDefault>
-  </w:docDefaults>
-  <w:latentStyles w:defLockedState="0" w:defUIPriority="99" w:defSemiHidden="1" w:defUnhideWhenUsed="1" w:defQFormat="0" w:count="276">
-    <w:lsdException w:name="Normal" w:semiHidden="0" w:uiPriority="0" w:unhideWhenUsed="0" w:qFormat="1"/>
-    <w:lsdException w:name="heading 1" w:semiHidden="0" w:uiPriority="9" w:unhideWhenUsed="0" w:qFormat="1"/>
-    <w:lsdException w:name="heading 2" w:uiPriority="9" w:qFormat="1"/>
-    <w:lsdException w:name="heading 3" w:uiPriority="9" w:qFormat="1"/>
-    <w:lsdException w:name="heading 4" w:uiPriority="9" w:qFormat="1"/>
-    <w:lsdException w:name="heading 5" w:uiPriority="9" w:qFormat="1"/>
-    <w:lsdException w:name="heading 6" w:uiPriority="9" w:qFormat="1"/>
-    <w:lsdException w:name="heading 7" w:uiPriority="9" w:qFormat="1"/>
-    <w:lsdException w:name="heading 8" w:uiPriority="9" w:qFormat="1"/>
-    <w:lsdException w:name="heading 9" w:uiPriority="9" w:qFormat="1"/>
-    <w:lsdException w:name="toc 1" w:uiPriority="39"/>
-    <w:lsdException w:name="toc 2" w:uiPriority="39"/>
-    <w:lsdException w:name="toc 3" w:uiPriority="39"/>
-    <w:lsdException w:name="toc 4" w:uiPriority="39"/>
-    <w:lsdException w:name="toc 5" w:uiPriority="39"/>
-    <w:lsdException w:name="toc 6" w:uiPriority="39"/>
-    <w:lsdException w:name="toc 7" w:uiPriority="39"/>
-    <w:lsdException w:name="toc 8" w:uiPriority="39"/>
-    <w:lsdException w:name="toc 9" w:uiPriority="39"/>
-    <w:lsdException w:name="caption" w:uiPriority="35" w:qFormat="1"/>
-    <w:lsdException w:name="Title" w:semiHidden="0" w:uiPriority="10" w:unhideWhenUsed="0" w:qFormat="1"/>
-    <w:lsdException w:name="Default Paragraph Font" w:uiPriority="1"/>
-    <w:lsdException w:name="Subtitle" w:semiHidden="0" w:uiPriority="11" w:unhideWhenUsed="0" w:qFormat="1"/>
-    <w:lsdException w:name="Strong" w:semiHidden="0" w:uiPriority="22" w:unhideWhenUsed="0" w:qFormat="1"/>
-    <w:lsdException w:name="Emphasis" w:semiHidden="0" w:uiPriority="20" w:unhideWhenUsed="0" w:qFormat="1"/>
-    <w:lsdException w:name="Table Grid" w:semiHidden="0" w:uiPriority="39" w:unhideWhenUsed="0"/>
-    <w:lsdException w:name="Note Level 1" w:semiHidden="0" w:unhideWhenUsed="0"/>
-    <w:lsdException w:name="Note Level 2" w:semiHidden="0" w:unhideWhenUsed="0"/>
-    <w:lsdException w:name="Note Level 3" w:semiHidden="0" w:unhideWhenUsed="0"/>
-    <w:lsdException w:name="Note Level 4" w:semiHidden="0" w:unhideWhenUsed="0"/>
-    <w:lsdException w:name="Note Level 5" w:semiHidden="0" w:unhideWhenUsed="0"/>
-    <w:lsdException w:name="Note Level 6" w:semiHidden="0" w:unhideWhenUsed="0"/>
-    <w:lsdException w:name="Note Level 7" w:semiHidden="0" w:unhideWhenUsed="0"/>
-    <w:lsdException w:name="Note Level 8" w:semiHidden="0" w:unhideWhenUsed="0"/>
-    <w:lsdException w:name="Note Level 9" w:semiHidden="0" w:unhideWhenUsed="0"/>
-    <w:lsdException w:name="Placeholder Text" w:unhideWhenUsed="0"/>
-    <w:lsdException w:name="No Spacing" w:semiHidden="0" w:uiPriority="1" w:unhideWhenUsed="0" w:qFormat="1"/>
-    <w:lsdException w:name="Light Shading" w:semiHidden="0" w:uiPriority="60" w:unhideWhenUsed="0"/>
-    <w:lsdException w:name="Light List" w:semiHidden="0" w:uiPriority="61" w:unhideWhenUsed="0"/>
-    <w:lsdException w:name="Light Grid" w:semiHidden="0" w:uiPriority="62" w:unhideWhenUsed="0"/>
-    <w:lsdException w:name="Medium Shading 1" w:semiHidden="0" w:uiPriority="63" w:unhideWhenUsed="0"/>
-    <w:lsdException w:name="Medium Shading 2" w:semiHidden="0" w:uiPriority="64" w:unhideWhenUsed="0"/>
-    <w:lsdException w:name="Medium List 1" w:semiHidden="0" w:uiPriority="65" w:unhideWhenUsed="0"/>
-    <w:lsdException w:name="Medium List 2" w:semiHidden="0" w:uiPriority="66" w:unhideWhenUsed="0"/>
-    <w:lsdException w:name="Medium Grid 1" w:semiHidden="0" w:uiPriority="67" w:unhideWhenUsed="0"/>
-    <w:lsdException w:name="Medium Grid 2" w:semiHidden="0" w:uiPriority="68" w:unhideWhenUsed="0"/>
-    <w:lsdException w:name="Medium Grid 3" w:semiHidden="0" w:uiPriority="69" w:unhideWhenUsed="0"/>
-    <w:lsdException w:name="Dark List" w:semiHidden="0" w:uiPriority="70" w:unhideWhenUsed="0"/>
-    <w:lsdException w:name="Colorful Shading" w:semiHidden="0" w:uiPriority="71" w:unhideWhenUsed="0"/>
-    <w:lsdException w:name="Colorful List" w:semiHidden="0" w:uiPriority="72" w:unhideWhenUsed="0"/>
-    <w:lsdException w:name="Colorful Grid" w:semiHidden="0" w:uiPriority="73" w:unhideWhenUsed="0"/>
-    <w:lsdException w:name="Light Shading Accent 1" w:semiHidden="0" w:uiPriority="60" w:unhideWhenUsed="0"/>
-    <w:lsdException w:name="Light List Accent 1" w:semiHidden="0" w:uiPriority="61" w:unhideWhenUsed="0"/>
-    <w:lsdException w:name="Light Grid Accent 1" w:semiHidden="0" w:uiPriority="62" w:unhideWhenUsed="0"/>
-    <w:lsdException w:name="Medium Shading 1 Accent 1" w:semiHidden="0" w:uiPriority="63" w:unhideWhenUsed="0"/>
-    <w:lsdException w:name="Medium Shading 2 Accent 1" w:semiHidden="0" w:uiPriority="64" w:unhideWhenUsed="0"/>
-    <w:lsdException w:name="Medium List 1 Accent 1" w:semiHidden="0" w:uiPriority="65" w:unhideWhenUsed="0"/>
-    <w:lsdException w:name="Revision" w:unhideWhenUsed="0"/>
-    <w:lsdException w:name="List Paragraph" w:semiHidden="0" w:uiPriority="34" w:unhideWhenUsed="0" w:qFormat="1"/>
-    <w:lsdException w:name="Quote" w:semiHidden="0" w:uiPriority="29" w:unhideWhenUsed="0" w:qFormat="1"/>
-    <w:lsdException w:name="Intense Quote" w:semiHidden="0" w:uiPriority="30" w:unhideWhenUsed="0" w:qFormat="1"/>
-    <w:lsdException w:name="Medium List 2 Accent 1" w:semiHidden="0" w:uiPriority="66" w:unhideWhenUsed="0"/>
-    <w:lsdException w:name="Medium Grid 1 Accent 1" w:semiHidden="0" w:uiPriority="67" w:unhideWhenUsed="0"/>
-    <w:lsdException w:name="Medium Grid 2 Accent 1" w:semiHidden="0" w:uiPriority="68" w:unhideWhenUsed="0"/>
-    <w:lsdException w:name="Medium Grid 3 Accent 1" w:semiHidden="0" w:uiPriority="69" w:unhideWhenUsed="0"/>
-    <w:lsdException w:name="Dark List Accent 1" w:semiHidden="0" w:uiPriority="70" w:unhideWhenUsed="0"/>
-    <w:lsdException w:name="Colorful Shading Accent 1" w:semiHidden="0" w:uiPriority="71" w:unhideWhenUsed="0"/>
-    <w:lsdException w:name="Colorful List Accent 1" w:semiHidden="0" w:uiPriority="72" w:unhideWhenUsed="0"/>
-    <w:lsdException w:name="Colorful Grid Accent 1" w:semiHidden="0" w:uiPriority="73" w:unhideWhenUsed="0"/>
-    <w:lsdException w:name="Light Shading Accent 2" w:semiHidden="0" w:uiPriority="60" w:unhideWhenUsed="0"/>
-    <w:lsdException w:name="Light List Accent 2" w:semiHidden="0" w:uiPriority="61" w:unhideWhenUsed="0"/>
-    <w:lsdException w:name="Light Grid Accent 2" w:semiHidden="0" w:uiPriority="62" w:unhideWhenUsed="0"/>
-    <w:lsdException w:name="Medium Shading 1 Accent 2" w:semiHidden="0" w:uiPriority="63" w:unhideWhenUsed="0"/>
-    <w:lsdException w:name="Medium Shading 2 Accent 2" w:semiHidden="0" w:uiPriority="64" w:unhideWhenUsed="0"/>
-    <w:lsdException w:name="Medium List 1 Accent 2" w:semiHidden="0" w:uiPriority="65" w:unhideWhenUsed="0"/>
-    <w:lsdException w:name="Medium List 2 Accent 2" w:semiHidden="0" w:uiPriority="66" w:unhideWhenUsed="0"/>
-    <w:lsdException w:name="Medium Grid 1 Accent 2" w:semiHidden="0" w:uiPriority="67" w:unhideWhenUsed="0"/>
-    <w:lsdException w:name="Medium Grid 2 Accent 2" w:semiHidden="0" w:uiPriority="68" w:unhideWhenUsed="0"/>
-    <w:lsdException w:name="Medium Grid 3 Accent 2" w:semiHidden="0" w:uiPriority="69" w:unhideWhenUsed="0"/>
-    <w:lsdException w:name="Dark List Accent 2" w:semiHidden="0" w:uiPriority="70" w:unhideWhenUsed="0"/>
-    <w:lsdException w:name="Colorful Shading Accent 2" w:semiHidden="0" w:uiPriority="71" w:unhideWhenUsed="0"/>
-    <w:lsdException w:name="Colorful List Accent 2" w:semiHidden="0" w:uiPriority="72" w:unhideWhenUsed="0"/>
-    <w:lsdException w:name="Colorful Grid Accent 2" w:semiHidden="0" w:uiPriority="73" w:unhideWhenUsed="0"/>
-    <w:lsdException w:name="Light Shading Accent 3" w:semiHidden="0" w:uiPriority="60" w:unhideWhenUsed="0"/>
-    <w:lsdException w:name="Light List Accent 3" w:semiHidden="0" w:uiPriority="61" w:unhideWhenUsed="0"/>
-    <w:lsdException w:name="Light Grid Accent 3" w:semiHidden="0" w:uiPriority="62" w:unhideWhenUsed="0"/>
-    <w:lsdException w:name="Medium Shading 1 Accent 3" w:semiHidden="0" w:uiPriority="63" w:unhideWhenUsed="0"/>
-    <w:lsdException w:name="Medium Shading 2 Accent 3" w:semiHidden="0" w:uiPriority="64" w:unhideWhenUsed="0"/>
-    <w:lsdException w:name="Medium List 1 Accent 3" w:semiHidden="0" w:uiPriority="65" w:unhideWhenUsed="0"/>
-    <w:lsdException w:name="Medium List 2 Accent 3" w:semiHidden="0" w:uiPriority="66" w:unhideWhenUsed="0"/>
-    <w:lsdException w:name="Medium Grid 1 Accent 3" w:semiHidden="0" w:uiPriority="67" w:unhideWhenUsed="0"/>
-    <w:lsdException w:name="Medium Grid 2 Accent 3" w:semiHidden="0" w:uiPriority="68" w:unhideWhenUsed="0"/>
-    <w:lsdException w:name="Medium Grid 3 Accent 3" w:semiHidden="0" w:uiPriority="69" w:unhideWhenUsed="0"/>
-    <w:lsdException w:name="Dark List Accent 3" w:semiHidden="0" w:uiPriority="70" w:unhideWhenUsed="0"/>
-    <w:lsdException w:name="Colorful Shading Accent 3" w:semiHidden="0" w:uiPriority="71" w:unhideWhenUsed="0"/>
-    <w:lsdException w:name="Colorful List Accent 3" w:semiHidden="0" w:uiPriority="72" w:unhideWhenUsed="0"/>
-    <w:lsdException w:name="Colorful Grid Accent 3" w:semiHidden="0" w:uiPriority="73" w:unhideWhenUsed="0"/>
-    <w:lsdException w:name="Light Shading Accent 4" w:semiHidden="0" w:uiPriority="60" w:unhideWhenUsed="0"/>
-    <w:lsdException w:name="Light List Accent 4" w:semiHidden="0" w:uiPriority="61" w:unhideWhenUsed="0"/>
-    <w:lsdException w:name="Light Grid Accent 4" w:semiHidden="0" w:uiPriority="62" w:unhideWhenUsed="0"/>
-    <w:lsdException w:name="Medium Shading 1 Accent 4" w:semiHidden="0" w:uiPriority="63" w:unhideWhenUsed="0"/>
-    <w:lsdException w:name="Medium Shading 2 Accent 4" w:semiHidden="0" w:uiPriority="64" w:unhideWhenUsed="0"/>
-    <w:lsdException w:name="Medium List 1 Accent 4" w:semiHidden="0" w:uiPriority="65" w:unhideWhenUsed="0"/>
-    <w:lsdException w:name="Medium List 2 Accent 4" w:semiHidden="0" w:uiPriority="66" w:unhideWhenUsed="0"/>
-    <w:lsdException w:name="Medium Grid 1 Accent 4" w:semiHidden="0" w:uiPriority="67" w:unhideWhenUsed="0"/>
-    <w:lsdException w:name="Medium Grid 2 Accent 4" w:semiHidden="0" w:uiPriority="68" w:unhideWhenUsed="0"/>
-    <w:lsdException w:name="Medium Grid 3 Accent 4" w:semiHidden="0" w:uiPriority="69" w:unhideWhenUsed="0"/>
-    <w:lsdException w:name="Dark List Accent 4" w:semiHidden="0" w:uiPriority="70" w:unhideWhenUsed="0"/>
-    <w:lsdException w:name="Colorful Shading Accent 4" w:semiHidden="0" w:uiPriority="71" w:unhideWhenUsed="0"/>
-    <w:lsdException w:name="Colorful List Accent 4" w:semiHidden="0" w:uiPriority="72" w:unhideWhenUsed="0"/>
-    <w:lsdException w:name="Colorful Grid Accent 4" w:semiHidden="0" w:uiPriority="73" w:unhideWhenUsed="0"/>
-    <w:lsdException w:name="Light Shading Accent 5" w:semiHidden="0" w:uiPriority="60" w:unhideWhenUsed="0"/>
-    <w:lsdException w:name="Light List Accent 5" w:semiHidden="0" w:uiPriority="61" w:unhideWhenUsed="0"/>
-    <w:lsdException w:name="Light Grid Accent 5" w:semiHidden="0" w:uiPriority="62" w:unhideWhenUsed="0"/>
-    <w:lsdException w:name="Medium Shading 1 Accent 5" w:semiHidden="0" w:uiPriority="63" w:unhideWhenUsed="0"/>
-    <w:lsdException w:name="Medium Shading 2 Accent 5" w:semiHidden="0" w:uiPriority="64" w:unhideWhenUsed="0"/>
-    <w:lsdException w:name="Medium List 1 Accent 5" w:semiHidden="0" w:uiPriority="65" w:unhideWhenUsed="0"/>
-    <w:lsdException w:name="Medium List 2 Accent 5" w:semiHidden="0" w:uiPriority="66" w:unhideWhenUsed="0"/>
-    <w:lsdException w:name="Medium Grid 1 Accent 5" w:semiHidden="0" w:uiPriority="67" w:unhideWhenUsed="0"/>
-    <w:lsdException w:name="Medium Grid 2 Accent 5" w:semiHidden="0" w:uiPriority="68" w:unhideWhenUsed="0"/>
-    <w:lsdException w:name="Medium Grid 3 Accent 5" w:semiHidden="0" w:uiPriority="69" w:unhideWhenUsed="0"/>
-    <w:lsdException w:name="Dark List Accent 5" w:semiHidden="0" w:uiPriority="70" w:unhideWhenUsed="0"/>
-    <w:lsdException w:name="Colorful Shading Accent 5" w:semiHidden="0" w:uiPriority="71" w:unhideWhenUsed="0"/>
-    <w:lsdException w:name="Colorful List Accent 5" w:semiHidden="0" w:uiPriority="72" w:unhideWhenUsed="0"/>
-    <w:lsdException w:name="Colorful Grid Accent 5" w:semiHidden="0" w:uiPriority="73" w:unhideWhenUsed="0"/>
-    <w:lsdException w:name="Light Shading Accent 6" w:semiHidden="0" w:uiPriority="60" w:unhideWhenUsed="0"/>
-    <w:lsdException w:name="Light List Accent 6" w:semiHidden="0" w:uiPriority="61" w:unhideWhenUsed="0"/>
-    <w:lsdException w:name="Light Grid Accent 6" w:semiHidden="0" w:uiPriority="62" w:unhideWhenUsed="0"/>
-    <w:lsdException w:name="Medium Shading 1 Accent 6" w:semiHidden="0" w:uiPriority="63" w:unhideWhenUsed="0"/>
-    <w:lsdException w:name="Medium Shading 2 Accent 6" w:semiHidden="0" w:uiPriority="64" w:unhideWhenUsed="0"/>
-    <w:lsdException w:name="Medium List 1 Accent 6" w:semiHidden="0" w:uiPriority="65" w:unhideWhenUsed="0"/>
-    <w:lsdException w:name="Medium List 2 Accent 6" w:semiHidden="0" w:uiPriority="66" w:unhideWhenUsed="0"/>
-    <w:lsdException w:name="Medium Grid 1 Accent 6" w:semiHidden="0" w:uiPriority="67" w:unhideWhenUsed="0"/>
-    <w:lsdException w:name="Medium Grid 2 Accent 6" w:semiHidden="0" w:uiPriority="68" w:unhideWhenUsed="0"/>
-    <w:lsdException w:name="Medium Grid 3 Accent 6" w:semiHidden="0" w:uiPriority="69" w:unhideWhenUsed="0"/>
-    <w:lsdException w:name="Dark List Accent 6" w:semiHidden="0" w:uiPriority="70" w:unhideWhenUsed="0"/>
-    <w:lsdException w:name="Colorful Shading Accent 6" w:semiHidden="0" w:uiPriority="71" w:unhideWhenUsed="0"/>
-    <w:lsdException w:name="Colorful List Accent 6" w:semiHidden="0" w:uiPriority="72" w:unhideWhenUsed="0"/>
-    <w:lsdException w:name="Colorful Grid Accent 6" w:semiHidden="0" w:uiPriority="73" w:unhideWhenUsed="0"/>
-    <w:lsdException w:name="Subtle Emphasis" w:semiHidden="0" w:uiPriority="19" w:unhideWhenUsed="0" w:qFormat="1"/>
-    <w:lsdException w:name="Intense Emphasis" w:semiHidden="0" w:uiPriority="21" w:unhideWhenUsed="0" w:qFormat="1"/>
-    <w:lsdException w:name="Subtle Reference" w:semiHidden="0" w:uiPriority="31" w:unhideWhenUsed="0" w:qFormat="1"/>
-    <w:lsdException w:name="Intense Reference" w:semiHidden="0" w:uiPriority="32" w:unhideWhenUsed="0" w:qFormat="1"/>
-    <w:lsdException w:name="Book Title" w:semiHidden="0" w:uiPriority="33" w:unhideWhenUsed="0" w:qFormat="1"/>
-    <w:lsdException w:name="Bibliography" w:uiPriority="37"/>
-    <w:lsdException w:name="TOC Heading" w:uiPriority="39" w:qFormat="1"/>
-  </w:latentStyles>
-  <w:style w:type="paragraph" w:default="1" w:styleId="Standard">
-    <w:name w:val="Normal"/>
-    <w:qFormat/>
-    <w:rsid w:val="007070C9"/>
-    <w:rPr>
-      <w:sz w:val="24"/>
-    </w:rPr>
-  </w:style>
-  <w:style w:type="paragraph" w:styleId="berschrift1">
-    <w:name w:val="heading 1"/>
-    <w:basedOn w:val="Standard"/>
-    <w:next w:val="Standard"/>
-    <w:link w:val="berschrift1Zeichen"/>
-    <w:uiPriority w:val="9"/>
-    <w:qFormat/>
-    <w:rsid w:val="00486A88"/>
-    <w:pPr>
-      <w:keepNext/>
-      <w:keepLines/>
-      <w:spacing w:before="240" w:after="0"/>
-      <w:outlineLvl w:val="0"/>
-    </w:pPr>
-    <w:rPr>
-      <w:rFonts w:asciiTheme="majorHAnsi" w:eastAsiaTheme="majorEastAsia" w:hAnsiTheme="majorHAnsi" w:cstheme="majorBidi"/>
-      <w:color w:val="2E74B5" w:themeColor="accent1" w:themeShade="BF"/>
-      <w:sz w:val="40"/>
-      <w:szCs w:val="32"/>
-    </w:rPr>
-  </w:style>
-  <w:style w:type="paragraph" w:styleId="berschrift2">
-    <w:name w:val="heading 2"/>
-    <w:basedOn w:val="Standard"/>
-    <w:next w:val="Standard"/>
-    <w:link w:val="berschrift2Zeichen"/>
-    <w:uiPriority w:val="9"/>
-    <w:unhideWhenUsed/>
-    <w:qFormat/>
-    <w:rsid w:val="00D15B8E"/>
-    <w:pPr>
-      <w:keepNext/>
-      <w:keepLines/>
-      <w:spacing w:before="40" w:after="0"/>
-      <w:outlineLvl w:val="1"/>
-    </w:pPr>
-    <w:rPr>
-      <w:rFonts w:asciiTheme="majorHAnsi" w:eastAsiaTheme="majorEastAsia" w:hAnsiTheme="majorHAnsi" w:cstheme="majorBidi"/>
-      <w:color w:val="2E74B5" w:themeColor="accent1" w:themeShade="BF"/>
-      <w:sz w:val="26"/>
-      <w:szCs w:val="26"/>
-    </w:rPr>
-  </w:style>
-  <w:style w:type="paragraph" w:styleId="berschrift3">
-    <w:name w:val="heading 3"/>
-    <w:basedOn w:val="Standard"/>
-    <w:next w:val="Standard"/>
-    <w:link w:val="berschrift3Zeichen"/>
-    <w:uiPriority w:val="9"/>
-    <w:unhideWhenUsed/>
-    <w:qFormat/>
-    <w:rsid w:val="00CB53CB"/>
-    <w:pPr>
-      <w:keepNext/>
-      <w:keepLines/>
-      <w:spacing w:before="40" w:after="0"/>
-      <w:outlineLvl w:val="2"/>
-    </w:pPr>
-    <w:rPr>
-      <w:rFonts w:asciiTheme="majorHAnsi" w:eastAsiaTheme="majorEastAsia" w:hAnsiTheme="majorHAnsi" w:cstheme="majorBidi"/>
-      <w:color w:val="1F4D78" w:themeColor="accent1" w:themeShade="7F"/>
-      <w:szCs w:val="24"/>
-    </w:rPr>
-  </w:style>
-  <w:style w:type="character" w:default="1" w:styleId="Absatzstandardschriftart">
-    <w:name w:val="Default Paragraph Font"/>
-    <w:uiPriority w:val="1"/>
-    <w:semiHidden/>
-    <w:unhideWhenUsed/>
-  </w:style>
-  <w:style w:type="table" w:default="1" w:styleId="NormaleTabelle">
-    <w:name w:val="Normal Table"/>
-    <w:uiPriority w:val="99"/>
-    <w:semiHidden/>
-    <w:unhideWhenUsed/>
-    <w:tblPr>
-      <w:tblInd w:w="0" w:type="dxa"/>
-      <w:tblCellMar>
-        <w:top w:w="0" w:type="dxa"/>
-        <w:left w:w="108" w:type="dxa"/>
-        <w:bottom w:w="0" w:type="dxa"/>
-        <w:right w:w="108" w:type="dxa"/>
-      </w:tblCellMar>
-    </w:tblPr>
-  </w:style>
-  <w:style w:type="numbering" w:default="1" w:styleId="KeineListe">
-    <w:name w:val="No List"/>
-    <w:uiPriority w:val="99"/>
-    <w:semiHidden/>
-    <w:unhideWhenUsed/>
-  </w:style>
-  <w:style w:type="character" w:customStyle="1" w:styleId="berschrift1Zeichen">
-    <w:name w:val="Überschrift 1 Zeichen"/>
-    <w:basedOn w:val="Absatzstandardschriftart"/>
-    <w:link w:val="berschrift1"/>
-    <w:uiPriority w:val="9"/>
-    <w:rsid w:val="00486A88"/>
-    <w:rPr>
-      <w:rFonts w:asciiTheme="majorHAnsi" w:eastAsiaTheme="majorEastAsia" w:hAnsiTheme="majorHAnsi" w:cstheme="majorBidi"/>
-      <w:color w:val="2E74B5" w:themeColor="accent1" w:themeShade="BF"/>
-      <w:sz w:val="40"/>
-      <w:szCs w:val="32"/>
-    </w:rPr>
-  </w:style>
-  <w:style w:type="paragraph" w:styleId="KeinLeerraum">
-    <w:name w:val="No Spacing"/>
-    <w:link w:val="KeinLeerraumZeichen"/>
-    <w:uiPriority w:val="1"/>
-    <w:qFormat/>
-    <w:rsid w:val="007373F9"/>
-    <w:pPr>
-      <w:spacing w:after="0" w:line="240" w:lineRule="auto"/>
-    </w:pPr>
-    <w:rPr>
-      <w:rFonts w:eastAsiaTheme="minorEastAsia"/>
-      <w:lang w:eastAsia="de-AT"/>
-    </w:rPr>
-  </w:style>
-  <w:style w:type="character" w:customStyle="1" w:styleId="KeinLeerraumZeichen">
-    <w:name w:val="Kein Leerraum Zeichen"/>
-    <w:basedOn w:val="Absatzstandardschriftart"/>
-    <w:link w:val="KeinLeerraum"/>
-    <w:uiPriority w:val="1"/>
-    <w:rsid w:val="007373F9"/>
-    <w:rPr>
-      <w:rFonts w:eastAsiaTheme="minorEastAsia"/>
-      <w:lang w:eastAsia="de-AT"/>
-    </w:rPr>
-  </w:style>
-  <w:style w:type="paragraph" w:styleId="Kopfzeile">
-    <w:name w:val="header"/>
-    <w:basedOn w:val="Standard"/>
-    <w:link w:val="KopfzeileZeichen"/>
-    <w:uiPriority w:val="99"/>
-    <w:unhideWhenUsed/>
-    <w:rsid w:val="007373F9"/>
-    <w:pPr>
-      <w:tabs>
-        <w:tab w:val="center" w:pos="4536"/>
-        <w:tab w:val="right" w:pos="9072"/>
-      </w:tabs>
-      <w:spacing w:after="0" w:line="240" w:lineRule="auto"/>
-    </w:pPr>
-  </w:style>
-  <w:style w:type="character" w:customStyle="1" w:styleId="KopfzeileZeichen">
-    <w:name w:val="Kopfzeile Zeichen"/>
-    <w:basedOn w:val="Absatzstandardschriftart"/>
-    <w:link w:val="Kopfzeile"/>
-    <w:uiPriority w:val="99"/>
-    <w:rsid w:val="007373F9"/>
-    <w:rPr>
-      <w:sz w:val="24"/>
-    </w:rPr>
-  </w:style>
-  <w:style w:type="paragraph" w:styleId="Fuzeile">
-    <w:name w:val="footer"/>
-    <w:basedOn w:val="Standard"/>
-    <w:link w:val="FuzeileZeichen"/>
-    <w:uiPriority w:val="99"/>
-    <w:unhideWhenUsed/>
-    <w:rsid w:val="007373F9"/>
-    <w:pPr>
-      <w:tabs>
-        <w:tab w:val="center" w:pos="4536"/>
-        <w:tab w:val="right" w:pos="9072"/>
-      </w:tabs>
-      <w:spacing w:after="0" w:line="240" w:lineRule="auto"/>
-    </w:pPr>
-  </w:style>
-  <w:style w:type="character" w:customStyle="1" w:styleId="FuzeileZeichen">
-    <w:name w:val="Fußzeile Zeichen"/>
-    <w:basedOn w:val="Absatzstandardschriftart"/>
-    <w:link w:val="Fuzeile"/>
-    <w:uiPriority w:val="99"/>
-    <w:rsid w:val="007373F9"/>
-    <w:rPr>
-      <w:sz w:val="24"/>
-    </w:rPr>
-  </w:style>
-  <w:style w:type="paragraph" w:styleId="Inhaltsverzeichnisberschrift">
-    <w:name w:val="TOC Heading"/>
-    <w:basedOn w:val="berschrift1"/>
-    <w:next w:val="Standard"/>
-    <w:uiPriority w:val="39"/>
-    <w:unhideWhenUsed/>
-    <w:qFormat/>
-    <w:rsid w:val="00D15B8E"/>
-    <w:pPr>
-      <w:outlineLvl w:val="9"/>
-    </w:pPr>
-    <w:rPr>
-      <w:sz w:val="32"/>
-      <w:lang w:eastAsia="de-AT"/>
-    </w:rPr>
-  </w:style>
-  <w:style w:type="paragraph" w:styleId="Verzeichnis1">
-    <w:name w:val="toc 1"/>
-    <w:basedOn w:val="Standard"/>
-    <w:next w:val="Standard"/>
-    <w:autoRedefine/>
-    <w:uiPriority w:val="39"/>
-    <w:unhideWhenUsed/>
-    <w:rsid w:val="00D15B8E"/>
-    <w:pPr>
-      <w:spacing w:after="100"/>
-    </w:pPr>
-  </w:style>
-  <w:style w:type="character" w:styleId="Link">
-    <w:name w:val="Hyperlink"/>
-    <w:basedOn w:val="Absatzstandardschriftart"/>
-    <w:uiPriority w:val="99"/>
-    <w:unhideWhenUsed/>
-    <w:rsid w:val="00D15B8E"/>
-    <w:rPr>
-      <w:color w:val="0563C1" w:themeColor="hyperlink"/>
-      <w:u w:val="single"/>
-    </w:rPr>
-  </w:style>
-  <w:style w:type="character" w:customStyle="1" w:styleId="berschrift2Zeichen">
-    <w:name w:val="Überschrift 2 Zeichen"/>
-    <w:basedOn w:val="Absatzstandardschriftart"/>
-    <w:link w:val="berschrift2"/>
-    <w:uiPriority w:val="9"/>
-    <w:rsid w:val="00D15B8E"/>
-    <w:rPr>
-      <w:rFonts w:asciiTheme="majorHAnsi" w:eastAsiaTheme="majorEastAsia" w:hAnsiTheme="majorHAnsi" w:cstheme="majorBidi"/>
-      <w:color w:val="2E74B5" w:themeColor="accent1" w:themeShade="BF"/>
-      <w:sz w:val="26"/>
-      <w:szCs w:val="26"/>
-    </w:rPr>
-  </w:style>
-  <w:style w:type="table" w:customStyle="1" w:styleId="GridTable2">
-    <w:name w:val="Grid Table 2"/>
-    <w:basedOn w:val="NormaleTabelle"/>
-    <w:uiPriority w:val="47"/>
-    <w:rsid w:val="00D15B8E"/>
-    <w:pPr>
-      <w:spacing w:after="0" w:line="240" w:lineRule="auto"/>
-    </w:pPr>
-    <w:tblPr>
-      <w:tblStyleRowBandSize w:val="1"/>
-      <w:tblStyleColBandSize w:val="1"/>
-      <w:tblInd w:w="0" w:type="dxa"/>
-      <w:tblBorders>
-        <w:top w:val="single" w:sz="2" w:space="0" w:color="666666" w:themeColor="text1" w:themeTint="99"/>
-        <w:bottom w:val="single" w:sz="2" w:space="0" w:color="666666" w:themeColor="text1" w:themeTint="99"/>
-        <w:insideH w:val="single" w:sz="2" w:space="0" w:color="666666" w:themeColor="text1" w:themeTint="99"/>
-        <w:insideV w:val="single" w:sz="2" w:space="0" w:color="666666" w:themeColor="text1" w:themeTint="99"/>
-      </w:tblBorders>
-      <w:tblCellMar>
-        <w:top w:w="0" w:type="dxa"/>
-        <w:left w:w="108" w:type="dxa"/>
-        <w:bottom w:w="0" w:type="dxa"/>
-        <w:right w:w="108" w:type="dxa"/>
-      </w:tblCellMar>
-    </w:tblPr>
-    <w:tblStylePr w:type="firstRow">
-      <w:rPr>
-        <w:b/>
-        <w:bCs/>
-      </w:rPr>
-      <w:tblPr/>
-      <w:tcPr>
-        <w:tcBorders>
-          <w:top w:val="nil"/>
-          <w:bottom w:val="single" w:sz="12" w:space="0" w:color="666666" w:themeColor="text1" w:themeTint="99"/>
-          <w:insideH w:val="nil"/>
-          <w:insideV w:val="nil"/>
-        </w:tcBorders>
-        <w:shd w:val="clear" w:color="auto" w:fill="FFFFFF" w:themeFill="background1"/>
-      </w:tcPr>
-    </w:tblStylePr>
-    <w:tblStylePr w:type="lastRow">
-      <w:rPr>
-        <w:b/>
-        <w:bCs/>
-      </w:rPr>
-      <w:tblPr/>
-      <w:tcPr>
-        <w:tcBorders>
-          <w:top w:val="double" w:sz="2" w:space="0" w:color="666666" w:themeColor="text1" w:themeTint="99"/>
-          <w:bottom w:val="nil"/>
-          <w:insideH w:val="nil"/>
-          <w:insideV w:val="nil"/>
-        </w:tcBorders>
-        <w:shd w:val="clear" w:color="auto" w:fill="FFFFFF" w:themeFill="background1"/>
-      </w:tcPr>
-    </w:tblStylePr>
-    <w:tblStylePr w:type="firstCol">
-      <w:rPr>
-        <w:b/>
-        <w:bCs/>
-      </w:rPr>
-    </w:tblStylePr>
-    <w:tblStylePr w:type="lastCol">
-      <w:rPr>
-        <w:b/>
-        <w:bCs/>
-      </w:rPr>
-    </w:tblStylePr>
-    <w:tblStylePr w:type="band1Vert">
-      <w:tblPr/>
-      <w:tcPr>
-        <w:shd w:val="clear" w:color="auto" w:fill="CCCCCC" w:themeFill="text1" w:themeFillTint="33"/>
-      </w:tcPr>
-    </w:tblStylePr>
-    <w:tblStylePr w:type="band1Horz">
-      <w:tblPr/>
-      <w:tcPr>
-        <w:shd w:val="clear" w:color="auto" w:fill="CCCCCC" w:themeFill="text1" w:themeFillTint="33"/>
-      </w:tcPr>
-    </w:tblStylePr>
-  </w:style>
-  <w:style w:type="paragraph" w:styleId="Verzeichnis2">
-    <w:name w:val="toc 2"/>
-    <w:basedOn w:val="Standard"/>
-    <w:next w:val="Standard"/>
-    <w:autoRedefine/>
-    <w:uiPriority w:val="39"/>
-    <w:unhideWhenUsed/>
-    <w:rsid w:val="00357738"/>
-    <w:pPr>
-      <w:spacing w:after="100"/>
-      <w:ind w:left="240"/>
-    </w:pPr>
-  </w:style>
-  <w:style w:type="character" w:customStyle="1" w:styleId="berschrift3Zeichen">
-    <w:name w:val="Überschrift 3 Zeichen"/>
-    <w:basedOn w:val="Absatzstandardschriftart"/>
-    <w:link w:val="berschrift3"/>
-    <w:uiPriority w:val="9"/>
-    <w:rsid w:val="00CB53CB"/>
-    <w:rPr>
-      <w:rFonts w:asciiTheme="majorHAnsi" w:eastAsiaTheme="majorEastAsia" w:hAnsiTheme="majorHAnsi" w:cstheme="majorBidi"/>
-      <w:color w:val="1F4D78" w:themeColor="accent1" w:themeShade="7F"/>
-      <w:sz w:val="24"/>
-      <w:szCs w:val="24"/>
-    </w:rPr>
-  </w:style>
-  <w:style w:type="paragraph" w:styleId="StandardWeb">
-    <w:name w:val="Normal (Web)"/>
-    <w:basedOn w:val="Standard"/>
-    <w:uiPriority w:val="99"/>
-    <w:semiHidden/>
-    <w:unhideWhenUsed/>
-    <w:rsid w:val="00CB53CB"/>
-    <w:pPr>
-      <w:spacing w:before="100" w:beforeAutospacing="1" w:after="100" w:afterAutospacing="1" w:line="240" w:lineRule="auto"/>
-    </w:pPr>
-    <w:rPr>
-      <w:rFonts w:ascii="Times New Roman" w:eastAsia="Times New Roman" w:hAnsi="Times New Roman" w:cs="Times New Roman"/>
-      <w:szCs w:val="24"/>
-      <w:lang w:eastAsia="de-AT"/>
-    </w:rPr>
-  </w:style>
-  <w:style w:type="paragraph" w:styleId="Titel">
-    <w:name w:val="Title"/>
-    <w:basedOn w:val="Standard"/>
-    <w:next w:val="Standard"/>
-    <w:link w:val="TitelZeichen"/>
-    <w:uiPriority w:val="10"/>
-    <w:qFormat/>
-    <w:rsid w:val="005E69CA"/>
-    <w:pPr>
-      <w:spacing w:after="0" w:line="240" w:lineRule="auto"/>
-      <w:contextualSpacing/>
-    </w:pPr>
-    <w:rPr>
-      <w:rFonts w:asciiTheme="majorHAnsi" w:eastAsiaTheme="majorEastAsia" w:hAnsiTheme="majorHAnsi" w:cstheme="majorBidi"/>
-      <w:spacing w:val="-10"/>
-      <w:kern w:val="28"/>
-      <w:sz w:val="56"/>
-      <w:szCs w:val="56"/>
-    </w:rPr>
-  </w:style>
-  <w:style w:type="character" w:customStyle="1" w:styleId="TitelZeichen">
-    <w:name w:val="Titel Zeichen"/>
-    <w:basedOn w:val="Absatzstandardschriftart"/>
-    <w:link w:val="Titel"/>
-    <w:uiPriority w:val="10"/>
-    <w:rsid w:val="005E69CA"/>
-    <w:rPr>
-      <w:rFonts w:asciiTheme="majorHAnsi" w:eastAsiaTheme="majorEastAsia" w:hAnsiTheme="majorHAnsi" w:cstheme="majorBidi"/>
-      <w:spacing w:val="-10"/>
-      <w:kern w:val="28"/>
-      <w:sz w:val="56"/>
-      <w:szCs w:val="56"/>
-    </w:rPr>
-  </w:style>
-  <w:style w:type="paragraph" w:styleId="Sprechblasentext">
-    <w:name w:val="Balloon Text"/>
-    <w:basedOn w:val="Standard"/>
-    <w:link w:val="SprechblasentextZeichen"/>
-    <w:uiPriority w:val="99"/>
-    <w:semiHidden/>
-    <w:unhideWhenUsed/>
-    <w:rsid w:val="004675B3"/>
-    <w:pPr>
-      <w:spacing w:after="0" w:line="240" w:lineRule="auto"/>
-    </w:pPr>
-    <w:rPr>
-      <w:rFonts w:ascii="Lucida Grande" w:hAnsi="Lucida Grande"/>
-      <w:sz w:val="18"/>
-      <w:szCs w:val="18"/>
-    </w:rPr>
-  </w:style>
-  <w:style w:type="character" w:customStyle="1" w:styleId="SprechblasentextZeichen">
-    <w:name w:val="Sprechblasentext Zeichen"/>
-    <w:basedOn w:val="Absatzstandardschriftart"/>
+  <w:style w:type="character" w:customStyle="1" w:styleId="SprechblasentextZchn">
+    <w:name w:val="Sprechblasentext Zchn"/>
+    <w:basedOn w:val="Absatz-Standardschriftart"/>
     <w:link w:val="Sprechblasentext"/>
     <w:uiPriority w:val="99"/>
     <w:semiHidden/>
@@ -8877,7 +8973,7 @@
   <a:extraClrSchemeLst/>
   <a:extLst>
     <a:ext uri="{05A4C25C-085E-4340-85A3-A5531E510DB2}">
-      <thm15:themeFamily xmlns:thm15="http://schemas.microsoft.com/office/thememl/2012/main" xmlns="" name="Office Theme" id="{62F939B6-93AF-4DB8-9C6B-D6C7DFDC589F}" vid="{4A3C46E8-61CC-4603-A589-7422A47A8E4A}"/>
+      <thm15:themeFamily xmlns:thm15="http://schemas.microsoft.com/office/thememl/2012/main" name="Office Theme" id="{62F939B6-93AF-4DB8-9C6B-D6C7DFDC589F}" vid="{4A3C46E8-61CC-4603-A589-7422A47A8E4A}"/>
     </a:ext>
   </a:extLst>
 </a:theme>
@@ -8907,7 +9003,7 @@
 </file>
 
 <file path=customXml/itemProps2.xml><?xml version="1.0" encoding="utf-8"?>
-<ds:datastoreItem xmlns:ds="http://schemas.openxmlformats.org/officeDocument/2006/customXml" ds:itemID="{24FB7382-2D87-6040-9578-BE1B7E0D11E5}">
+<ds:datastoreItem xmlns:ds="http://schemas.openxmlformats.org/officeDocument/2006/customXml" ds:itemID="{90968547-2F1A-4036-A811-3F61BAC38CA9}">
   <ds:schemaRefs>
     <ds:schemaRef ds:uri="http://schemas.openxmlformats.org/officeDocument/2006/bibliography"/>
   </ds:schemaRefs>

</xml_diff>